<commit_message>
adicionar elementos pré textuais e estrutura dos textuais
Capa, contra-capa, resumo, sumário, introdução, revisão literária,
procedimentos metodológicos, referências e paginação.
</commit_message>
<xml_diff>
--- a/rocam-communication-tcc.docx
+++ b/rocam-communication-tcc.docx
@@ -326,6 +326,143 @@
     </w:p>
     <w:p>
       <w:pPr>
+        <w:pStyle w:val="SemEspaamento"/>
+        <w:jc w:val="center"/>
+        <w:rPr>
+          <w:b/>
+          <w:bCs/>
+        </w:rPr>
+      </w:pPr>
+      <w:r>
+        <w:rPr>
+          <w:b/>
+          <w:bCs/>
+        </w:rPr>
+        <w:lastRenderedPageBreak/>
+        <w:t>SAMUEL ARAUJO DE SOUZA</w:t>
+      </w:r>
+    </w:p>
+    <w:p>
+      <w:pPr>
+        <w:pStyle w:val="SemEspaamento"/>
+        <w:jc w:val="center"/>
+        <w:rPr>
+          <w:b/>
+          <w:bCs/>
+        </w:rPr>
+      </w:pPr>
+    </w:p>
+    <w:p>
+      <w:pPr>
+        <w:pStyle w:val="SemEspaamento"/>
+        <w:jc w:val="center"/>
+        <w:rPr>
+          <w:b/>
+          <w:bCs/>
+        </w:rPr>
+      </w:pPr>
+    </w:p>
+    <w:p>
+      <w:pPr>
+        <w:pStyle w:val="SemEspaamento"/>
+        <w:jc w:val="center"/>
+        <w:rPr>
+          <w:b/>
+          <w:bCs/>
+        </w:rPr>
+      </w:pPr>
+    </w:p>
+    <w:p>
+      <w:pPr>
+        <w:pStyle w:val="SemEspaamento"/>
+        <w:jc w:val="center"/>
+        <w:rPr>
+          <w:b/>
+          <w:bCs/>
+        </w:rPr>
+      </w:pPr>
+    </w:p>
+    <w:p>
+      <w:pPr>
+        <w:pStyle w:val="SemEspaamento"/>
+        <w:jc w:val="center"/>
+        <w:rPr>
+          <w:b/>
+          <w:bCs/>
+        </w:rPr>
+      </w:pPr>
+    </w:p>
+    <w:p>
+      <w:pPr>
+        <w:pStyle w:val="SemEspaamento"/>
+        <w:jc w:val="center"/>
+      </w:pPr>
+      <w:r>
+        <w:rPr>
+          <w:b/>
+          <w:bCs/>
+        </w:rPr>
+        <w:t>DESENVOLVIMENTO DE UM SISTEMA PARA MELHORAR</w:t>
+      </w:r>
+      <w:r>
+        <w:t xml:space="preserve"> </w:t>
+      </w:r>
+      <w:r>
+        <w:rPr>
+          <w:b/>
+          <w:bCs/>
+        </w:rPr>
+        <w:t>O TEMPO DE RESPOSTA DAS OPERAÇÕES DA POLÍCIA MILITAR:</w:t>
+      </w:r>
+    </w:p>
+    <w:p>
+      <w:pPr>
+        <w:pStyle w:val="SemEspaamento"/>
+        <w:jc w:val="center"/>
+      </w:pPr>
+      <w:r>
+        <w:t>Uma investigação acerca da eficiência da comunicação dos agentes de segurança</w:t>
+      </w:r>
+    </w:p>
+    <w:p>
+      <w:pPr>
+        <w:pStyle w:val="SemEspaamento"/>
+      </w:pPr>
+    </w:p>
+    <w:p>
+      <w:pPr>
+        <w:pStyle w:val="SemEspaamento"/>
+      </w:pPr>
+    </w:p>
+    <w:p>
+      <w:pPr>
+        <w:pStyle w:val="SemEspaamento"/>
+        <w:ind w:left="4536"/>
+        <w:jc w:val="both"/>
+      </w:pPr>
+      <w:r>
+        <w:t>Trabalho de conclusão de curso para obtenção do título de graduação em Ciência da Computação apresentado à Universidade Paulista – UNIP.</w:t>
+      </w:r>
+    </w:p>
+    <w:p>
+      <w:pPr>
+        <w:pStyle w:val="SemEspaamento"/>
+        <w:ind w:left="4536"/>
+        <w:jc w:val="both"/>
+      </w:pPr>
+    </w:p>
+    <w:p>
+      <w:pPr>
+        <w:pStyle w:val="SemEspaamento"/>
+        <w:ind w:left="4536"/>
+        <w:jc w:val="both"/>
+      </w:pPr>
+      <w:r>
+        <w:t>Orientador: Marcos Gomes</w:t>
+      </w:r>
+    </w:p>
+    <w:p>
+      <w:pPr>
         <w:spacing w:after="160" w:line="259" w:lineRule="auto"/>
         <w:ind w:firstLine="0"/>
         <w:rPr>
@@ -335,14 +472,2094 @@
         </w:rPr>
       </w:pPr>
     </w:p>
+    <w:p>
+      <w:pPr>
+        <w:spacing w:after="160" w:line="259" w:lineRule="auto"/>
+        <w:ind w:firstLine="0"/>
+        <w:rPr>
+          <w:b/>
+          <w:bCs/>
+          <w:u w:val="single"/>
+        </w:rPr>
+      </w:pPr>
+    </w:p>
+    <w:p>
+      <w:pPr>
+        <w:spacing w:after="160" w:line="259" w:lineRule="auto"/>
+        <w:ind w:firstLine="0"/>
+        <w:rPr>
+          <w:b/>
+          <w:bCs/>
+          <w:u w:val="single"/>
+        </w:rPr>
+      </w:pPr>
+    </w:p>
+    <w:p>
+      <w:pPr>
+        <w:spacing w:after="160" w:line="259" w:lineRule="auto"/>
+        <w:ind w:firstLine="0"/>
+        <w:rPr>
+          <w:b/>
+          <w:bCs/>
+          <w:u w:val="single"/>
+        </w:rPr>
+      </w:pPr>
+    </w:p>
+    <w:p>
+      <w:pPr>
+        <w:spacing w:after="160" w:line="259" w:lineRule="auto"/>
+        <w:ind w:firstLine="0"/>
+        <w:rPr>
+          <w:b/>
+          <w:bCs/>
+          <w:u w:val="single"/>
+        </w:rPr>
+      </w:pPr>
+    </w:p>
+    <w:p>
+      <w:pPr>
+        <w:spacing w:after="160" w:line="259" w:lineRule="auto"/>
+        <w:ind w:firstLine="0"/>
+        <w:rPr>
+          <w:b/>
+          <w:bCs/>
+          <w:u w:val="single"/>
+        </w:rPr>
+      </w:pPr>
+    </w:p>
+    <w:p>
+      <w:pPr>
+        <w:spacing w:after="160" w:line="259" w:lineRule="auto"/>
+        <w:ind w:firstLine="0"/>
+        <w:rPr>
+          <w:b/>
+          <w:bCs/>
+          <w:u w:val="single"/>
+        </w:rPr>
+      </w:pPr>
+    </w:p>
+    <w:p>
+      <w:pPr>
+        <w:spacing w:after="160" w:line="259" w:lineRule="auto"/>
+        <w:ind w:firstLine="0"/>
+        <w:rPr>
+          <w:b/>
+          <w:bCs/>
+          <w:u w:val="single"/>
+        </w:rPr>
+      </w:pPr>
+    </w:p>
+    <w:p>
+      <w:pPr>
+        <w:spacing w:after="160" w:line="259" w:lineRule="auto"/>
+        <w:ind w:firstLine="0"/>
+        <w:rPr>
+          <w:b/>
+          <w:bCs/>
+          <w:u w:val="single"/>
+        </w:rPr>
+      </w:pPr>
+    </w:p>
+    <w:p>
+      <w:pPr>
+        <w:spacing w:after="160" w:line="259" w:lineRule="auto"/>
+        <w:ind w:firstLine="0"/>
+        <w:rPr>
+          <w:b/>
+          <w:bCs/>
+          <w:u w:val="single"/>
+        </w:rPr>
+      </w:pPr>
+    </w:p>
+    <w:p>
+      <w:pPr>
+        <w:spacing w:after="160" w:line="259" w:lineRule="auto"/>
+        <w:ind w:firstLine="0"/>
+        <w:rPr>
+          <w:b/>
+          <w:bCs/>
+          <w:u w:val="single"/>
+        </w:rPr>
+      </w:pPr>
+    </w:p>
+    <w:p>
+      <w:pPr>
+        <w:spacing w:after="160" w:line="259" w:lineRule="auto"/>
+        <w:ind w:firstLine="0"/>
+        <w:rPr>
+          <w:b/>
+          <w:bCs/>
+          <w:u w:val="single"/>
+        </w:rPr>
+      </w:pPr>
+    </w:p>
+    <w:p>
+      <w:pPr>
+        <w:spacing w:after="160" w:line="259" w:lineRule="auto"/>
+        <w:ind w:firstLine="0"/>
+        <w:rPr>
+          <w:b/>
+          <w:bCs/>
+          <w:u w:val="single"/>
+        </w:rPr>
+      </w:pPr>
+    </w:p>
+    <w:p>
+      <w:pPr>
+        <w:spacing w:after="160" w:line="259" w:lineRule="auto"/>
+        <w:ind w:firstLine="0"/>
+        <w:jc w:val="center"/>
+        <w:rPr>
+          <w:b/>
+          <w:bCs/>
+        </w:rPr>
+      </w:pPr>
+      <w:r>
+        <w:rPr>
+          <w:b/>
+          <w:bCs/>
+        </w:rPr>
+        <w:t>SÃO PAULO</w:t>
+      </w:r>
+    </w:p>
+    <w:p>
+      <w:pPr>
+        <w:spacing w:after="160" w:line="259" w:lineRule="auto"/>
+        <w:ind w:firstLine="0"/>
+        <w:jc w:val="center"/>
+        <w:rPr>
+          <w:b/>
+          <w:bCs/>
+        </w:rPr>
+      </w:pPr>
+      <w:r>
+        <w:rPr>
+          <w:b/>
+          <w:bCs/>
+        </w:rPr>
+        <w:t>2023</w:t>
+      </w:r>
+    </w:p>
+    <w:p>
+      <w:pPr>
+        <w:pStyle w:val="SemEspaamento"/>
+        <w:jc w:val="center"/>
+        <w:rPr>
+          <w:b/>
+          <w:bCs/>
+        </w:rPr>
+      </w:pPr>
+      <w:r>
+        <w:rPr>
+          <w:b/>
+          <w:bCs/>
+        </w:rPr>
+        <w:br w:type="page"/>
+      </w:r>
+      <w:r>
+        <w:rPr>
+          <w:b/>
+          <w:bCs/>
+        </w:rPr>
+        <w:lastRenderedPageBreak/>
+        <w:t>SAMUEL ARAUJO DE SOUZA</w:t>
+      </w:r>
+    </w:p>
+    <w:p>
+      <w:pPr>
+        <w:pStyle w:val="SemEspaamento"/>
+        <w:jc w:val="center"/>
+        <w:rPr>
+          <w:b/>
+          <w:bCs/>
+        </w:rPr>
+      </w:pPr>
+    </w:p>
+    <w:p>
+      <w:pPr>
+        <w:pStyle w:val="SemEspaamento"/>
+        <w:rPr>
+          <w:b/>
+          <w:bCs/>
+        </w:rPr>
+      </w:pPr>
+    </w:p>
+    <w:p>
+      <w:pPr>
+        <w:pStyle w:val="SemEspaamento"/>
+        <w:rPr>
+          <w:b/>
+          <w:bCs/>
+        </w:rPr>
+      </w:pPr>
+    </w:p>
+    <w:p>
+      <w:pPr>
+        <w:pStyle w:val="SemEspaamento"/>
+        <w:rPr>
+          <w:b/>
+          <w:bCs/>
+        </w:rPr>
+      </w:pPr>
+    </w:p>
+    <w:p>
+      <w:pPr>
+        <w:pStyle w:val="SemEspaamento"/>
+        <w:jc w:val="center"/>
+        <w:rPr>
+          <w:b/>
+          <w:bCs/>
+        </w:rPr>
+      </w:pPr>
+    </w:p>
+    <w:p>
+      <w:pPr>
+        <w:pStyle w:val="SemEspaamento"/>
+        <w:jc w:val="center"/>
+      </w:pPr>
+      <w:r>
+        <w:rPr>
+          <w:b/>
+          <w:bCs/>
+        </w:rPr>
+        <w:t>DESENVOLVIMENTO DE UM SISTEMA PARA MELHORAR</w:t>
+      </w:r>
+      <w:r>
+        <w:t xml:space="preserve"> </w:t>
+      </w:r>
+      <w:r>
+        <w:rPr>
+          <w:b/>
+          <w:bCs/>
+        </w:rPr>
+        <w:t>O TEMPO DE RESPOSTA DAS OPERAÇÕES DA POLÍCIA MILITAR:</w:t>
+      </w:r>
+    </w:p>
+    <w:p>
+      <w:pPr>
+        <w:pStyle w:val="SemEspaamento"/>
+        <w:jc w:val="center"/>
+      </w:pPr>
+      <w:r>
+        <w:t>Uma investigação acerca da eficiência da comunicação dos agentes de segurança</w:t>
+      </w:r>
+    </w:p>
+    <w:p>
+      <w:pPr>
+        <w:pStyle w:val="SemEspaamento"/>
+      </w:pPr>
+    </w:p>
+    <w:p>
+      <w:pPr>
+        <w:pStyle w:val="SemEspaamento"/>
+      </w:pPr>
+    </w:p>
+    <w:p>
+      <w:pPr>
+        <w:pStyle w:val="SemEspaamento"/>
+        <w:ind w:left="4536"/>
+        <w:jc w:val="both"/>
+      </w:pPr>
+      <w:r>
+        <w:t>Trabalho de conclusão de curso para obtenção do título de graduação em Ciência da Computação apresentado à Universidade Paulista – UNIP.</w:t>
+      </w:r>
+    </w:p>
+    <w:p>
+      <w:pPr>
+        <w:pStyle w:val="SemEspaamento"/>
+        <w:ind w:left="4536"/>
+        <w:jc w:val="both"/>
+      </w:pPr>
+    </w:p>
+    <w:p>
+      <w:pPr>
+        <w:pStyle w:val="SemEspaamento"/>
+        <w:ind w:left="4536"/>
+        <w:jc w:val="both"/>
+      </w:pPr>
+      <w:r>
+        <w:t>Orientador: Marcos Gomes</w:t>
+      </w:r>
+    </w:p>
+    <w:p>
+      <w:pPr>
+        <w:spacing w:after="160" w:line="259" w:lineRule="auto"/>
+        <w:ind w:firstLine="0"/>
+        <w:rPr>
+          <w:b/>
+          <w:bCs/>
+        </w:rPr>
+      </w:pPr>
+    </w:p>
+    <w:p>
+      <w:pPr>
+        <w:spacing w:after="160" w:line="259" w:lineRule="auto"/>
+        <w:ind w:firstLine="0"/>
+      </w:pPr>
+      <w:r>
+        <w:t>Aprovado em:</w:t>
+      </w:r>
+    </w:p>
+    <w:p>
+      <w:pPr>
+        <w:spacing w:after="160" w:line="259" w:lineRule="auto"/>
+        <w:ind w:firstLine="0"/>
+      </w:pPr>
+    </w:p>
+    <w:p>
+      <w:pPr>
+        <w:jc w:val="center"/>
+        <w:rPr>
+          <w:rFonts w:ascii="Times New Roman" w:hAnsi="Times New Roman"/>
+        </w:rPr>
+      </w:pPr>
+      <w:r>
+        <w:rPr>
+          <w:rFonts w:ascii="Times New Roman" w:hAnsi="Times New Roman"/>
+        </w:rPr>
+        <w:t>BANCA EXAMINADORA</w:t>
+      </w:r>
+    </w:p>
+    <w:p>
+      <w:pPr>
+        <w:jc w:val="center"/>
+        <w:rPr>
+          <w:rFonts w:ascii="Times New Roman" w:hAnsi="Times New Roman"/>
+        </w:rPr>
+      </w:pPr>
+    </w:p>
+    <w:p>
+      <w:pPr>
+        <w:jc w:val="center"/>
+        <w:rPr>
+          <w:rFonts w:ascii="Times New Roman" w:hAnsi="Times New Roman"/>
+        </w:rPr>
+      </w:pPr>
+      <w:r>
+        <w:rPr>
+          <w:rFonts w:ascii="Times New Roman" w:hAnsi="Times New Roman"/>
+        </w:rPr>
+        <w:t>___________________________________________</w:t>
+      </w:r>
+    </w:p>
+    <w:p>
+      <w:pPr>
+        <w:jc w:val="center"/>
+        <w:rPr>
+          <w:rFonts w:ascii="Times New Roman" w:hAnsi="Times New Roman"/>
+        </w:rPr>
+      </w:pPr>
+      <w:r>
+        <w:rPr>
+          <w:rFonts w:ascii="Times New Roman" w:hAnsi="Times New Roman"/>
+        </w:rPr>
+        <w:t>Prof. Título e Nome do Professor</w:t>
+      </w:r>
+    </w:p>
+    <w:p>
+      <w:pPr>
+        <w:jc w:val="center"/>
+        <w:rPr>
+          <w:rFonts w:ascii="Times New Roman" w:hAnsi="Times New Roman"/>
+        </w:rPr>
+      </w:pPr>
+      <w:r>
+        <w:rPr>
+          <w:rFonts w:ascii="Times New Roman" w:hAnsi="Times New Roman"/>
+        </w:rPr>
+        <w:t>Universidade Paulista – UNIP</w:t>
+      </w:r>
+    </w:p>
+    <w:p>
+      <w:pPr>
+        <w:jc w:val="center"/>
+        <w:rPr>
+          <w:rFonts w:ascii="Times New Roman" w:hAnsi="Times New Roman"/>
+        </w:rPr>
+      </w:pPr>
+    </w:p>
+    <w:p>
+      <w:pPr>
+        <w:jc w:val="center"/>
+        <w:rPr>
+          <w:rFonts w:ascii="Times New Roman" w:hAnsi="Times New Roman"/>
+        </w:rPr>
+      </w:pPr>
+      <w:r>
+        <w:rPr>
+          <w:rFonts w:ascii="Times New Roman" w:hAnsi="Times New Roman"/>
+        </w:rPr>
+        <w:t>___________________________________________</w:t>
+      </w:r>
+    </w:p>
+    <w:p>
+      <w:pPr>
+        <w:jc w:val="center"/>
+        <w:rPr>
+          <w:rFonts w:ascii="Times New Roman" w:hAnsi="Times New Roman"/>
+        </w:rPr>
+      </w:pPr>
+      <w:r>
+        <w:rPr>
+          <w:rFonts w:ascii="Times New Roman" w:hAnsi="Times New Roman"/>
+        </w:rPr>
+        <w:t>Prof.</w:t>
+      </w:r>
+      <w:r>
+        <w:rPr>
+          <w:rFonts w:ascii="Times New Roman" w:hAnsi="Times New Roman"/>
+        </w:rPr>
+        <w:t xml:space="preserve"> </w:t>
+      </w:r>
+      <w:r>
+        <w:rPr>
+          <w:rFonts w:ascii="Times New Roman" w:hAnsi="Times New Roman"/>
+        </w:rPr>
+        <w:t>Título e Nome do Professor</w:t>
+      </w:r>
+    </w:p>
+    <w:p>
+      <w:pPr>
+        <w:jc w:val="center"/>
+        <w:rPr>
+          <w:rFonts w:ascii="Times New Roman" w:hAnsi="Times New Roman"/>
+        </w:rPr>
+      </w:pPr>
+      <w:r>
+        <w:rPr>
+          <w:rFonts w:ascii="Times New Roman" w:hAnsi="Times New Roman"/>
+        </w:rPr>
+        <w:t>Universidade Paulista – UNIP</w:t>
+      </w:r>
+    </w:p>
+    <w:p>
+      <w:pPr>
+        <w:jc w:val="center"/>
+        <w:rPr>
+          <w:rFonts w:ascii="Times New Roman" w:hAnsi="Times New Roman"/>
+        </w:rPr>
+      </w:pPr>
+    </w:p>
+    <w:p>
+      <w:pPr>
+        <w:jc w:val="center"/>
+        <w:rPr>
+          <w:rFonts w:ascii="Times New Roman" w:hAnsi="Times New Roman"/>
+        </w:rPr>
+      </w:pPr>
+      <w:r>
+        <w:rPr>
+          <w:rFonts w:ascii="Times New Roman" w:hAnsi="Times New Roman"/>
+        </w:rPr>
+        <w:t>___________________________________________</w:t>
+      </w:r>
+    </w:p>
+    <w:p>
+      <w:pPr>
+        <w:jc w:val="center"/>
+        <w:rPr>
+          <w:rFonts w:ascii="Times New Roman" w:hAnsi="Times New Roman"/>
+        </w:rPr>
+      </w:pPr>
+      <w:r>
+        <w:rPr>
+          <w:rFonts w:ascii="Times New Roman" w:hAnsi="Times New Roman"/>
+        </w:rPr>
+        <w:t>Prof. Me. Fábio Luís Pereira</w:t>
+      </w:r>
+    </w:p>
+    <w:p>
+      <w:pPr>
+        <w:jc w:val="center"/>
+        <w:rPr>
+          <w:rFonts w:ascii="Times New Roman" w:hAnsi="Times New Roman"/>
+        </w:rPr>
+      </w:pPr>
+      <w:r>
+        <w:rPr>
+          <w:rFonts w:ascii="Times New Roman" w:hAnsi="Times New Roman"/>
+        </w:rPr>
+        <w:t>Universidade Paulista – UNIP</w:t>
+      </w:r>
+    </w:p>
+    <w:p>
+      <w:pPr>
+        <w:pStyle w:val="SemEspaamento"/>
+        <w:jc w:val="center"/>
+        <w:rPr>
+          <w:b/>
+          <w:bCs/>
+        </w:rPr>
+      </w:pPr>
+      <w:r>
+        <w:br w:type="page"/>
+      </w:r>
+      <w:r>
+        <w:rPr>
+          <w:b/>
+          <w:bCs/>
+        </w:rPr>
+        <w:lastRenderedPageBreak/>
+        <w:t>RESUMO</w:t>
+      </w:r>
+    </w:p>
+    <w:p>
+      <w:pPr>
+        <w:pStyle w:val="SemEspaamento"/>
+        <w:jc w:val="center"/>
+        <w:rPr>
+          <w:b/>
+          <w:bCs/>
+        </w:rPr>
+      </w:pPr>
+    </w:p>
+    <w:p>
+      <w:pPr>
+        <w:pStyle w:val="SemEspaamento"/>
+        <w:rPr>
+          <w:color w:val="FF0000"/>
+        </w:rPr>
+      </w:pPr>
+      <w:r>
+        <w:t>Apresenta os pontos relevantes d</w:t>
+      </w:r>
+      <w:r>
+        <w:t>o trabalho</w:t>
+      </w:r>
+      <w:r>
+        <w:t xml:space="preserve">, fornecendo uma visão rápida e clara do conteúdo e das conclusões do trabalho, seguido das palavras-chave. </w:t>
+      </w:r>
+      <w:r>
+        <w:t xml:space="preserve">Deve ter de 150 a 500 palavras, utilizando parágrafo único. De três a cinco palavras-chave. </w:t>
+      </w:r>
+      <w:r>
+        <w:rPr>
+          <w:color w:val="FF0000"/>
+        </w:rPr>
+        <w:t>Exemplo na página 22 do manual.</w:t>
+      </w:r>
+    </w:p>
+    <w:p>
+      <w:pPr>
+        <w:jc w:val="both"/>
+        <w:rPr>
+          <w:rFonts w:ascii="Times New Roman" w:hAnsi="Times New Roman"/>
+          <w:color w:val="FF0000"/>
+        </w:rPr>
+      </w:pPr>
+    </w:p>
+    <w:p>
+      <w:pPr>
+        <w:pStyle w:val="SemEspaamento"/>
+      </w:pPr>
+      <w:r>
+        <w:t xml:space="preserve">Palavras-chave: </w:t>
+      </w:r>
+      <w:r>
+        <w:t>Palavra1</w:t>
+      </w:r>
+      <w:r>
+        <w:t>.</w:t>
+      </w:r>
+      <w:r>
+        <w:t xml:space="preserve"> </w:t>
+      </w:r>
+      <w:r>
+        <w:t>Palavra2. Palavra3</w:t>
+      </w:r>
+    </w:p>
+    <w:p>
+      <w:pPr>
+        <w:pStyle w:val="SemEspaamento"/>
+      </w:pPr>
+    </w:p>
+    <w:p>
+      <w:pPr>
+        <w:spacing w:after="160" w:line="259" w:lineRule="auto"/>
+        <w:ind w:firstLine="0"/>
+      </w:pPr>
+      <w:r>
+        <w:br w:type="page"/>
+      </w:r>
+    </w:p>
+    <w:p>
+      <w:pPr>
+        <w:pStyle w:val="SemEspaamento"/>
+        <w:jc w:val="center"/>
+        <w:rPr>
+          <w:b/>
+          <w:bCs/>
+        </w:rPr>
+      </w:pPr>
+      <w:r>
+        <w:rPr>
+          <w:b/>
+          <w:bCs/>
+        </w:rPr>
+        <w:lastRenderedPageBreak/>
+        <w:t>ABSTRACT</w:t>
+      </w:r>
+    </w:p>
+    <w:p>
+      <w:pPr>
+        <w:pStyle w:val="SemEspaamento"/>
+      </w:pPr>
+    </w:p>
+    <w:p>
+      <w:pPr>
+        <w:pStyle w:val="SemEspaamento"/>
+      </w:pPr>
+      <w:proofErr w:type="spellStart"/>
+      <w:r>
+        <w:t>Text</w:t>
+      </w:r>
+      <w:proofErr w:type="spellEnd"/>
+      <w:r>
+        <w:t xml:space="preserve"> </w:t>
+      </w:r>
+      <w:proofErr w:type="spellStart"/>
+      <w:r>
+        <w:t>text</w:t>
+      </w:r>
+      <w:proofErr w:type="spellEnd"/>
+      <w:r>
+        <w:t xml:space="preserve"> </w:t>
+      </w:r>
+      <w:proofErr w:type="spellStart"/>
+      <w:r>
+        <w:t>text</w:t>
+      </w:r>
+      <w:proofErr w:type="spellEnd"/>
+      <w:r>
+        <w:t xml:space="preserve"> </w:t>
+      </w:r>
+      <w:proofErr w:type="spellStart"/>
+      <w:r>
+        <w:t>text</w:t>
+      </w:r>
+      <w:proofErr w:type="spellEnd"/>
+      <w:r>
+        <w:t xml:space="preserve"> </w:t>
+      </w:r>
+      <w:proofErr w:type="spellStart"/>
+      <w:r>
+        <w:t>text</w:t>
+      </w:r>
+      <w:proofErr w:type="spellEnd"/>
+      <w:r>
+        <w:t xml:space="preserve"> </w:t>
+      </w:r>
+      <w:proofErr w:type="spellStart"/>
+      <w:r>
+        <w:t>text</w:t>
+      </w:r>
+      <w:proofErr w:type="spellEnd"/>
+      <w:r>
+        <w:t xml:space="preserve"> </w:t>
+      </w:r>
+      <w:proofErr w:type="spellStart"/>
+      <w:r>
+        <w:t>text</w:t>
+      </w:r>
+      <w:proofErr w:type="spellEnd"/>
+      <w:r>
+        <w:t xml:space="preserve"> </w:t>
+      </w:r>
+      <w:proofErr w:type="spellStart"/>
+      <w:r>
+        <w:t>text</w:t>
+      </w:r>
+      <w:proofErr w:type="spellEnd"/>
+      <w:r>
+        <w:t xml:space="preserve"> </w:t>
+      </w:r>
+      <w:proofErr w:type="spellStart"/>
+      <w:r>
+        <w:t>text</w:t>
+      </w:r>
+      <w:proofErr w:type="spellEnd"/>
+      <w:r>
+        <w:t xml:space="preserve"> </w:t>
+      </w:r>
+      <w:proofErr w:type="spellStart"/>
+      <w:r>
+        <w:t>text</w:t>
+      </w:r>
+      <w:proofErr w:type="spellEnd"/>
+      <w:r>
+        <w:t xml:space="preserve"> </w:t>
+      </w:r>
+      <w:proofErr w:type="spellStart"/>
+      <w:r>
+        <w:t>text</w:t>
+      </w:r>
+      <w:proofErr w:type="spellEnd"/>
+      <w:r>
+        <w:t xml:space="preserve"> </w:t>
+      </w:r>
+      <w:proofErr w:type="spellStart"/>
+      <w:r>
+        <w:t>text</w:t>
+      </w:r>
+      <w:proofErr w:type="spellEnd"/>
+      <w:r>
+        <w:t xml:space="preserve"> </w:t>
+      </w:r>
+      <w:proofErr w:type="spellStart"/>
+      <w:r>
+        <w:t>text</w:t>
+      </w:r>
+      <w:proofErr w:type="spellEnd"/>
+      <w:r>
+        <w:t xml:space="preserve"> </w:t>
+      </w:r>
+      <w:proofErr w:type="spellStart"/>
+      <w:r>
+        <w:t>text</w:t>
+      </w:r>
+      <w:proofErr w:type="spellEnd"/>
+      <w:r>
+        <w:t xml:space="preserve"> </w:t>
+      </w:r>
+      <w:proofErr w:type="spellStart"/>
+      <w:r>
+        <w:t>text</w:t>
+      </w:r>
+      <w:proofErr w:type="spellEnd"/>
+      <w:r>
+        <w:t xml:space="preserve"> </w:t>
+      </w:r>
+      <w:proofErr w:type="spellStart"/>
+      <w:r>
+        <w:t>text</w:t>
+      </w:r>
+      <w:proofErr w:type="spellEnd"/>
+      <w:r>
+        <w:t xml:space="preserve"> </w:t>
+      </w:r>
+      <w:proofErr w:type="spellStart"/>
+      <w:r>
+        <w:t>text</w:t>
+      </w:r>
+      <w:proofErr w:type="spellEnd"/>
+      <w:r>
+        <w:t xml:space="preserve"> </w:t>
+      </w:r>
+      <w:proofErr w:type="spellStart"/>
+      <w:r>
+        <w:t>text</w:t>
+      </w:r>
+      <w:proofErr w:type="spellEnd"/>
+      <w:r>
+        <w:t xml:space="preserve"> </w:t>
+      </w:r>
+      <w:proofErr w:type="spellStart"/>
+      <w:r>
+        <w:t>text</w:t>
+      </w:r>
+      <w:proofErr w:type="spellEnd"/>
+      <w:r>
+        <w:t xml:space="preserve"> </w:t>
+      </w:r>
+      <w:proofErr w:type="spellStart"/>
+      <w:r>
+        <w:t>text</w:t>
+      </w:r>
+      <w:proofErr w:type="spellEnd"/>
+      <w:r>
+        <w:t xml:space="preserve"> </w:t>
+      </w:r>
+      <w:proofErr w:type="spellStart"/>
+      <w:r>
+        <w:t>text</w:t>
+      </w:r>
+      <w:proofErr w:type="spellEnd"/>
+      <w:r>
+        <w:t xml:space="preserve"> </w:t>
+      </w:r>
+      <w:proofErr w:type="spellStart"/>
+      <w:r>
+        <w:t>text</w:t>
+      </w:r>
+      <w:proofErr w:type="spellEnd"/>
+      <w:r>
+        <w:t xml:space="preserve"> </w:t>
+      </w:r>
+      <w:proofErr w:type="spellStart"/>
+      <w:r>
+        <w:t>text</w:t>
+      </w:r>
+      <w:proofErr w:type="spellEnd"/>
+      <w:r>
+        <w:t xml:space="preserve"> </w:t>
+      </w:r>
+      <w:proofErr w:type="spellStart"/>
+      <w:r>
+        <w:t>text</w:t>
+      </w:r>
+      <w:proofErr w:type="spellEnd"/>
+      <w:r>
+        <w:t xml:space="preserve"> </w:t>
+      </w:r>
+      <w:proofErr w:type="spellStart"/>
+      <w:r>
+        <w:t>text</w:t>
+      </w:r>
+      <w:proofErr w:type="spellEnd"/>
+      <w:r>
+        <w:t xml:space="preserve"> </w:t>
+      </w:r>
+      <w:proofErr w:type="spellStart"/>
+      <w:r>
+        <w:t>text</w:t>
+      </w:r>
+      <w:proofErr w:type="spellEnd"/>
+      <w:r>
+        <w:t xml:space="preserve"> </w:t>
+      </w:r>
+      <w:proofErr w:type="spellStart"/>
+      <w:r>
+        <w:t>text</w:t>
+      </w:r>
+      <w:proofErr w:type="spellEnd"/>
+      <w:r>
+        <w:t xml:space="preserve"> </w:t>
+      </w:r>
+      <w:proofErr w:type="spellStart"/>
+      <w:r>
+        <w:t>text</w:t>
+      </w:r>
+      <w:proofErr w:type="spellEnd"/>
+      <w:r>
+        <w:t xml:space="preserve"> </w:t>
+      </w:r>
+      <w:proofErr w:type="spellStart"/>
+      <w:r>
+        <w:t>text</w:t>
+      </w:r>
+      <w:proofErr w:type="spellEnd"/>
+      <w:r>
+        <w:t xml:space="preserve"> </w:t>
+      </w:r>
+      <w:proofErr w:type="spellStart"/>
+      <w:r>
+        <w:t>text</w:t>
+      </w:r>
+      <w:proofErr w:type="spellEnd"/>
+      <w:r>
+        <w:t xml:space="preserve"> </w:t>
+      </w:r>
+      <w:proofErr w:type="spellStart"/>
+      <w:r>
+        <w:t>text</w:t>
+      </w:r>
+      <w:proofErr w:type="spellEnd"/>
+      <w:r>
+        <w:t>.</w:t>
+      </w:r>
+    </w:p>
+    <w:p>
+      <w:pPr>
+        <w:pStyle w:val="SemEspaamento"/>
+      </w:pPr>
+    </w:p>
+    <w:p>
+      <w:pPr>
+        <w:pStyle w:val="SemEspaamento"/>
+      </w:pPr>
+      <w:r>
+        <w:t>Keywords: Word1. Word2. Word3.</w:t>
+      </w:r>
+    </w:p>
+    <w:p>
+      <w:pPr>
+        <w:spacing w:after="160" w:line="259" w:lineRule="auto"/>
+        <w:ind w:firstLine="0"/>
+      </w:pPr>
+      <w:r>
+        <w:br w:type="page"/>
+      </w:r>
+    </w:p>
+    <w:p>
+      <w:pPr>
+        <w:pStyle w:val="SemEspaamento"/>
+        <w:jc w:val="center"/>
+        <w:rPr>
+          <w:b/>
+          <w:bCs/>
+        </w:rPr>
+      </w:pPr>
+      <w:r>
+        <w:rPr>
+          <w:b/>
+          <w:bCs/>
+        </w:rPr>
+        <w:lastRenderedPageBreak/>
+        <w:t>LISTA DE ABREVIATURAS E SIGLAS</w:t>
+      </w:r>
+    </w:p>
+    <w:p>
+      <w:pPr>
+        <w:pStyle w:val="SemEspaamento"/>
+        <w:jc w:val="center"/>
+        <w:rPr>
+          <w:b/>
+          <w:bCs/>
+        </w:rPr>
+      </w:pPr>
+    </w:p>
+    <w:p>
+      <w:pPr>
+        <w:pStyle w:val="Rodapeoutros"/>
+      </w:pPr>
+    </w:p>
+    <w:p>
+      <w:pPr>
+        <w:pStyle w:val="Rodapeoutros"/>
+      </w:pPr>
+    </w:p>
+    <w:p>
+      <w:pPr>
+        <w:spacing w:after="160" w:line="259" w:lineRule="auto"/>
+        <w:ind w:firstLine="0"/>
+        <w:rPr>
+          <w:sz w:val="20"/>
+        </w:rPr>
+      </w:pPr>
+      <w:r>
+        <w:br w:type="page"/>
+      </w:r>
+    </w:p>
+    <w:sdt>
+      <w:sdtPr>
+        <w:id w:val="-1775706636"/>
+        <w:docPartObj>
+          <w:docPartGallery w:val="Table of Contents"/>
+          <w:docPartUnique/>
+        </w:docPartObj>
+      </w:sdtPr>
+      <w:sdtEndPr>
+        <w:rPr>
+          <w:b/>
+          <w:bCs/>
+        </w:rPr>
+      </w:sdtEndPr>
+      <w:sdtContent>
+        <w:p>
+          <w:pPr>
+            <w:pStyle w:val="SemEspaamento"/>
+            <w:jc w:val="center"/>
+            <w:rPr>
+              <w:b/>
+              <w:bCs/>
+            </w:rPr>
+          </w:pPr>
+          <w:r>
+            <w:rPr>
+              <w:b/>
+              <w:bCs/>
+            </w:rPr>
+            <w:t>SUMÁRIO</w:t>
+          </w:r>
+        </w:p>
+        <w:p>
+          <w:pPr>
+            <w:rPr>
+              <w:lang w:eastAsia="pt-BR"/>
+            </w:rPr>
+          </w:pPr>
+        </w:p>
+        <w:p>
+          <w:pPr>
+            <w:pStyle w:val="Sumrio1"/>
+            <w:rPr>
+              <w:rFonts w:asciiTheme="minorHAnsi" w:eastAsiaTheme="minorEastAsia" w:hAnsiTheme="minorHAnsi"/>
+              <w:noProof/>
+              <w:sz w:val="22"/>
+              <w:lang w:eastAsia="pt-BR"/>
+            </w:rPr>
+          </w:pPr>
+          <w:r>
+            <w:fldChar w:fldCharType="begin"/>
+          </w:r>
+          <w:r>
+            <w:instrText xml:space="preserve"> TOC \o "1-3" \h \z \u </w:instrText>
+          </w:r>
+          <w:r>
+            <w:fldChar w:fldCharType="separate"/>
+          </w:r>
+          <w:hyperlink w:anchor="_Toc134001822" w:history="1">
+            <w:r>
+              <w:rPr>
+                <w:rStyle w:val="Hyperlink"/>
+                <w:noProof/>
+              </w:rPr>
+              <w:t>1</w:t>
+            </w:r>
+            <w:r>
+              <w:rPr>
+                <w:rFonts w:asciiTheme="minorHAnsi" w:eastAsiaTheme="minorEastAsia" w:hAnsiTheme="minorHAnsi"/>
+                <w:noProof/>
+                <w:sz w:val="22"/>
+                <w:lang w:eastAsia="pt-BR"/>
+              </w:rPr>
+              <w:tab/>
+            </w:r>
+            <w:r>
+              <w:rPr>
+                <w:rStyle w:val="Hyperlink"/>
+                <w:noProof/>
+              </w:rPr>
+              <w:t>INTRODUÇÃO</w:t>
+            </w:r>
+            <w:r>
+              <w:rPr>
+                <w:noProof/>
+                <w:webHidden/>
+              </w:rPr>
+              <w:tab/>
+            </w:r>
+            <w:r>
+              <w:rPr>
+                <w:noProof/>
+                <w:webHidden/>
+              </w:rPr>
+              <w:fldChar w:fldCharType="begin"/>
+            </w:r>
+            <w:r>
+              <w:rPr>
+                <w:noProof/>
+                <w:webHidden/>
+              </w:rPr>
+              <w:instrText xml:space="preserve"> PAGEREF _Toc134001822 \h </w:instrText>
+            </w:r>
+            <w:r>
+              <w:rPr>
+                <w:noProof/>
+                <w:webHidden/>
+              </w:rPr>
+            </w:r>
+            <w:r>
+              <w:rPr>
+                <w:noProof/>
+                <w:webHidden/>
+              </w:rPr>
+              <w:fldChar w:fldCharType="separate"/>
+            </w:r>
+            <w:r>
+              <w:rPr>
+                <w:noProof/>
+                <w:webHidden/>
+              </w:rPr>
+              <w:t>6</w:t>
+            </w:r>
+            <w:r>
+              <w:rPr>
+                <w:noProof/>
+                <w:webHidden/>
+              </w:rPr>
+              <w:fldChar w:fldCharType="end"/>
+            </w:r>
+          </w:hyperlink>
+        </w:p>
+        <w:p>
+          <w:pPr>
+            <w:pStyle w:val="Sumrio1"/>
+            <w:rPr>
+              <w:rFonts w:asciiTheme="minorHAnsi" w:eastAsiaTheme="minorEastAsia" w:hAnsiTheme="minorHAnsi"/>
+              <w:noProof/>
+              <w:sz w:val="22"/>
+              <w:lang w:eastAsia="pt-BR"/>
+            </w:rPr>
+          </w:pPr>
+          <w:hyperlink w:anchor="_Toc134001823" w:history="1">
+            <w:r>
+              <w:rPr>
+                <w:rStyle w:val="Hyperlink"/>
+                <w:noProof/>
+              </w:rPr>
+              <w:t>2</w:t>
+            </w:r>
+            <w:r>
+              <w:rPr>
+                <w:rFonts w:asciiTheme="minorHAnsi" w:eastAsiaTheme="minorEastAsia" w:hAnsiTheme="minorHAnsi"/>
+                <w:noProof/>
+                <w:sz w:val="22"/>
+                <w:lang w:eastAsia="pt-BR"/>
+              </w:rPr>
+              <w:tab/>
+            </w:r>
+            <w:r>
+              <w:rPr>
+                <w:rStyle w:val="Hyperlink"/>
+                <w:noProof/>
+              </w:rPr>
+              <w:t>REVISÃO LITERÁRIA</w:t>
+            </w:r>
+            <w:r>
+              <w:rPr>
+                <w:noProof/>
+                <w:webHidden/>
+              </w:rPr>
+              <w:tab/>
+            </w:r>
+            <w:r>
+              <w:rPr>
+                <w:noProof/>
+                <w:webHidden/>
+              </w:rPr>
+              <w:fldChar w:fldCharType="begin"/>
+            </w:r>
+            <w:r>
+              <w:rPr>
+                <w:noProof/>
+                <w:webHidden/>
+              </w:rPr>
+              <w:instrText xml:space="preserve"> PAGEREF _Toc134001823 \h </w:instrText>
+            </w:r>
+            <w:r>
+              <w:rPr>
+                <w:noProof/>
+                <w:webHidden/>
+              </w:rPr>
+            </w:r>
+            <w:r>
+              <w:rPr>
+                <w:noProof/>
+                <w:webHidden/>
+              </w:rPr>
+              <w:fldChar w:fldCharType="separate"/>
+            </w:r>
+            <w:r>
+              <w:rPr>
+                <w:noProof/>
+                <w:webHidden/>
+              </w:rPr>
+              <w:t>7</w:t>
+            </w:r>
+            <w:r>
+              <w:rPr>
+                <w:noProof/>
+                <w:webHidden/>
+              </w:rPr>
+              <w:fldChar w:fldCharType="end"/>
+            </w:r>
+          </w:hyperlink>
+        </w:p>
+        <w:p>
+          <w:pPr>
+            <w:pStyle w:val="Sumrio1"/>
+            <w:rPr>
+              <w:rFonts w:asciiTheme="minorHAnsi" w:eastAsiaTheme="minorEastAsia" w:hAnsiTheme="minorHAnsi"/>
+              <w:noProof/>
+              <w:sz w:val="22"/>
+              <w:lang w:eastAsia="pt-BR"/>
+            </w:rPr>
+          </w:pPr>
+          <w:hyperlink w:anchor="_Toc134001824" w:history="1">
+            <w:r>
+              <w:rPr>
+                <w:rStyle w:val="Hyperlink"/>
+                <w:noProof/>
+              </w:rPr>
+              <w:t>3</w:t>
+            </w:r>
+            <w:r>
+              <w:rPr>
+                <w:rFonts w:asciiTheme="minorHAnsi" w:eastAsiaTheme="minorEastAsia" w:hAnsiTheme="minorHAnsi"/>
+                <w:noProof/>
+                <w:sz w:val="22"/>
+                <w:lang w:eastAsia="pt-BR"/>
+              </w:rPr>
+              <w:tab/>
+            </w:r>
+            <w:r>
+              <w:rPr>
+                <w:rStyle w:val="Hyperlink"/>
+                <w:noProof/>
+              </w:rPr>
+              <w:t>PROCEDIMENTO METODOLÓGICO</w:t>
+            </w:r>
+            <w:r>
+              <w:rPr>
+                <w:noProof/>
+                <w:webHidden/>
+              </w:rPr>
+              <w:tab/>
+            </w:r>
+            <w:r>
+              <w:rPr>
+                <w:noProof/>
+                <w:webHidden/>
+              </w:rPr>
+              <w:fldChar w:fldCharType="begin"/>
+            </w:r>
+            <w:r>
+              <w:rPr>
+                <w:noProof/>
+                <w:webHidden/>
+              </w:rPr>
+              <w:instrText xml:space="preserve"> PAGEREF _Toc134001824 \h </w:instrText>
+            </w:r>
+            <w:r>
+              <w:rPr>
+                <w:noProof/>
+                <w:webHidden/>
+              </w:rPr>
+            </w:r>
+            <w:r>
+              <w:rPr>
+                <w:noProof/>
+                <w:webHidden/>
+              </w:rPr>
+              <w:fldChar w:fldCharType="separate"/>
+            </w:r>
+            <w:r>
+              <w:rPr>
+                <w:noProof/>
+                <w:webHidden/>
+              </w:rPr>
+              <w:t>8</w:t>
+            </w:r>
+            <w:r>
+              <w:rPr>
+                <w:noProof/>
+                <w:webHidden/>
+              </w:rPr>
+              <w:fldChar w:fldCharType="end"/>
+            </w:r>
+          </w:hyperlink>
+        </w:p>
+        <w:p>
+          <w:pPr>
+            <w:pStyle w:val="Sumrio1"/>
+            <w:rPr>
+              <w:rFonts w:asciiTheme="minorHAnsi" w:eastAsiaTheme="minorEastAsia" w:hAnsiTheme="minorHAnsi"/>
+              <w:noProof/>
+              <w:sz w:val="22"/>
+              <w:lang w:eastAsia="pt-BR"/>
+            </w:rPr>
+          </w:pPr>
+          <w:hyperlink w:anchor="_Toc134001825" w:history="1">
+            <w:r>
+              <w:rPr>
+                <w:rStyle w:val="Hyperlink"/>
+                <w:noProof/>
+              </w:rPr>
+              <w:t>4</w:t>
+            </w:r>
+            <w:r>
+              <w:rPr>
+                <w:rFonts w:asciiTheme="minorHAnsi" w:eastAsiaTheme="minorEastAsia" w:hAnsiTheme="minorHAnsi"/>
+                <w:noProof/>
+                <w:sz w:val="22"/>
+                <w:lang w:eastAsia="pt-BR"/>
+              </w:rPr>
+              <w:tab/>
+            </w:r>
+            <w:r>
+              <w:rPr>
+                <w:rStyle w:val="Hyperlink"/>
+                <w:noProof/>
+              </w:rPr>
+              <w:t>RESULTADOS</w:t>
+            </w:r>
+            <w:r>
+              <w:rPr>
+                <w:noProof/>
+                <w:webHidden/>
+              </w:rPr>
+              <w:tab/>
+            </w:r>
+            <w:r>
+              <w:rPr>
+                <w:noProof/>
+                <w:webHidden/>
+              </w:rPr>
+              <w:fldChar w:fldCharType="begin"/>
+            </w:r>
+            <w:r>
+              <w:rPr>
+                <w:noProof/>
+                <w:webHidden/>
+              </w:rPr>
+              <w:instrText xml:space="preserve"> PAGEREF _Toc134001825 \h </w:instrText>
+            </w:r>
+            <w:r>
+              <w:rPr>
+                <w:noProof/>
+                <w:webHidden/>
+              </w:rPr>
+            </w:r>
+            <w:r>
+              <w:rPr>
+                <w:noProof/>
+                <w:webHidden/>
+              </w:rPr>
+              <w:fldChar w:fldCharType="separate"/>
+            </w:r>
+            <w:r>
+              <w:rPr>
+                <w:noProof/>
+                <w:webHidden/>
+              </w:rPr>
+              <w:t>9</w:t>
+            </w:r>
+            <w:r>
+              <w:rPr>
+                <w:noProof/>
+                <w:webHidden/>
+              </w:rPr>
+              <w:fldChar w:fldCharType="end"/>
+            </w:r>
+          </w:hyperlink>
+        </w:p>
+        <w:p>
+          <w:pPr>
+            <w:pStyle w:val="Sumrio1"/>
+            <w:rPr>
+              <w:rFonts w:asciiTheme="minorHAnsi" w:eastAsiaTheme="minorEastAsia" w:hAnsiTheme="minorHAnsi"/>
+              <w:noProof/>
+              <w:sz w:val="22"/>
+              <w:lang w:eastAsia="pt-BR"/>
+            </w:rPr>
+          </w:pPr>
+          <w:hyperlink w:anchor="_Toc134001826" w:history="1">
+            <w:r>
+              <w:rPr>
+                <w:rStyle w:val="Hyperlink"/>
+                <w:noProof/>
+              </w:rPr>
+              <w:t>5</w:t>
+            </w:r>
+            <w:r>
+              <w:rPr>
+                <w:rFonts w:asciiTheme="minorHAnsi" w:eastAsiaTheme="minorEastAsia" w:hAnsiTheme="minorHAnsi"/>
+                <w:noProof/>
+                <w:sz w:val="22"/>
+                <w:lang w:eastAsia="pt-BR"/>
+              </w:rPr>
+              <w:tab/>
+            </w:r>
+            <w:r>
+              <w:rPr>
+                <w:rStyle w:val="Hyperlink"/>
+                <w:noProof/>
+              </w:rPr>
+              <w:t>ANÁLISE DOS RESULTADOS</w:t>
+            </w:r>
+            <w:r>
+              <w:rPr>
+                <w:noProof/>
+                <w:webHidden/>
+              </w:rPr>
+              <w:tab/>
+            </w:r>
+            <w:r>
+              <w:rPr>
+                <w:noProof/>
+                <w:webHidden/>
+              </w:rPr>
+              <w:fldChar w:fldCharType="begin"/>
+            </w:r>
+            <w:r>
+              <w:rPr>
+                <w:noProof/>
+                <w:webHidden/>
+              </w:rPr>
+              <w:instrText xml:space="preserve"> PAGEREF _Toc134001826 \h </w:instrText>
+            </w:r>
+            <w:r>
+              <w:rPr>
+                <w:noProof/>
+                <w:webHidden/>
+              </w:rPr>
+            </w:r>
+            <w:r>
+              <w:rPr>
+                <w:noProof/>
+                <w:webHidden/>
+              </w:rPr>
+              <w:fldChar w:fldCharType="separate"/>
+            </w:r>
+            <w:r>
+              <w:rPr>
+                <w:noProof/>
+                <w:webHidden/>
+              </w:rPr>
+              <w:t>10</w:t>
+            </w:r>
+            <w:r>
+              <w:rPr>
+                <w:noProof/>
+                <w:webHidden/>
+              </w:rPr>
+              <w:fldChar w:fldCharType="end"/>
+            </w:r>
+          </w:hyperlink>
+        </w:p>
+        <w:p>
+          <w:pPr>
+            <w:pStyle w:val="Sumrio1"/>
+            <w:rPr>
+              <w:rFonts w:asciiTheme="minorHAnsi" w:eastAsiaTheme="minorEastAsia" w:hAnsiTheme="minorHAnsi"/>
+              <w:noProof/>
+              <w:sz w:val="22"/>
+              <w:lang w:eastAsia="pt-BR"/>
+            </w:rPr>
+          </w:pPr>
+          <w:hyperlink w:anchor="_Toc134001827" w:history="1">
+            <w:r>
+              <w:rPr>
+                <w:rStyle w:val="Hyperlink"/>
+                <w:noProof/>
+              </w:rPr>
+              <w:t>6</w:t>
+            </w:r>
+            <w:r>
+              <w:rPr>
+                <w:rFonts w:asciiTheme="minorHAnsi" w:eastAsiaTheme="minorEastAsia" w:hAnsiTheme="minorHAnsi"/>
+                <w:noProof/>
+                <w:sz w:val="22"/>
+                <w:lang w:eastAsia="pt-BR"/>
+              </w:rPr>
+              <w:tab/>
+            </w:r>
+            <w:r>
+              <w:rPr>
+                <w:rStyle w:val="Hyperlink"/>
+                <w:noProof/>
+              </w:rPr>
+              <w:t>CONSIDERAÇÕES FINAIS</w:t>
+            </w:r>
+            <w:r>
+              <w:rPr>
+                <w:noProof/>
+                <w:webHidden/>
+              </w:rPr>
+              <w:tab/>
+            </w:r>
+            <w:r>
+              <w:rPr>
+                <w:noProof/>
+                <w:webHidden/>
+              </w:rPr>
+              <w:fldChar w:fldCharType="begin"/>
+            </w:r>
+            <w:r>
+              <w:rPr>
+                <w:noProof/>
+                <w:webHidden/>
+              </w:rPr>
+              <w:instrText xml:space="preserve"> PAGEREF _Toc134001827 \h </w:instrText>
+            </w:r>
+            <w:r>
+              <w:rPr>
+                <w:noProof/>
+                <w:webHidden/>
+              </w:rPr>
+            </w:r>
+            <w:r>
+              <w:rPr>
+                <w:noProof/>
+                <w:webHidden/>
+              </w:rPr>
+              <w:fldChar w:fldCharType="separate"/>
+            </w:r>
+            <w:r>
+              <w:rPr>
+                <w:noProof/>
+                <w:webHidden/>
+              </w:rPr>
+              <w:t>11</w:t>
+            </w:r>
+            <w:r>
+              <w:rPr>
+                <w:noProof/>
+                <w:webHidden/>
+              </w:rPr>
+              <w:fldChar w:fldCharType="end"/>
+            </w:r>
+          </w:hyperlink>
+        </w:p>
+        <w:p>
+          <w:pPr>
+            <w:pStyle w:val="Sumrio1"/>
+            <w:rPr>
+              <w:rFonts w:asciiTheme="minorHAnsi" w:eastAsiaTheme="minorEastAsia" w:hAnsiTheme="minorHAnsi"/>
+              <w:noProof/>
+              <w:sz w:val="22"/>
+              <w:lang w:eastAsia="pt-BR"/>
+            </w:rPr>
+          </w:pPr>
+          <w:hyperlink w:anchor="_Toc134001828" w:history="1">
+            <w:r>
+              <w:rPr>
+                <w:rStyle w:val="Hyperlink"/>
+                <w:noProof/>
+              </w:rPr>
+              <w:t>REFERÊNCIAS BIBLIOGRÁFICAS</w:t>
+            </w:r>
+            <w:r>
+              <w:rPr>
+                <w:noProof/>
+                <w:webHidden/>
+              </w:rPr>
+              <w:tab/>
+            </w:r>
+            <w:r>
+              <w:rPr>
+                <w:noProof/>
+                <w:webHidden/>
+              </w:rPr>
+              <w:fldChar w:fldCharType="begin"/>
+            </w:r>
+            <w:r>
+              <w:rPr>
+                <w:noProof/>
+                <w:webHidden/>
+              </w:rPr>
+              <w:instrText xml:space="preserve"> PAGEREF _Toc134001828 \h </w:instrText>
+            </w:r>
+            <w:r>
+              <w:rPr>
+                <w:noProof/>
+                <w:webHidden/>
+              </w:rPr>
+            </w:r>
+            <w:r>
+              <w:rPr>
+                <w:noProof/>
+                <w:webHidden/>
+              </w:rPr>
+              <w:fldChar w:fldCharType="separate"/>
+            </w:r>
+            <w:r>
+              <w:rPr>
+                <w:noProof/>
+                <w:webHidden/>
+              </w:rPr>
+              <w:t>12</w:t>
+            </w:r>
+            <w:r>
+              <w:rPr>
+                <w:noProof/>
+                <w:webHidden/>
+              </w:rPr>
+              <w:fldChar w:fldCharType="end"/>
+            </w:r>
+          </w:hyperlink>
+        </w:p>
+        <w:p>
+          <w:pPr>
+            <w:ind w:firstLine="0"/>
+          </w:pPr>
+          <w:r>
+            <w:rPr>
+              <w:b/>
+              <w:bCs/>
+            </w:rPr>
+            <w:fldChar w:fldCharType="end"/>
+          </w:r>
+        </w:p>
+      </w:sdtContent>
+    </w:sdt>
+    <w:p>
+      <w:pPr>
+        <w:pStyle w:val="SemEspaamento"/>
+      </w:pPr>
+    </w:p>
+    <w:p>
+      <w:pPr>
+        <w:spacing w:after="160" w:line="259" w:lineRule="auto"/>
+        <w:ind w:firstLine="0"/>
+      </w:pPr>
+      <w:r>
+        <w:br w:type="page"/>
+      </w:r>
+    </w:p>
+    <w:p>
+      <w:pPr>
+        <w:pStyle w:val="Ttulo1"/>
+        <w:sectPr>
+          <w:pgSz w:w="11906" w:h="16838"/>
+          <w:pgMar w:top="1701" w:right="1134" w:bottom="1134" w:left="1701" w:header="709" w:footer="709" w:gutter="0"/>
+          <w:cols w:space="708"/>
+          <w:docGrid w:linePitch="360"/>
+        </w:sectPr>
+      </w:pPr>
+    </w:p>
+    <w:p>
+      <w:pPr>
+        <w:pStyle w:val="Ttulo1"/>
+      </w:pPr>
+      <w:bookmarkStart w:id="0" w:name="_Toc134001822"/>
+      <w:r>
+        <w:lastRenderedPageBreak/>
+        <w:t>INTRODUÇÃO</w:t>
+      </w:r>
+      <w:bookmarkEnd w:id="0"/>
+    </w:p>
+    <w:p/>
+    <w:p>
+      <w:r>
+        <w:t>A Introdução deve CONTEXTUALIZAR o Tema do trabalho no primeiro parágrafo. Depois disso, deve elencar o conteúdo do trabalho em sua subdivisão em capítulos</w:t>
+      </w:r>
+      <w:r>
+        <w:t>.</w:t>
+      </w:r>
+      <w:r>
+        <w:t xml:space="preserve"> Veja o exemplo abaixo:</w:t>
+      </w:r>
+    </w:p>
+    <w:p>
+      <w:pPr>
+        <w:rPr>
+          <w:color w:val="8496B0" w:themeColor="text2" w:themeTint="99"/>
+        </w:rPr>
+      </w:pPr>
+      <w:r>
+        <w:rPr>
+          <w:color w:val="8496B0" w:themeColor="text2" w:themeTint="99"/>
+        </w:rPr>
+        <w:t xml:space="preserve">Sequencialmente, no </w:t>
+      </w:r>
+      <w:r>
+        <w:rPr>
+          <w:i/>
+          <w:color w:val="8496B0" w:themeColor="text2" w:themeTint="99"/>
+        </w:rPr>
+        <w:t>Capítulo II – Instâncias metódica e técnica da estratégia de investigação para o mapeamento do conceito de Meio de Comunicação</w:t>
+      </w:r>
+      <w:r>
+        <w:rPr>
+          <w:color w:val="8496B0" w:themeColor="text2" w:themeTint="99"/>
+        </w:rPr>
+        <w:t>, apresenta-se o percurso de seleção que levou à distinção de duas unidades de pesquisa: textos originais da Comunicação e textos recentes. Além disso, são apresentadas as opções procedimentais de coleta, tratamento de dados e de análise técnica dos argumentos e a justificação a respeito de tais escolhas.</w:t>
+      </w:r>
+    </w:p>
+    <w:p>
+      <w:pPr>
+        <w:rPr>
+          <w:color w:val="8496B0" w:themeColor="text2" w:themeTint="99"/>
+        </w:rPr>
+      </w:pPr>
+      <w:r>
+        <w:rPr>
+          <w:color w:val="8496B0" w:themeColor="text2" w:themeTint="99"/>
+        </w:rPr>
+        <w:t xml:space="preserve">No </w:t>
+      </w:r>
+      <w:r>
+        <w:rPr>
+          <w:i/>
+          <w:color w:val="8496B0" w:themeColor="text2" w:themeTint="99"/>
+        </w:rPr>
+        <w:t>Capítulo III – Descrição e análise dos resultados em nível metódico-técnico</w:t>
+      </w:r>
+      <w:r>
+        <w:rPr>
+          <w:color w:val="8496B0" w:themeColor="text2" w:themeTint="99"/>
+        </w:rPr>
+        <w:t xml:space="preserve">, são apresentados os resultados da análise metódica-técnica das duas unidades de pesquisa, além da justificação, frente a tais resultados, da não aplicação dos procedimentos em nível teórico-epistemológico para toda a unidade de pesquisa relativa aos textos recentes.  </w:t>
+      </w:r>
+    </w:p>
+    <w:p>
+      <w:pPr>
+        <w:rPr>
+          <w:color w:val="FF0000"/>
+        </w:rPr>
+      </w:pPr>
+      <w:r>
+        <w:rPr>
+          <w:color w:val="FF0000"/>
+        </w:rPr>
+        <w:t>Sobre fontes, margens, espaçamento ver manual p. 7-8</w:t>
+      </w:r>
+    </w:p>
+    <w:p>
+      <w:pPr>
+        <w:rPr>
+          <w:color w:val="FF0000"/>
+        </w:rPr>
+      </w:pPr>
+      <w:r>
+        <w:rPr>
+          <w:color w:val="FF0000"/>
+        </w:rPr>
+        <w:t>Na estrutura do trabalho estão incluídos os dois apêndices obrigatórios. Caso seja necessário incluir Anexo (informações, dados de terceiros, não produzidos pelos autores), utilizar a mesma formatação aplicada aos apêndices.</w:t>
+      </w:r>
+    </w:p>
+    <w:p>
+      <w:pPr>
+        <w:jc w:val="both"/>
+        <w:rPr>
+          <w:rFonts w:ascii="Times New Roman" w:hAnsi="Times New Roman"/>
+        </w:rPr>
+      </w:pPr>
+    </w:p>
+    <w:p>
+      <w:pPr>
+        <w:pStyle w:val="Rodapeoutros"/>
+        <w:ind w:left="2268"/>
+      </w:pPr>
+      <w:r>
+        <w:t>Citação direta com mais de três linhas Citação direta com mais de três linhas Citação direta com mais de três linhas Citação direta com mais de três linhas Citação direta com mais de três linhas Citação direta com mais de três linhas Citação direta com mais de três linhas Citação direta com mais de três linhas Citação direta com mais de três linhas.</w:t>
+      </w:r>
+    </w:p>
+    <w:p>
+      <w:pPr>
+        <w:pStyle w:val="SemEspaamento"/>
+      </w:pPr>
+    </w:p>
+    <w:p>
+      <w:pPr>
+        <w:pStyle w:val="SemEspaamento"/>
+      </w:pPr>
+    </w:p>
+    <w:p>
+      <w:pPr>
+        <w:spacing w:after="160" w:line="259" w:lineRule="auto"/>
+        <w:ind w:firstLine="0"/>
+      </w:pPr>
+      <w:r>
+        <w:br w:type="page"/>
+      </w:r>
+    </w:p>
+    <w:p>
+      <w:pPr>
+        <w:pStyle w:val="Ttulo1"/>
+      </w:pPr>
+      <w:bookmarkStart w:id="1" w:name="_Toc134001823"/>
+      <w:r>
+        <w:lastRenderedPageBreak/>
+        <w:t>REVISÃO LITERÁRIA</w:t>
+      </w:r>
+      <w:bookmarkEnd w:id="1"/>
+    </w:p>
+    <w:p/>
+    <w:p>
+      <w:r>
+        <w:t>Exemplo.</w:t>
+      </w:r>
+    </w:p>
+    <w:p/>
+    <w:p/>
+    <w:p>
+      <w:pPr>
+        <w:spacing w:after="160" w:line="259" w:lineRule="auto"/>
+        <w:ind w:firstLine="0"/>
+      </w:pPr>
+      <w:r>
+        <w:br w:type="page"/>
+      </w:r>
+    </w:p>
+    <w:p>
+      <w:pPr>
+        <w:pStyle w:val="Ttulo1"/>
+      </w:pPr>
+      <w:bookmarkStart w:id="2" w:name="_Toc134001824"/>
+      <w:r>
+        <w:lastRenderedPageBreak/>
+        <w:t>PROCEDIMENTO METODOLÓGICO</w:t>
+      </w:r>
+      <w:bookmarkEnd w:id="2"/>
+    </w:p>
+    <w:p/>
+    <w:p>
+      <w:r>
+        <w:t>Fiz isso e depois aquilo.</w:t>
+      </w:r>
+    </w:p>
+    <w:p/>
+    <w:p/>
+    <w:p>
+      <w:pPr>
+        <w:spacing w:after="160" w:line="259" w:lineRule="auto"/>
+        <w:ind w:firstLine="0"/>
+      </w:pPr>
+      <w:r>
+        <w:br w:type="page"/>
+      </w:r>
+    </w:p>
+    <w:p>
+      <w:pPr>
+        <w:pStyle w:val="Ttulo1"/>
+      </w:pPr>
+      <w:bookmarkStart w:id="3" w:name="_Toc134001825"/>
+      <w:r>
+        <w:lastRenderedPageBreak/>
+        <w:t>RESULTADOS</w:t>
+      </w:r>
+      <w:bookmarkEnd w:id="3"/>
+    </w:p>
+    <w:p/>
+    <w:p>
+      <w:r>
+        <w:t>Obtivemos isso.</w:t>
+      </w:r>
+    </w:p>
+    <w:p/>
+    <w:p/>
+    <w:p>
+      <w:pPr>
+        <w:spacing w:after="160" w:line="259" w:lineRule="auto"/>
+        <w:ind w:firstLine="0"/>
+      </w:pPr>
+      <w:r>
+        <w:br w:type="page"/>
+      </w:r>
+    </w:p>
+    <w:p>
+      <w:pPr>
+        <w:pStyle w:val="Ttulo1"/>
+      </w:pPr>
+      <w:bookmarkStart w:id="4" w:name="_Toc134001826"/>
+      <w:r>
+        <w:lastRenderedPageBreak/>
+        <w:t>ANÁLISE DOS RESULTADOS</w:t>
+      </w:r>
+      <w:bookmarkEnd w:id="4"/>
+    </w:p>
+    <w:p/>
+    <w:p>
+      <w:r>
+        <w:t>Do que obtivemos, conseguimos entender [...].</w:t>
+      </w:r>
+    </w:p>
+    <w:p/>
+    <w:p/>
+    <w:p>
+      <w:pPr>
+        <w:spacing w:after="160" w:line="259" w:lineRule="auto"/>
+        <w:ind w:firstLine="0"/>
+      </w:pPr>
+      <w:r>
+        <w:br w:type="page"/>
+      </w:r>
+    </w:p>
+    <w:p>
+      <w:pPr>
+        <w:pStyle w:val="Ttulo1"/>
+      </w:pPr>
+      <w:bookmarkStart w:id="5" w:name="_Toc134001827"/>
+      <w:r>
+        <w:lastRenderedPageBreak/>
+        <w:t>CONSIDERAÇÕES FINAIS</w:t>
+      </w:r>
+      <w:bookmarkEnd w:id="5"/>
+    </w:p>
+    <w:p/>
+    <w:p>
+      <w:pPr>
+        <w:tabs>
+          <w:tab w:val="left" w:pos="742"/>
+        </w:tabs>
+      </w:pPr>
+      <w:r>
+        <w:t>Aquilo</w:t>
+      </w:r>
+      <w:r>
+        <w:t xml:space="preserve"> que parecia..</w:t>
+      </w:r>
+      <w:r>
+        <w:t>.</w:t>
+      </w:r>
+    </w:p>
+    <w:p>
+      <w:pPr>
+        <w:tabs>
+          <w:tab w:val="left" w:pos="742"/>
+        </w:tabs>
+      </w:pPr>
+    </w:p>
+    <w:p>
+      <w:pPr>
+        <w:spacing w:after="160" w:line="259" w:lineRule="auto"/>
+        <w:ind w:firstLine="0"/>
+      </w:pPr>
+      <w:r>
+        <w:br w:type="page"/>
+      </w:r>
+    </w:p>
+    <w:bookmarkStart w:id="6" w:name="_Toc134001828" w:displacedByCustomXml="next"/>
+    <w:sdt>
+      <w:sdtPr>
+        <w:id w:val="-1753505109"/>
+        <w:docPartObj>
+          <w:docPartGallery w:val="Bibliographies"/>
+          <w:docPartUnique/>
+        </w:docPartObj>
+      </w:sdtPr>
+      <w:sdtEndPr>
+        <w:rPr>
+          <w:rFonts w:eastAsiaTheme="minorHAnsi" w:cstheme="minorBidi"/>
+          <w:b w:val="0"/>
+          <w:szCs w:val="22"/>
+        </w:rPr>
+      </w:sdtEndPr>
+      <w:sdtContent>
+        <w:p>
+          <w:pPr>
+            <w:pStyle w:val="Ttulo1"/>
+            <w:numPr>
+              <w:ilvl w:val="0"/>
+              <w:numId w:val="0"/>
+            </w:numPr>
+            <w:ind w:left="432" w:hanging="432"/>
+          </w:pPr>
+          <w:r>
+            <w:t>REFERÊNCIAS BIBLIOGRÁFICAS</w:t>
+          </w:r>
+          <w:bookmarkEnd w:id="6"/>
+        </w:p>
+        <w:p/>
+        <w:sdt>
+          <w:sdtPr>
+            <w:id w:val="111145805"/>
+            <w:bibliography/>
+          </w:sdtPr>
+          <w:sdtContent>
+            <w:p>
+              <w:pPr>
+                <w:ind w:firstLine="0"/>
+              </w:pPr>
+              <w:r>
+                <w:fldChar w:fldCharType="begin"/>
+              </w:r>
+              <w:r>
+                <w:instrText>BIBLIOGRAPHY</w:instrText>
+              </w:r>
+              <w:r>
+                <w:fldChar w:fldCharType="separate"/>
+              </w:r>
+              <w:r>
+                <w:rPr>
+                  <w:b/>
+                  <w:bCs/>
+                  <w:noProof/>
+                </w:rPr>
+                <w:t>Não há fontes bibliográficas no documento atual.</w:t>
+              </w:r>
+              <w:r>
+                <w:rPr>
+                  <w:b/>
+                  <w:bCs/>
+                </w:rPr>
+                <w:fldChar w:fldCharType="end"/>
+              </w:r>
+            </w:p>
+          </w:sdtContent>
+        </w:sdt>
+      </w:sdtContent>
+    </w:sdt>
+    <w:p>
+      <w:pPr>
+        <w:pStyle w:val="SemEspaamento"/>
+      </w:pPr>
+    </w:p>
     <w:sectPr>
+      <w:headerReference w:type="default" r:id="rId8"/>
       <w:pgSz w:w="11906" w:h="16838"/>
       <w:pgMar w:top="1701" w:right="1134" w:bottom="1134" w:left="1701" w:header="709" w:footer="709" w:gutter="0"/>
+      <w:pgNumType w:start="6"/>
       <w:cols w:space="708"/>
       <w:docGrid w:linePitch="360"/>
     </w:sectPr>
   </w:body>
 </w:document>
+</file>
+
+<file path=word/endnotes.xml><?xml version="1.0" encoding="utf-8"?>
+<w:endnotes xmlns:wpc="http://schemas.microsoft.com/office/word/2010/wordprocessingCanvas" xmlns:cx="http://schemas.microsoft.com/office/drawing/2014/chartex" xmlns:cx1="http://schemas.microsoft.com/office/drawing/2015/9/8/chartex" xmlns:cx2="http://schemas.microsoft.com/office/drawing/2015/10/21/chartex" xmlns:cx3="http://schemas.microsoft.com/office/drawing/2016/5/9/chartex" xmlns:cx4="http://schemas.microsoft.com/office/drawing/2016/5/10/chartex" xmlns:cx5="http://schemas.microsoft.com/office/drawing/2016/5/11/chartex" xmlns:cx6="http://schemas.microsoft.com/office/drawing/2016/5/12/chartex" xmlns:cx7="http://schemas.microsoft.com/office/drawing/2016/5/13/chartex" xmlns:cx8="http://schemas.microsoft.com/office/drawing/2016/5/14/chartex" xmlns:mc="http://schemas.openxmlformats.org/markup-compatibility/2006" xmlns:aink="http://schemas.microsoft.com/office/drawing/2016/ink" xmlns:am3d="http://schemas.microsoft.com/office/drawing/2017/model3d" xmlns:o="urn:schemas-microsoft-com:office:office" xmlns:oel="http://schemas.microsoft.com/office/2019/extlst" xmlns:r="http://schemas.openxmlformats.org/officeDocument/2006/relationships" xmlns:m="http://schemas.openxmlformats.org/officeDocument/2006/math" xmlns:v="urn:schemas-microsoft-com:vml" xmlns:wp14="http://schemas.microsoft.com/office/word/2010/wordprocessingDrawing" xmlns:wp="http://schemas.openxmlformats.org/drawingml/2006/wordprocessingDrawing" xmlns:w10="urn:schemas-microsoft-com:office:word" xmlns:w="http://schemas.openxmlformats.org/wordprocessingml/2006/main" xmlns:w14="http://schemas.microsoft.com/office/word/2010/wordml" xmlns:w15="http://schemas.microsoft.com/office/word/2012/wordml" xmlns:w16cex="http://schemas.microsoft.com/office/word/2018/wordml/cex" xmlns:w16cid="http://schemas.microsoft.com/office/word/2016/wordml/cid" xmlns:w16="http://schemas.microsoft.com/office/word/2018/wordml" xmlns:w16sdtdh="http://schemas.microsoft.com/office/word/2020/wordml/sdtdatahash" xmlns:w16se="http://schemas.microsoft.com/office/word/2015/wordml/symex" xmlns:wpg="http://schemas.microsoft.com/office/word/2010/wordprocessingGroup" xmlns:wpi="http://schemas.microsoft.com/office/word/2010/wordprocessingInk" xmlns:wne="http://schemas.microsoft.com/office/word/2006/wordml" xmlns:wps="http://schemas.microsoft.com/office/word/2010/wordprocessingShape" mc:Ignorable="w14 w15 w16se w16cid w16 w16cex w16sdtdh wp14">
+  <w:endnote w:type="separator" w:id="-1">
+    <w:p>
+      <w:pPr>
+        <w:spacing w:line="240" w:lineRule="auto"/>
+      </w:pPr>
+      <w:r>
+        <w:separator/>
+      </w:r>
+    </w:p>
+  </w:endnote>
+  <w:endnote w:type="continuationSeparator" w:id="0">
+    <w:p>
+      <w:pPr>
+        <w:spacing w:line="240" w:lineRule="auto"/>
+      </w:pPr>
+      <w:r>
+        <w:continuationSeparator/>
+      </w:r>
+    </w:p>
+  </w:endnote>
+</w:endnotes>
+</file>
+
+<file path=word/footnotes.xml><?xml version="1.0" encoding="utf-8"?>
+<w:footnotes xmlns:wpc="http://schemas.microsoft.com/office/word/2010/wordprocessingCanvas" xmlns:cx="http://schemas.microsoft.com/office/drawing/2014/chartex" xmlns:cx1="http://schemas.microsoft.com/office/drawing/2015/9/8/chartex" xmlns:cx2="http://schemas.microsoft.com/office/drawing/2015/10/21/chartex" xmlns:cx3="http://schemas.microsoft.com/office/drawing/2016/5/9/chartex" xmlns:cx4="http://schemas.microsoft.com/office/drawing/2016/5/10/chartex" xmlns:cx5="http://schemas.microsoft.com/office/drawing/2016/5/11/chartex" xmlns:cx6="http://schemas.microsoft.com/office/drawing/2016/5/12/chartex" xmlns:cx7="http://schemas.microsoft.com/office/drawing/2016/5/13/chartex" xmlns:cx8="http://schemas.microsoft.com/office/drawing/2016/5/14/chartex" xmlns:mc="http://schemas.openxmlformats.org/markup-compatibility/2006" xmlns:aink="http://schemas.microsoft.com/office/drawing/2016/ink" xmlns:am3d="http://schemas.microsoft.com/office/drawing/2017/model3d" xmlns:o="urn:schemas-microsoft-com:office:office" xmlns:oel="http://schemas.microsoft.com/office/2019/extlst" xmlns:r="http://schemas.openxmlformats.org/officeDocument/2006/relationships" xmlns:m="http://schemas.openxmlformats.org/officeDocument/2006/math" xmlns:v="urn:schemas-microsoft-com:vml" xmlns:wp14="http://schemas.microsoft.com/office/word/2010/wordprocessingDrawing" xmlns:wp="http://schemas.openxmlformats.org/drawingml/2006/wordprocessingDrawing" xmlns:w10="urn:schemas-microsoft-com:office:word" xmlns:w="http://schemas.openxmlformats.org/wordprocessingml/2006/main" xmlns:w14="http://schemas.microsoft.com/office/word/2010/wordml" xmlns:w15="http://schemas.microsoft.com/office/word/2012/wordml" xmlns:w16cex="http://schemas.microsoft.com/office/word/2018/wordml/cex" xmlns:w16cid="http://schemas.microsoft.com/office/word/2016/wordml/cid" xmlns:w16="http://schemas.microsoft.com/office/word/2018/wordml" xmlns:w16sdtdh="http://schemas.microsoft.com/office/word/2020/wordml/sdtdatahash" xmlns:w16se="http://schemas.microsoft.com/office/word/2015/wordml/symex" xmlns:wpg="http://schemas.microsoft.com/office/word/2010/wordprocessingGroup" xmlns:wpi="http://schemas.microsoft.com/office/word/2010/wordprocessingInk" xmlns:wne="http://schemas.microsoft.com/office/word/2006/wordml" xmlns:wps="http://schemas.microsoft.com/office/word/2010/wordprocessingShape" mc:Ignorable="w14 w15 w16se w16cid w16 w16cex w16sdtdh wp14">
+  <w:footnote w:type="separator" w:id="-1">
+    <w:p>
+      <w:pPr>
+        <w:spacing w:line="240" w:lineRule="auto"/>
+      </w:pPr>
+      <w:r>
+        <w:separator/>
+      </w:r>
+    </w:p>
+  </w:footnote>
+  <w:footnote w:type="continuationSeparator" w:id="0">
+    <w:p>
+      <w:pPr>
+        <w:spacing w:line="240" w:lineRule="auto"/>
+      </w:pPr>
+      <w:r>
+        <w:continuationSeparator/>
+      </w:r>
+    </w:p>
+  </w:footnote>
+</w:footnotes>
+</file>
+
+<file path=word/header1.xml><?xml version="1.0" encoding="utf-8"?>
+<w:hdr xmlns:wpc="http://schemas.microsoft.com/office/word/2010/wordprocessingCanvas" xmlns:cx="http://schemas.microsoft.com/office/drawing/2014/chartex" xmlns:cx1="http://schemas.microsoft.com/office/drawing/2015/9/8/chartex" xmlns:cx2="http://schemas.microsoft.com/office/drawing/2015/10/21/chartex" xmlns:cx3="http://schemas.microsoft.com/office/drawing/2016/5/9/chartex" xmlns:cx4="http://schemas.microsoft.com/office/drawing/2016/5/10/chartex" xmlns:cx5="http://schemas.microsoft.com/office/drawing/2016/5/11/chartex" xmlns:cx6="http://schemas.microsoft.com/office/drawing/2016/5/12/chartex" xmlns:cx7="http://schemas.microsoft.com/office/drawing/2016/5/13/chartex" xmlns:cx8="http://schemas.microsoft.com/office/drawing/2016/5/14/chartex" xmlns:mc="http://schemas.openxmlformats.org/markup-compatibility/2006" xmlns:aink="http://schemas.microsoft.com/office/drawing/2016/ink" xmlns:am3d="http://schemas.microsoft.com/office/drawing/2017/model3d" xmlns:o="urn:schemas-microsoft-com:office:office" xmlns:oel="http://schemas.microsoft.com/office/2019/extlst" xmlns:r="http://schemas.openxmlformats.org/officeDocument/2006/relationships" xmlns:m="http://schemas.openxmlformats.org/officeDocument/2006/math" xmlns:v="urn:schemas-microsoft-com:vml" xmlns:wp14="http://schemas.microsoft.com/office/word/2010/wordprocessingDrawing" xmlns:wp="http://schemas.openxmlformats.org/drawingml/2006/wordprocessingDrawing" xmlns:w10="urn:schemas-microsoft-com:office:word" xmlns:w="http://schemas.openxmlformats.org/wordprocessingml/2006/main" xmlns:w14="http://schemas.microsoft.com/office/word/2010/wordml" xmlns:w15="http://schemas.microsoft.com/office/word/2012/wordml" xmlns:w16cex="http://schemas.microsoft.com/office/word/2018/wordml/cex" xmlns:w16cid="http://schemas.microsoft.com/office/word/2016/wordml/cid" xmlns:w16="http://schemas.microsoft.com/office/word/2018/wordml" xmlns:w16sdtdh="http://schemas.microsoft.com/office/word/2020/wordml/sdtdatahash" xmlns:w16se="http://schemas.microsoft.com/office/word/2015/wordml/symex" xmlns:wpg="http://schemas.microsoft.com/office/word/2010/wordprocessingGroup" xmlns:wpi="http://schemas.microsoft.com/office/word/2010/wordprocessingInk" xmlns:wne="http://schemas.microsoft.com/office/word/2006/wordml" xmlns:wps="http://schemas.microsoft.com/office/word/2010/wordprocessingShape" mc:Ignorable="w14 w15 w16se w16cid w16 w16cex w16sdtdh wp14">
+  <w:sdt>
+    <w:sdtPr>
+      <w:id w:val="-1209791254"/>
+      <w:docPartObj>
+        <w:docPartGallery w:val="Page Numbers (Top of Page)"/>
+        <w:docPartUnique/>
+      </w:docPartObj>
+    </w:sdtPr>
+    <w:sdtContent>
+      <w:p>
+        <w:pPr>
+          <w:pStyle w:val="Cabealho"/>
+          <w:jc w:val="right"/>
+        </w:pPr>
+        <w:r>
+          <w:fldChar w:fldCharType="begin"/>
+        </w:r>
+        <w:r>
+          <w:instrText>PAGE   \* MERGEFORMAT</w:instrText>
+        </w:r>
+        <w:r>
+          <w:fldChar w:fldCharType="separate"/>
+        </w:r>
+        <w:r>
+          <w:t>2</w:t>
+        </w:r>
+        <w:r>
+          <w:fldChar w:fldCharType="end"/>
+        </w:r>
+      </w:p>
+    </w:sdtContent>
+  </w:sdt>
+  <w:p>
+    <w:pPr>
+      <w:pStyle w:val="Cabealho"/>
+    </w:pPr>
+  </w:p>
+</w:hdr>
 </file>
 
 <file path=word/numbering.xml><?xml version="1.0" encoding="utf-8"?>
@@ -584,7 +2801,7 @@
   <w:latentStyles w:defLockedState="0" w:defUIPriority="99" w:defSemiHidden="0" w:defUnhideWhenUsed="0" w:defQFormat="0" w:count="376">
     <w:lsdException w:name="Normal" w:uiPriority="0" w:qFormat="1"/>
     <w:lsdException w:name="heading 1" w:uiPriority="9" w:qFormat="1"/>
-    <w:lsdException w:name="heading 2" w:semiHidden="1" w:uiPriority="9" w:unhideWhenUsed="1" w:qFormat="1"/>
+    <w:lsdException w:name="heading 2" w:semiHidden="1" w:uiPriority="0" w:unhideWhenUsed="1" w:qFormat="1"/>
     <w:lsdException w:name="heading 3" w:semiHidden="1" w:uiPriority="9" w:unhideWhenUsed="1" w:qFormat="1"/>
     <w:lsdException w:name="heading 4" w:semiHidden="1" w:uiPriority="9" w:unhideWhenUsed="1" w:qFormat="1"/>
     <w:lsdException w:name="heading 5" w:semiHidden="1" w:uiPriority="9" w:unhideWhenUsed="1" w:qFormat="1"/>
@@ -999,7 +3216,6 @@
     <w:basedOn w:val="Ttulo1"/>
     <w:next w:val="Normal"/>
     <w:link w:val="Ttulo2Char"/>
-    <w:uiPriority w:val="9"/>
     <w:unhideWhenUsed/>
     <w:qFormat/>
     <w:rsid w:val="006801D2"/>
@@ -1136,7 +3352,6 @@
     <w:name w:val="Título 2 Char"/>
     <w:basedOn w:val="Fontepargpadro"/>
     <w:link w:val="Ttulo2"/>
-    <w:uiPriority w:val="9"/>
     <w:rsid w:val="006801D2"/>
     <w:rPr>
       <w:rFonts w:ascii="Arial" w:eastAsiaTheme="majorEastAsia" w:hAnsi="Arial" w:cstheme="majorBidi"/>
@@ -1250,6 +3465,109 @@
     <w:rPr>
       <w:rFonts w:ascii="Arial" w:hAnsi="Arial"/>
       <w:sz w:val="20"/>
+    </w:rPr>
+  </w:style>
+  <w:style w:type="paragraph" w:styleId="CabealhodoSumrio">
+    <w:name w:val="TOC Heading"/>
+    <w:basedOn w:val="Ttulo1"/>
+    <w:next w:val="Normal"/>
+    <w:uiPriority w:val="39"/>
+    <w:unhideWhenUsed/>
+    <w:qFormat/>
+    <w:rsid w:val="00302980"/>
+    <w:pPr>
+      <w:numPr>
+        <w:numId w:val="0"/>
+      </w:numPr>
+      <w:spacing w:before="240" w:line="259" w:lineRule="auto"/>
+      <w:outlineLvl w:val="9"/>
+    </w:pPr>
+    <w:rPr>
+      <w:rFonts w:asciiTheme="majorHAnsi" w:hAnsiTheme="majorHAnsi"/>
+      <w:b w:val="0"/>
+      <w:color w:val="2F5496" w:themeColor="accent1" w:themeShade="BF"/>
+      <w:sz w:val="32"/>
+      <w:lang w:eastAsia="pt-BR"/>
+    </w:rPr>
+  </w:style>
+  <w:style w:type="paragraph" w:styleId="Sumrio1">
+    <w:name w:val="toc 1"/>
+    <w:basedOn w:val="Normal"/>
+    <w:next w:val="Normal"/>
+    <w:autoRedefine/>
+    <w:uiPriority w:val="39"/>
+    <w:unhideWhenUsed/>
+    <w:rsid w:val="00445318"/>
+    <w:pPr>
+      <w:tabs>
+        <w:tab w:val="left" w:pos="426"/>
+        <w:tab w:val="right" w:leader="dot" w:pos="9061"/>
+      </w:tabs>
+      <w:spacing w:after="100"/>
+      <w:ind w:firstLine="0"/>
+    </w:pPr>
+  </w:style>
+  <w:style w:type="character" w:styleId="Hyperlink">
+    <w:name w:val="Hyperlink"/>
+    <w:basedOn w:val="Fontepargpadro"/>
+    <w:uiPriority w:val="99"/>
+    <w:unhideWhenUsed/>
+    <w:rsid w:val="00302980"/>
+    <w:rPr>
+      <w:color w:val="0563C1" w:themeColor="hyperlink"/>
+      <w:u w:val="single"/>
+    </w:rPr>
+  </w:style>
+  <w:style w:type="paragraph" w:styleId="Cabealho">
+    <w:name w:val="header"/>
+    <w:basedOn w:val="Normal"/>
+    <w:link w:val="CabealhoChar"/>
+    <w:uiPriority w:val="99"/>
+    <w:unhideWhenUsed/>
+    <w:rsid w:val="00302980"/>
+    <w:pPr>
+      <w:tabs>
+        <w:tab w:val="center" w:pos="4252"/>
+        <w:tab w:val="right" w:pos="8504"/>
+      </w:tabs>
+      <w:spacing w:line="240" w:lineRule="auto"/>
+    </w:pPr>
+  </w:style>
+  <w:style w:type="character" w:customStyle="1" w:styleId="CabealhoChar">
+    <w:name w:val="Cabeçalho Char"/>
+    <w:basedOn w:val="Fontepargpadro"/>
+    <w:link w:val="Cabealho"/>
+    <w:uiPriority w:val="99"/>
+    <w:rsid w:val="00302980"/>
+    <w:rPr>
+      <w:rFonts w:ascii="Arial" w:hAnsi="Arial"/>
+      <w:sz w:val="24"/>
+    </w:rPr>
+  </w:style>
+  <w:style w:type="paragraph" w:styleId="Rodap">
+    <w:name w:val="footer"/>
+    <w:basedOn w:val="Normal"/>
+    <w:link w:val="RodapChar"/>
+    <w:uiPriority w:val="99"/>
+    <w:unhideWhenUsed/>
+    <w:rsid w:val="00302980"/>
+    <w:pPr>
+      <w:tabs>
+        <w:tab w:val="center" w:pos="4252"/>
+        <w:tab w:val="right" w:pos="8504"/>
+      </w:tabs>
+      <w:spacing w:line="240" w:lineRule="auto"/>
+    </w:pPr>
+  </w:style>
+  <w:style w:type="character" w:customStyle="1" w:styleId="RodapChar">
+    <w:name w:val="Rodapé Char"/>
+    <w:basedOn w:val="Fontepargpadro"/>
+    <w:link w:val="Rodap"/>
+    <w:uiPriority w:val="99"/>
+    <w:rsid w:val="00302980"/>
+    <w:rPr>
+      <w:rFonts w:ascii="Arial" w:hAnsi="Arial"/>
+      <w:sz w:val="24"/>
     </w:rPr>
   </w:style>
 </w:styles>
@@ -1548,4 +3866,16 @@
     </a:ext>
   </a:extLst>
 </a:theme>
+</file>
+
+<file path=customXml/item1.xml><?xml version="1.0" encoding="utf-8"?>
+<b:Sources xmlns:b="http://schemas.openxmlformats.org/officeDocument/2006/bibliography" xmlns="http://schemas.openxmlformats.org/officeDocument/2006/bibliography" SelectedStyle="\APASixthEditionOfficeOnline.xsl" StyleName="APA" Version="6"/>
+</file>
+
+<file path=customXml/itemProps1.xml><?xml version="1.0" encoding="utf-8"?>
+<ds:datastoreItem xmlns:ds="http://schemas.openxmlformats.org/officeDocument/2006/customXml" ds:itemID="{4D848FE4-1F1B-4ACB-A049-5C7075373F6E}">
+  <ds:schemaRefs>
+    <ds:schemaRef ds:uri="http://schemas.openxmlformats.org/officeDocument/2006/bibliography"/>
+  </ds:schemaRefs>
+</ds:datastoreItem>
 </file>
</xml_diff>

<commit_message>
introduzir o procedimento metodológico
</commit_message>
<xml_diff>
--- a/rocam-communication-tcc.docx
+++ b/rocam-communication-tcc.docx
@@ -1948,13 +1948,7 @@
     </w:p>
     <w:p>
       <w:r>
-        <w:t xml:space="preserve">Além disso, o fato de outros policiais poderem visualizar a localização do policial que está realizando o acompanhamento em tempo real certamente facilitaria o processo de cerco do indivíduo em fuga. Com essa informação, os policiais poderiam agir de maneira mais coordenada e estratégica, evitando que o suspeito escape ou cause algum tipo de </w:t>
-      </w:r>
-      <w:r>
-        <w:t>danos</w:t>
-      </w:r>
-      <w:r>
-        <w:t xml:space="preserve"> a terceiros.</w:t>
+        <w:t>Além disso, o fato de outros policiais poderem visualizar a localização do policial que está realizando o acompanhamento em tempo real certamente facilitaria o processo de cerco do indivíduo em fuga. Com essa informação, os policiais poderiam agir de maneira mais coordenada e estratégica, evitando que o suspeito escape ou cause algum tipo de danos a terceiros.</w:t>
       </w:r>
     </w:p>
     <w:p>
@@ -2039,7 +2033,83 @@
     <w:p/>
     <w:p>
       <w:r>
-        <w:t>Fiz isso e depois aquilo.</w:t>
+        <w:t xml:space="preserve">A presente pesquisa pode ser classificada no como uma ciência </w:t>
+      </w:r>
+      <w:r>
+        <w:rPr>
+          <w:i/>
+          <w:iCs/>
+        </w:rPr>
+        <w:t>soft</w:t>
+      </w:r>
+      <w:r>
+        <w:t>, ou ciência suave, pois a evidências aqui coletadas são de baseadas em dados anedotais</w:t>
+      </w:r>
+      <w:r>
+        <w:t>, isto é, em estudos de caso. A ideia é usar artigos e dados já levantados para validar as hipóteses propostas na introdução e alcançar o objetivo geral definido: demonstrar que a comunicação da polícia é lenta e ineficiente; demonstrar que a integração de componentes de computação no trabalho da polícia pode aumentar a eficiência de suas operações.</w:t>
+      </w:r>
+    </w:p>
+    <w:p>
+      <w:r>
+        <w:t>Sua natureza, portanto, é de uma pesquisa secundária ou bibliográfica, cujo intuito é buscar informações de recursos já publicados - livros, artigos científicos, dissertações, teses, relatórios técnicos e outras fontes de informações disponíveis na internet.</w:t>
+      </w:r>
+      <w:r>
+        <w:t xml:space="preserve"> </w:t>
+      </w:r>
+      <w:r>
+        <w:t>Então, trata-se de uma pesquisa exploratória, onde mergulharemos em estudos de caso como principal fonte de dados. Isso é válido pois a ideia não é refutar nenhuma teoria existente, apenas, validar a hipótese em estudo</w:t>
+      </w:r>
+      <w:r>
+        <w:t>.</w:t>
+      </w:r>
+    </w:p>
+    <w:p>
+      <w:r>
+        <w:t xml:space="preserve">Além de descrever a realidade por meio de estudos de caso, o objetivo dessa pesquisa também é de </w:t>
+      </w:r>
+      <w:r>
+        <w:rPr>
+          <w:i/>
+          <w:iCs/>
+        </w:rPr>
+        <w:t>design</w:t>
+      </w:r>
+      <w:r>
+        <w:t xml:space="preserve">, cujo objetivo é determinar como essa realidade poderia ser </w:t>
+      </w:r>
+      <w:sdt>
+        <w:sdtPr>
+          <w:id w:val="1350841708"/>
+          <w:citation/>
+        </w:sdtPr>
+        <w:sdtContent>
+          <w:r>
+            <w:fldChar w:fldCharType="begin"/>
+          </w:r>
+          <w:r>
+            <w:instrText xml:space="preserve"> CITATION Rau20 \l 1046 </w:instrText>
+          </w:r>
+          <w:r>
+            <w:fldChar w:fldCharType="separate"/>
+          </w:r>
+          <w:r>
+            <w:rPr>
+              <w:noProof/>
+            </w:rPr>
+            <w:t>(WAZLAWICK, 2020)</w:t>
+          </w:r>
+          <w:r>
+            <w:fldChar w:fldCharType="end"/>
+          </w:r>
+        </w:sdtContent>
+      </w:sdt>
+      <w:r>
+        <w:t>.</w:t>
+      </w:r>
+    </w:p>
+    <w:p>
+      <w:r>
+        <w:t>Parei no 4.3</w:t>
       </w:r>
     </w:p>
     <w:p/>
@@ -2191,7 +2261,12 @@
           <w:sdtContent>
             <w:p>
               <w:pPr>
+                <w:pStyle w:val="Bibliografia"/>
                 <w:ind w:firstLine="0"/>
+                <w:rPr>
+                  <w:noProof/>
+                  <w:szCs w:val="24"/>
+                </w:rPr>
               </w:pPr>
               <w:r>
                 <w:fldChar w:fldCharType="begin"/>
@@ -2204,12 +2279,34 @@
               </w:r>
               <w:r>
                 <w:rPr>
+                  <w:noProof/>
+                </w:rPr>
+                <w:t xml:space="preserve">WAZLAWICK, R. S. </w:t>
+              </w:r>
+              <w:r>
+                <w:rPr>
                   <w:b/>
                   <w:bCs/>
                   <w:noProof/>
                 </w:rPr>
-                <w:t>Não há fontes bibliográficas no documento atual.</w:t>
+                <w:t>Metodologia de Pesquisa para Ciência da Computação</w:t>
               </w:r>
+              <w:r>
+                <w:rPr>
+                  <w:noProof/>
+                </w:rPr>
+                <w:t>. 3ª. ed. Rio de Janeiro: Livros Técnicos e Científicos Editora Ltda (LTC), 2020. 152 p.</w:t>
+              </w:r>
+            </w:p>
+            <w:p>
+              <w:pPr>
+                <w:pStyle w:val="Bibliografia"/>
+                <w:ind w:left="720" w:hanging="720"/>
+                <w:rPr>
+                  <w:noProof/>
+                  <w:szCs w:val="24"/>
+                </w:rPr>
+              </w:pPr>
               <w:r>
                 <w:rPr>
                   <w:b/>
@@ -3507,6 +3604,14 @@
       <w:contextualSpacing/>
     </w:pPr>
   </w:style>
+  <w:style w:type="paragraph" w:styleId="Bibliografia">
+    <w:name w:val="Bibliography"/>
+    <w:basedOn w:val="Normal"/>
+    <w:next w:val="Normal"/>
+    <w:uiPriority w:val="37"/>
+    <w:unhideWhenUsed/>
+    <w:rsid w:val="00ED0A0A"/>
+  </w:style>
 </w:styles>
 </file>
 
@@ -3806,11 +3911,35 @@
 </file>
 
 <file path=customXml/item1.xml><?xml version="1.0" encoding="utf-8"?>
-<b:Sources xmlns:b="http://schemas.openxmlformats.org/officeDocument/2006/bibliography" xmlns="http://schemas.openxmlformats.org/officeDocument/2006/bibliography" SelectedStyle="\APASixthEditionOfficeOnline.xsl" StyleName="APA" Version="6"/>
+<b:Sources xmlns:b="http://schemas.openxmlformats.org/officeDocument/2006/bibliography" xmlns="http://schemas.openxmlformats.org/officeDocument/2006/bibliography" SelectedStyle="\ABNT_Author.XSL" StyleName="ABNT NBR 6023:2002*" Version="1">
+  <b:Source>
+    <b:Tag>Rau20</b:Tag>
+    <b:SourceType>Book</b:SourceType>
+    <b:Guid>{2E9E5CD8-6D58-4221-8EB1-5CC397050937}</b:Guid>
+    <b:Author>
+      <b:Author>
+        <b:NameList>
+          <b:Person>
+            <b:Last>Wazlawick</b:Last>
+            <b:First>Raul</b:First>
+            <b:Middle>Sidnei</b:Middle>
+          </b:Person>
+        </b:NameList>
+      </b:Author>
+    </b:Author>
+    <b:Title>Metodologia de Pesquisa para Ciência da Computação</b:Title>
+    <b:Year>2020</b:Year>
+    <b:Publisher>Livros Técnicos e Científicos Editora Ltda (LTC)</b:Publisher>
+    <b:City>Rio de Janeiro</b:City>
+    <b:Pages>152</b:Pages>
+    <b:Edition>3ª</b:Edition>
+    <b:RefOrder>1</b:RefOrder>
+  </b:Source>
+</b:Sources>
 </file>
 
 <file path=customXml/itemProps1.xml><?xml version="1.0" encoding="utf-8"?>
-<ds:datastoreItem xmlns:ds="http://schemas.openxmlformats.org/officeDocument/2006/customXml" ds:itemID="{4D848FE4-1F1B-4ACB-A049-5C7075373F6E}">
+<ds:datastoreItem xmlns:ds="http://schemas.openxmlformats.org/officeDocument/2006/customXml" ds:itemID="{20510EE2-337C-4CA9-93E1-2E5B76CC1E43}">
   <ds:schemaRefs>
     <ds:schemaRef ds:uri="http://schemas.openxmlformats.org/officeDocument/2006/bibliography"/>
   </ds:schemaRefs>

</xml_diff>

<commit_message>
definir as questões de pesquisas
</commit_message>
<xml_diff>
--- a/rocam-communication-tcc.docx
+++ b/rocam-communication-tcc.docx
@@ -1115,7 +1115,427 @@
         <w:rPr>
           <w:lang w:val="en-US"/>
         </w:rPr>
-        <w:t>Text text text text text text text text text text text text text text text text text text text text text text text text text text text text text text text.</w:t>
+        <w:t xml:space="preserve">Text </w:t>
+      </w:r>
+      <w:proofErr w:type="spellStart"/>
+      <w:r>
+        <w:rPr>
+          <w:lang w:val="en-US"/>
+        </w:rPr>
+        <w:t>text</w:t>
+      </w:r>
+      <w:proofErr w:type="spellEnd"/>
+      <w:r>
+        <w:rPr>
+          <w:lang w:val="en-US"/>
+        </w:rPr>
+        <w:t xml:space="preserve"> </w:t>
+      </w:r>
+      <w:proofErr w:type="spellStart"/>
+      <w:r>
+        <w:rPr>
+          <w:lang w:val="en-US"/>
+        </w:rPr>
+        <w:t>text</w:t>
+      </w:r>
+      <w:proofErr w:type="spellEnd"/>
+      <w:r>
+        <w:rPr>
+          <w:lang w:val="en-US"/>
+        </w:rPr>
+        <w:t xml:space="preserve"> </w:t>
+      </w:r>
+      <w:proofErr w:type="spellStart"/>
+      <w:r>
+        <w:rPr>
+          <w:lang w:val="en-US"/>
+        </w:rPr>
+        <w:t>text</w:t>
+      </w:r>
+      <w:proofErr w:type="spellEnd"/>
+      <w:r>
+        <w:rPr>
+          <w:lang w:val="en-US"/>
+        </w:rPr>
+        <w:t xml:space="preserve"> </w:t>
+      </w:r>
+      <w:proofErr w:type="spellStart"/>
+      <w:r>
+        <w:rPr>
+          <w:lang w:val="en-US"/>
+        </w:rPr>
+        <w:t>text</w:t>
+      </w:r>
+      <w:proofErr w:type="spellEnd"/>
+      <w:r>
+        <w:rPr>
+          <w:lang w:val="en-US"/>
+        </w:rPr>
+        <w:t xml:space="preserve"> </w:t>
+      </w:r>
+      <w:proofErr w:type="spellStart"/>
+      <w:r>
+        <w:rPr>
+          <w:lang w:val="en-US"/>
+        </w:rPr>
+        <w:t>text</w:t>
+      </w:r>
+      <w:proofErr w:type="spellEnd"/>
+      <w:r>
+        <w:rPr>
+          <w:lang w:val="en-US"/>
+        </w:rPr>
+        <w:t xml:space="preserve"> </w:t>
+      </w:r>
+      <w:proofErr w:type="spellStart"/>
+      <w:r>
+        <w:rPr>
+          <w:lang w:val="en-US"/>
+        </w:rPr>
+        <w:t>text</w:t>
+      </w:r>
+      <w:proofErr w:type="spellEnd"/>
+      <w:r>
+        <w:rPr>
+          <w:lang w:val="en-US"/>
+        </w:rPr>
+        <w:t xml:space="preserve"> </w:t>
+      </w:r>
+      <w:proofErr w:type="spellStart"/>
+      <w:r>
+        <w:rPr>
+          <w:lang w:val="en-US"/>
+        </w:rPr>
+        <w:t>text</w:t>
+      </w:r>
+      <w:proofErr w:type="spellEnd"/>
+      <w:r>
+        <w:rPr>
+          <w:lang w:val="en-US"/>
+        </w:rPr>
+        <w:t xml:space="preserve"> </w:t>
+      </w:r>
+      <w:proofErr w:type="spellStart"/>
+      <w:r>
+        <w:rPr>
+          <w:lang w:val="en-US"/>
+        </w:rPr>
+        <w:t>text</w:t>
+      </w:r>
+      <w:proofErr w:type="spellEnd"/>
+      <w:r>
+        <w:rPr>
+          <w:lang w:val="en-US"/>
+        </w:rPr>
+        <w:t xml:space="preserve"> </w:t>
+      </w:r>
+      <w:proofErr w:type="spellStart"/>
+      <w:r>
+        <w:rPr>
+          <w:lang w:val="en-US"/>
+        </w:rPr>
+        <w:t>text</w:t>
+      </w:r>
+      <w:proofErr w:type="spellEnd"/>
+      <w:r>
+        <w:rPr>
+          <w:lang w:val="en-US"/>
+        </w:rPr>
+        <w:t xml:space="preserve"> </w:t>
+      </w:r>
+      <w:proofErr w:type="spellStart"/>
+      <w:r>
+        <w:rPr>
+          <w:lang w:val="en-US"/>
+        </w:rPr>
+        <w:t>text</w:t>
+      </w:r>
+      <w:proofErr w:type="spellEnd"/>
+      <w:r>
+        <w:rPr>
+          <w:lang w:val="en-US"/>
+        </w:rPr>
+        <w:t xml:space="preserve"> </w:t>
+      </w:r>
+      <w:proofErr w:type="spellStart"/>
+      <w:r>
+        <w:rPr>
+          <w:lang w:val="en-US"/>
+        </w:rPr>
+        <w:t>text</w:t>
+      </w:r>
+      <w:proofErr w:type="spellEnd"/>
+      <w:r>
+        <w:rPr>
+          <w:lang w:val="en-US"/>
+        </w:rPr>
+        <w:t xml:space="preserve"> </w:t>
+      </w:r>
+      <w:proofErr w:type="spellStart"/>
+      <w:r>
+        <w:rPr>
+          <w:lang w:val="en-US"/>
+        </w:rPr>
+        <w:t>text</w:t>
+      </w:r>
+      <w:proofErr w:type="spellEnd"/>
+      <w:r>
+        <w:rPr>
+          <w:lang w:val="en-US"/>
+        </w:rPr>
+        <w:t xml:space="preserve"> </w:t>
+      </w:r>
+      <w:proofErr w:type="spellStart"/>
+      <w:r>
+        <w:rPr>
+          <w:lang w:val="en-US"/>
+        </w:rPr>
+        <w:t>text</w:t>
+      </w:r>
+      <w:proofErr w:type="spellEnd"/>
+      <w:r>
+        <w:rPr>
+          <w:lang w:val="en-US"/>
+        </w:rPr>
+        <w:t xml:space="preserve"> </w:t>
+      </w:r>
+      <w:proofErr w:type="spellStart"/>
+      <w:r>
+        <w:rPr>
+          <w:lang w:val="en-US"/>
+        </w:rPr>
+        <w:t>text</w:t>
+      </w:r>
+      <w:proofErr w:type="spellEnd"/>
+      <w:r>
+        <w:rPr>
+          <w:lang w:val="en-US"/>
+        </w:rPr>
+        <w:t xml:space="preserve"> </w:t>
+      </w:r>
+      <w:proofErr w:type="spellStart"/>
+      <w:r>
+        <w:rPr>
+          <w:lang w:val="en-US"/>
+        </w:rPr>
+        <w:t>text</w:t>
+      </w:r>
+      <w:proofErr w:type="spellEnd"/>
+      <w:r>
+        <w:rPr>
+          <w:lang w:val="en-US"/>
+        </w:rPr>
+        <w:t xml:space="preserve"> </w:t>
+      </w:r>
+      <w:proofErr w:type="spellStart"/>
+      <w:r>
+        <w:rPr>
+          <w:lang w:val="en-US"/>
+        </w:rPr>
+        <w:t>text</w:t>
+      </w:r>
+      <w:proofErr w:type="spellEnd"/>
+      <w:r>
+        <w:rPr>
+          <w:lang w:val="en-US"/>
+        </w:rPr>
+        <w:t xml:space="preserve"> </w:t>
+      </w:r>
+      <w:proofErr w:type="spellStart"/>
+      <w:r>
+        <w:rPr>
+          <w:lang w:val="en-US"/>
+        </w:rPr>
+        <w:t>text</w:t>
+      </w:r>
+      <w:proofErr w:type="spellEnd"/>
+      <w:r>
+        <w:rPr>
+          <w:lang w:val="en-US"/>
+        </w:rPr>
+        <w:t xml:space="preserve"> </w:t>
+      </w:r>
+      <w:proofErr w:type="spellStart"/>
+      <w:r>
+        <w:rPr>
+          <w:lang w:val="en-US"/>
+        </w:rPr>
+        <w:t>text</w:t>
+      </w:r>
+      <w:proofErr w:type="spellEnd"/>
+      <w:r>
+        <w:rPr>
+          <w:lang w:val="en-US"/>
+        </w:rPr>
+        <w:t xml:space="preserve"> </w:t>
+      </w:r>
+      <w:proofErr w:type="spellStart"/>
+      <w:r>
+        <w:rPr>
+          <w:lang w:val="en-US"/>
+        </w:rPr>
+        <w:t>text</w:t>
+      </w:r>
+      <w:proofErr w:type="spellEnd"/>
+      <w:r>
+        <w:rPr>
+          <w:lang w:val="en-US"/>
+        </w:rPr>
+        <w:t xml:space="preserve"> </w:t>
+      </w:r>
+      <w:proofErr w:type="spellStart"/>
+      <w:r>
+        <w:rPr>
+          <w:lang w:val="en-US"/>
+        </w:rPr>
+        <w:t>text</w:t>
+      </w:r>
+      <w:proofErr w:type="spellEnd"/>
+      <w:r>
+        <w:rPr>
+          <w:lang w:val="en-US"/>
+        </w:rPr>
+        <w:t xml:space="preserve"> </w:t>
+      </w:r>
+      <w:proofErr w:type="spellStart"/>
+      <w:r>
+        <w:rPr>
+          <w:lang w:val="en-US"/>
+        </w:rPr>
+        <w:t>text</w:t>
+      </w:r>
+      <w:proofErr w:type="spellEnd"/>
+      <w:r>
+        <w:rPr>
+          <w:lang w:val="en-US"/>
+        </w:rPr>
+        <w:t xml:space="preserve"> </w:t>
+      </w:r>
+      <w:proofErr w:type="spellStart"/>
+      <w:r>
+        <w:rPr>
+          <w:lang w:val="en-US"/>
+        </w:rPr>
+        <w:t>text</w:t>
+      </w:r>
+      <w:proofErr w:type="spellEnd"/>
+      <w:r>
+        <w:rPr>
+          <w:lang w:val="en-US"/>
+        </w:rPr>
+        <w:t xml:space="preserve"> </w:t>
+      </w:r>
+      <w:proofErr w:type="spellStart"/>
+      <w:r>
+        <w:rPr>
+          <w:lang w:val="en-US"/>
+        </w:rPr>
+        <w:t>text</w:t>
+      </w:r>
+      <w:proofErr w:type="spellEnd"/>
+      <w:r>
+        <w:rPr>
+          <w:lang w:val="en-US"/>
+        </w:rPr>
+        <w:t xml:space="preserve"> </w:t>
+      </w:r>
+      <w:proofErr w:type="spellStart"/>
+      <w:r>
+        <w:rPr>
+          <w:lang w:val="en-US"/>
+        </w:rPr>
+        <w:t>text</w:t>
+      </w:r>
+      <w:proofErr w:type="spellEnd"/>
+      <w:r>
+        <w:rPr>
+          <w:lang w:val="en-US"/>
+        </w:rPr>
+        <w:t xml:space="preserve"> </w:t>
+      </w:r>
+      <w:proofErr w:type="spellStart"/>
+      <w:r>
+        <w:rPr>
+          <w:lang w:val="en-US"/>
+        </w:rPr>
+        <w:t>text</w:t>
+      </w:r>
+      <w:proofErr w:type="spellEnd"/>
+      <w:r>
+        <w:rPr>
+          <w:lang w:val="en-US"/>
+        </w:rPr>
+        <w:t xml:space="preserve"> </w:t>
+      </w:r>
+      <w:proofErr w:type="spellStart"/>
+      <w:r>
+        <w:rPr>
+          <w:lang w:val="en-US"/>
+        </w:rPr>
+        <w:t>text</w:t>
+      </w:r>
+      <w:proofErr w:type="spellEnd"/>
+      <w:r>
+        <w:rPr>
+          <w:lang w:val="en-US"/>
+        </w:rPr>
+        <w:t xml:space="preserve"> </w:t>
+      </w:r>
+      <w:proofErr w:type="spellStart"/>
+      <w:r>
+        <w:rPr>
+          <w:lang w:val="en-US"/>
+        </w:rPr>
+        <w:t>text</w:t>
+      </w:r>
+      <w:proofErr w:type="spellEnd"/>
+      <w:r>
+        <w:rPr>
+          <w:lang w:val="en-US"/>
+        </w:rPr>
+        <w:t xml:space="preserve"> </w:t>
+      </w:r>
+      <w:proofErr w:type="spellStart"/>
+      <w:r>
+        <w:rPr>
+          <w:lang w:val="en-US"/>
+        </w:rPr>
+        <w:t>text</w:t>
+      </w:r>
+      <w:proofErr w:type="spellEnd"/>
+      <w:r>
+        <w:rPr>
+          <w:lang w:val="en-US"/>
+        </w:rPr>
+        <w:t xml:space="preserve"> </w:t>
+      </w:r>
+      <w:proofErr w:type="spellStart"/>
+      <w:r>
+        <w:rPr>
+          <w:lang w:val="en-US"/>
+        </w:rPr>
+        <w:t>text</w:t>
+      </w:r>
+      <w:proofErr w:type="spellEnd"/>
+      <w:r>
+        <w:rPr>
+          <w:lang w:val="en-US"/>
+        </w:rPr>
+        <w:t xml:space="preserve"> </w:t>
+      </w:r>
+      <w:proofErr w:type="spellStart"/>
+      <w:r>
+        <w:rPr>
+          <w:lang w:val="en-US"/>
+        </w:rPr>
+        <w:t>text</w:t>
+      </w:r>
+      <w:proofErr w:type="spellEnd"/>
+      <w:r>
+        <w:rPr>
+          <w:lang w:val="en-US"/>
+        </w:rPr>
+        <w:t>.</w:t>
       </w:r>
     </w:p>
     <w:p>
@@ -2054,13 +2474,7 @@
         <w:t>Sua natureza, portanto, é de uma pesquisa secundária ou bibliográfica, cujo intuito é buscar informações de recursos já publicados - livros, artigos científicos, dissertações, teses, relatórios técnicos e outras fontes de informações disponíveis na internet.</w:t>
       </w:r>
       <w:r>
-        <w:t xml:space="preserve"> </w:t>
-      </w:r>
-      <w:r>
-        <w:t>Então, trata-se de uma pesquisa exploratória, onde mergulharemos em estudos de caso como principal fonte de dados. Isso é válido pois a ideia não é refutar nenhuma teoria existente, apenas, validar a hipótese em estudo</w:t>
-      </w:r>
-      <w:r>
-        <w:t>.</w:t>
+        <w:t xml:space="preserve"> Então, trata-se de uma pesquisa exploratória, onde mergulharemos em estudos de caso como principal fonte de dados. Isso é válido pois a ideia não é refutar nenhuma teoria existente, apenas, validar a hipótese em estudo.</w:t>
       </w:r>
     </w:p>
     <w:p>
@@ -2109,11 +2523,462 @@
     </w:p>
     <w:p>
       <w:r>
-        <w:t>Parei no 4.3</w:t>
+        <w:t>Portanto, como procedimento metodológico é estabelecido o seguinte conjunto de passos:</w:t>
+      </w:r>
+    </w:p>
+    <w:p>
+      <w:pPr>
+        <w:pStyle w:val="PargrafodaLista"/>
+        <w:numPr>
+          <w:ilvl w:val="0"/>
+          <w:numId w:val="14"/>
+        </w:numPr>
+      </w:pPr>
+      <w:r>
+        <w:t xml:space="preserve">Realizar um mapeamento sistemático dos conceitos acerca da </w:t>
+      </w:r>
+      <w:r>
+        <w:t>polícia</w:t>
+      </w:r>
+      <w:r>
+        <w:t xml:space="preserve"> que são relevantes para o problema em questão;</w:t>
+      </w:r>
+    </w:p>
+    <w:p>
+      <w:pPr>
+        <w:pStyle w:val="PargrafodaLista"/>
+        <w:numPr>
+          <w:ilvl w:val="0"/>
+          <w:numId w:val="14"/>
+        </w:numPr>
+      </w:pPr>
+      <w:r>
+        <w:t>Realizar um mapeamento sistemático dos procedimentos e ferramentas utilizadas atualmente pela polícia em operações de cerco e acompanhamento;</w:t>
+      </w:r>
+    </w:p>
+    <w:p>
+      <w:pPr>
+        <w:pStyle w:val="PargrafodaLista"/>
+        <w:numPr>
+          <w:ilvl w:val="0"/>
+          <w:numId w:val="14"/>
+        </w:numPr>
+      </w:pPr>
+      <w:r>
+        <w:t>Realizar uma revisão sistemática para identificar os estudos de caso existentes sobre o tema em questão;</w:t>
+      </w:r>
+    </w:p>
+    <w:p>
+      <w:pPr>
+        <w:pStyle w:val="PargrafodaLista"/>
+        <w:numPr>
+          <w:ilvl w:val="0"/>
+          <w:numId w:val="14"/>
+        </w:numPr>
+      </w:pPr>
+      <w:r>
+        <w:t>Selecionar os estudos de caso mais relevantes para a pesquisa;</w:t>
+      </w:r>
+    </w:p>
+    <w:p>
+      <w:pPr>
+        <w:pStyle w:val="PargrafodaLista"/>
+        <w:numPr>
+          <w:ilvl w:val="0"/>
+          <w:numId w:val="14"/>
+        </w:numPr>
+      </w:pPr>
+      <w:r>
+        <w:t>Analisar os dados dos estudos de caso selecionados, identificando padrões e tendências;</w:t>
+      </w:r>
+    </w:p>
+    <w:p>
+      <w:pPr>
+        <w:pStyle w:val="PargrafodaLista"/>
+        <w:numPr>
+          <w:ilvl w:val="0"/>
+          <w:numId w:val="14"/>
+        </w:numPr>
+      </w:pPr>
+      <w:r>
+        <w:t>Validar as hipóteses propostas na introdução com base nos dados coletados e analisados;</w:t>
+      </w:r>
+    </w:p>
+    <w:p>
+      <w:pPr>
+        <w:pStyle w:val="PargrafodaLista"/>
+        <w:numPr>
+          <w:ilvl w:val="0"/>
+          <w:numId w:val="14"/>
+        </w:numPr>
+      </w:pPr>
+      <w:r>
+        <w:lastRenderedPageBreak/>
+        <w:t>Realizar um mapeamento sistemático</w:t>
+      </w:r>
+      <w:r>
+        <w:t>, em bases específicas,</w:t>
+      </w:r>
+      <w:r>
+        <w:t xml:space="preserve"> das soluções computacionais para fazer o </w:t>
+      </w:r>
+      <w:r>
+        <w:rPr>
+          <w:i/>
+          <w:iCs/>
+        </w:rPr>
+        <w:t>design</w:t>
+      </w:r>
+      <w:r>
+        <w:t xml:space="preserve"> de um sistema para intervir no problema;</w:t>
+      </w:r>
+    </w:p>
+    <w:p>
+      <w:pPr>
+        <w:pStyle w:val="PargrafodaLista"/>
+        <w:numPr>
+          <w:ilvl w:val="0"/>
+          <w:numId w:val="14"/>
+        </w:numPr>
+      </w:pPr>
+      <w:r>
+        <w:t>Desenvolver um protótipo com o objetivo de testar sua viabilidade e eficácia.</w:t>
+      </w:r>
+    </w:p>
+    <w:p>
+      <w:r>
+        <w:t xml:space="preserve">O mapeamento e revisão sistemática, dada a natureza da pesquisa, será uma constante. De acordo com </w:t>
+      </w:r>
+      <w:r>
+        <w:rPr>
+          <w:noProof/>
+        </w:rPr>
+        <w:t xml:space="preserve">Wazlawick </w:t>
+      </w:r>
+      <w:sdt>
+        <w:sdtPr>
+          <w:rPr>
+            <w:noProof/>
+          </w:rPr>
+          <w:id w:val="1162434547"/>
+          <w:citation/>
+        </w:sdtPr>
+        <w:sdtContent>
+          <w:r>
+            <w:rPr>
+              <w:noProof/>
+            </w:rPr>
+            <w:fldChar w:fldCharType="begin"/>
+          </w:r>
+          <w:r>
+            <w:rPr>
+              <w:noProof/>
+            </w:rPr>
+            <w:instrText xml:space="preserve">CITATION Rau20 \n  \t  \l 1046 </w:instrText>
+          </w:r>
+          <w:r>
+            <w:rPr>
+              <w:noProof/>
+            </w:rPr>
+            <w:fldChar w:fldCharType="separate"/>
+          </w:r>
+          <w:r>
+            <w:rPr>
+              <w:noProof/>
+            </w:rPr>
+            <w:t>(2020)</w:t>
+          </w:r>
+          <w:r>
+            <w:rPr>
+              <w:noProof/>
+            </w:rPr>
+            <w:fldChar w:fldCharType="end"/>
+          </w:r>
+        </w:sdtContent>
+      </w:sdt>
+      <w:r>
+        <w:t>:</w:t>
       </w:r>
     </w:p>
     <w:p/>
+    <w:p>
+      <w:pPr>
+        <w:pStyle w:val="Rodapeoutros"/>
+        <w:ind w:left="2268"/>
+      </w:pPr>
+      <w:r>
+        <w:t>O</w:t>
+      </w:r>
+      <w:r>
+        <w:t xml:space="preserve"> principal objetivo do mapeamento, usualmente, é aumentar a compreensão sobre uma área do conhecimento, oferecendo um panorama da pesquisa, indicando sua evolução e estado atual</w:t>
+      </w:r>
+      <w:r>
+        <w:t>. Já a revisão sistemática tem objetivos mais pontuais, procurando responder a questões de pesquisa com dados e resultados de trabalhos publicados.</w:t>
+      </w:r>
+      <w:r>
+        <w:t xml:space="preserve"> [...] O primeiro passo para a realização de uma revisão sistemática é seu planejamento, que deve ser rigoroso e bem documentado.</w:t>
+      </w:r>
+    </w:p>
     <w:p/>
+    <w:p>
+      <w:r>
+        <w:t>Para a execução do primeiro passo</w:t>
+      </w:r>
+      <w:r>
+        <w:t>, sobre o conhecimento da área de pesquisa</w:t>
+      </w:r>
+      <w:r>
+        <w:t xml:space="preserve">, </w:t>
+      </w:r>
+      <w:r>
+        <w:t>a</w:t>
+      </w:r>
+      <w:r>
+        <w:t>s</w:t>
+      </w:r>
+      <w:r>
+        <w:t xml:space="preserve"> seguintes questões de maior granularidade foram elaboradas</w:t>
+      </w:r>
+      <w:r>
+        <w:t xml:space="preserve"> </w:t>
+      </w:r>
+      <w:r>
+        <w:rPr>
+          <w:color w:val="FF0000"/>
+        </w:rPr>
+        <w:t>(COLOCAR A ESTRATÉGIA DE PESQUISA)</w:t>
+      </w:r>
+      <w:r>
+        <w:t>:</w:t>
+      </w:r>
+    </w:p>
+    <w:p>
+      <w:pPr>
+        <w:pStyle w:val="PargrafodaLista"/>
+        <w:numPr>
+          <w:ilvl w:val="0"/>
+          <w:numId w:val="15"/>
+        </w:numPr>
+      </w:pPr>
+      <w:r>
+        <w:t>Q</w:t>
+      </w:r>
+      <w:r>
+        <w:t>uais são os conceitos, técnicas ou princípios utilizados pela polícia, e outros agentes de segurança pública, para operações de fuga?</w:t>
+      </w:r>
+    </w:p>
+    <w:p>
+      <w:pPr>
+        <w:pStyle w:val="PargrafodaLista"/>
+        <w:numPr>
+          <w:ilvl w:val="0"/>
+          <w:numId w:val="15"/>
+        </w:numPr>
+      </w:pPr>
+      <w:r>
+        <w:t>Quais critérios são utilizados para medir a eficiência das operações</w:t>
+      </w:r>
+      <w:r>
+        <w:t xml:space="preserve"> de fuga</w:t>
+      </w:r>
+      <w:r>
+        <w:t>?</w:t>
+      </w:r>
+    </w:p>
+    <w:p>
+      <w:r>
+        <w:t>Já para o segundo passo</w:t>
+      </w:r>
+      <w:r>
+        <w:t xml:space="preserve"> sobre as ferramentas</w:t>
+      </w:r>
+      <w:r>
+        <w:t xml:space="preserve"> utilizadas</w:t>
+      </w:r>
+      <w:r>
+        <w:t xml:space="preserve"> </w:t>
+      </w:r>
+      <w:r>
+        <w:rPr>
+          <w:color w:val="FF0000"/>
+        </w:rPr>
+        <w:t>(COLOCAR A ESTRATÉGIA DE PESQUISA)</w:t>
+      </w:r>
+      <w:r>
+        <w:rPr>
+          <w:color w:val="FF0000"/>
+        </w:rPr>
+        <w:t>:</w:t>
+      </w:r>
+    </w:p>
+    <w:p>
+      <w:pPr>
+        <w:pStyle w:val="PargrafodaLista"/>
+        <w:numPr>
+          <w:ilvl w:val="0"/>
+          <w:numId w:val="17"/>
+        </w:numPr>
+      </w:pPr>
+      <w:r>
+        <w:t>Como funciona o processo de acompanhamento e cerco desde o seu início até o desfecho?</w:t>
+      </w:r>
+    </w:p>
+    <w:p>
+      <w:pPr>
+        <w:pStyle w:val="PargrafodaLista"/>
+        <w:numPr>
+          <w:ilvl w:val="0"/>
+          <w:numId w:val="16"/>
+        </w:numPr>
+      </w:pPr>
+      <w:r>
+        <w:t>Q</w:t>
+      </w:r>
+      <w:r>
+        <w:t>uais ferramentas os policiais brasileiros usam durante operações de fuga?</w:t>
+      </w:r>
+    </w:p>
+    <w:p>
+      <w:pPr>
+        <w:pStyle w:val="PargrafodaLista"/>
+        <w:numPr>
+          <w:ilvl w:val="0"/>
+          <w:numId w:val="16"/>
+        </w:numPr>
+      </w:pPr>
+      <w:r>
+        <w:t xml:space="preserve">Quais ferramentas </w:t>
+      </w:r>
+      <w:r>
+        <w:t>são utilizadas em outros países em operações do mesmo contexto?</w:t>
+      </w:r>
+    </w:p>
+    <w:p>
+      <w:pPr>
+        <w:pStyle w:val="PargrafodaLista"/>
+        <w:numPr>
+          <w:ilvl w:val="0"/>
+          <w:numId w:val="16"/>
+        </w:numPr>
+      </w:pPr>
+      <w:r>
+        <w:t>Existe um sistema digital, gráfico e de tempo real para operações de fuga que facilitam o cerco policial? Onde?</w:t>
+      </w:r>
+    </w:p>
+    <w:p>
+      <w:pPr>
+        <w:pStyle w:val="PargrafodaLista"/>
+        <w:numPr>
+          <w:ilvl w:val="0"/>
+          <w:numId w:val="16"/>
+        </w:numPr>
+      </w:pPr>
+      <w:r>
+        <w:t>Por que a polícia ainda não utilizam sistemas digitais em suas operações?</w:t>
+      </w:r>
+    </w:p>
+    <w:p>
+      <w:r>
+        <w:lastRenderedPageBreak/>
+        <w:t xml:space="preserve">O </w:t>
+      </w:r>
+      <w:r>
+        <w:t>terceiro passo</w:t>
+      </w:r>
+      <w:r>
+        <w:t xml:space="preserve"> trata-se de estudos de caso</w:t>
+      </w:r>
+      <w:r>
+        <w:t>, o problema da lentidão da comunicação da polícia e como isso impacta na eficiência de suas operações. Essas perguntas devem levar para a validação da hipótese proposta na introdução</w:t>
+      </w:r>
+      <w:r>
+        <w:t xml:space="preserve"> </w:t>
+      </w:r>
+      <w:r>
+        <w:rPr>
+          <w:color w:val="FF0000"/>
+        </w:rPr>
+        <w:t>(COLOCAR A ESTRATÉGIA DE PESQUISA):</w:t>
+      </w:r>
+    </w:p>
+    <w:p>
+      <w:pPr>
+        <w:pStyle w:val="PargrafodaLista"/>
+        <w:numPr>
+          <w:ilvl w:val="0"/>
+          <w:numId w:val="18"/>
+        </w:numPr>
+      </w:pPr>
+      <w:r>
+        <w:t>A lentidão na comunicação diminui a eficiência das operações da polícia?</w:t>
+      </w:r>
+    </w:p>
+    <w:p>
+      <w:pPr>
+        <w:pStyle w:val="PargrafodaLista"/>
+        <w:numPr>
+          <w:ilvl w:val="0"/>
+          <w:numId w:val="18"/>
+        </w:numPr>
+      </w:pPr>
+      <w:r>
+        <w:t>Como o tempo de resposta impacta na tomada de decisão do apoio que é solicitado?</w:t>
+      </w:r>
+    </w:p>
+    <w:p>
+      <w:pPr>
+        <w:pStyle w:val="PargrafodaLista"/>
+        <w:numPr>
+          <w:ilvl w:val="0"/>
+          <w:numId w:val="18"/>
+        </w:numPr>
+      </w:pPr>
+      <w:r>
+        <w:t>Uma visão gráfica da disposição do individuo em fuga pode melhorar a eficiência do cerco policial?</w:t>
+      </w:r>
+    </w:p>
+    <w:p>
+      <w:pPr>
+        <w:pStyle w:val="PargrafodaLista"/>
+        <w:numPr>
+          <w:ilvl w:val="0"/>
+          <w:numId w:val="18"/>
+        </w:numPr>
+      </w:pPr>
+      <w:r>
+        <w:t>A fragmentação do foco de um moto patrulheiro em um acompanhamento diminui sua eficiência? Acidentes podem ser causados por uma atenção fragmentada?</w:t>
+      </w:r>
+    </w:p>
+    <w:p>
+      <w:r>
+        <w:t>Selecionar os estudos</w:t>
+      </w:r>
+      <w:r>
+        <w:t xml:space="preserve"> mais relevantes para a pesquisa, no quarto passo, demanda a definição de </w:t>
+      </w:r>
+      <w:r>
+        <w:rPr>
+          <w:color w:val="FF0000"/>
+        </w:rPr>
+        <w:t>critérios de inclusão e exclusão</w:t>
+      </w:r>
+      <w:r>
+        <w:t>.</w:t>
+      </w:r>
+    </w:p>
+    <w:p>
+      <w:pPr>
+        <w:rPr>
+          <w:color w:val="FF0000"/>
+        </w:rPr>
+      </w:pPr>
+      <w:r>
+        <w:rPr>
+          <w:color w:val="FF0000"/>
+        </w:rPr>
+        <w:t>(PROCEDIMENTOS DE SELEÇÃO DE ESTUDOS)</w:t>
+      </w:r>
+    </w:p>
     <w:p>
       <w:pPr>
         <w:spacing w:after="160" w:line="259" w:lineRule="auto"/>
@@ -2431,6 +3296,119 @@
 <file path=word/numbering.xml><?xml version="1.0" encoding="utf-8"?>
 <w:numbering xmlns:wpc="http://schemas.microsoft.com/office/word/2010/wordprocessingCanvas" xmlns:cx="http://schemas.microsoft.com/office/drawing/2014/chartex" xmlns:cx1="http://schemas.microsoft.com/office/drawing/2015/9/8/chartex" xmlns:cx2="http://schemas.microsoft.com/office/drawing/2015/10/21/chartex" xmlns:cx3="http://schemas.microsoft.com/office/drawing/2016/5/9/chartex" xmlns:cx4="http://schemas.microsoft.com/office/drawing/2016/5/10/chartex" xmlns:cx5="http://schemas.microsoft.com/office/drawing/2016/5/11/chartex" xmlns:cx6="http://schemas.microsoft.com/office/drawing/2016/5/12/chartex" xmlns:cx7="http://schemas.microsoft.com/office/drawing/2016/5/13/chartex" xmlns:cx8="http://schemas.microsoft.com/office/drawing/2016/5/14/chartex" xmlns:mc="http://schemas.openxmlformats.org/markup-compatibility/2006" xmlns:aink="http://schemas.microsoft.com/office/drawing/2016/ink" xmlns:am3d="http://schemas.microsoft.com/office/drawing/2017/model3d" xmlns:o="urn:schemas-microsoft-com:office:office" xmlns:oel="http://schemas.microsoft.com/office/2019/extlst" xmlns:r="http://schemas.openxmlformats.org/officeDocument/2006/relationships" xmlns:m="http://schemas.openxmlformats.org/officeDocument/2006/math" xmlns:v="urn:schemas-microsoft-com:vml" xmlns:wp14="http://schemas.microsoft.com/office/word/2010/wordprocessingDrawing" xmlns:wp="http://schemas.openxmlformats.org/drawingml/2006/wordprocessingDrawing" xmlns:w10="urn:schemas-microsoft-com:office:word" xmlns:w="http://schemas.openxmlformats.org/wordprocessingml/2006/main" xmlns:w14="http://schemas.microsoft.com/office/word/2010/wordml" xmlns:w15="http://schemas.microsoft.com/office/word/2012/wordml" xmlns:w16cex="http://schemas.microsoft.com/office/word/2018/wordml/cex" xmlns:w16cid="http://schemas.microsoft.com/office/word/2016/wordml/cid" xmlns:w16="http://schemas.microsoft.com/office/word/2018/wordml" xmlns:w16sdtdh="http://schemas.microsoft.com/office/word/2020/wordml/sdtdatahash" xmlns:w16se="http://schemas.microsoft.com/office/word/2015/wordml/symex" xmlns:wpg="http://schemas.microsoft.com/office/word/2010/wordprocessingGroup" xmlns:wpi="http://schemas.microsoft.com/office/word/2010/wordprocessingInk" xmlns:wne="http://schemas.microsoft.com/office/word/2006/wordml" xmlns:wps="http://schemas.microsoft.com/office/word/2010/wordprocessingShape" mc:Ignorable="w14 w15 w16se w16cid w16 w16cex w16sdtdh wp14">
   <w:abstractNum w:abstractNumId="0" w15:restartNumberingAfterBreak="0">
+    <w:nsid w:val="05C92821"/>
+    <w:multiLevelType w:val="hybridMultilevel"/>
+    <w:tmpl w:val="6CECF0D0"/>
+    <w:lvl w:ilvl="0" w:tplc="04160001">
+      <w:start w:val="1"/>
+      <w:numFmt w:val="bullet"/>
+      <w:lvlText w:val=""/>
+      <w:lvlJc w:val="left"/>
+      <w:pPr>
+        <w:ind w:left="1429" w:hanging="360"/>
+      </w:pPr>
+      <w:rPr>
+        <w:rFonts w:ascii="Symbol" w:hAnsi="Symbol" w:hint="default"/>
+      </w:rPr>
+    </w:lvl>
+    <w:lvl w:ilvl="1" w:tplc="04160003" w:tentative="1">
+      <w:start w:val="1"/>
+      <w:numFmt w:val="bullet"/>
+      <w:lvlText w:val="o"/>
+      <w:lvlJc w:val="left"/>
+      <w:pPr>
+        <w:ind w:left="2149" w:hanging="360"/>
+      </w:pPr>
+      <w:rPr>
+        <w:rFonts w:ascii="Courier New" w:hAnsi="Courier New" w:cs="Courier New" w:hint="default"/>
+      </w:rPr>
+    </w:lvl>
+    <w:lvl w:ilvl="2" w:tplc="04160005" w:tentative="1">
+      <w:start w:val="1"/>
+      <w:numFmt w:val="bullet"/>
+      <w:lvlText w:val=""/>
+      <w:lvlJc w:val="left"/>
+      <w:pPr>
+        <w:ind w:left="2869" w:hanging="360"/>
+      </w:pPr>
+      <w:rPr>
+        <w:rFonts w:ascii="Wingdings" w:hAnsi="Wingdings" w:hint="default"/>
+      </w:rPr>
+    </w:lvl>
+    <w:lvl w:ilvl="3" w:tplc="04160001" w:tentative="1">
+      <w:start w:val="1"/>
+      <w:numFmt w:val="bullet"/>
+      <w:lvlText w:val=""/>
+      <w:lvlJc w:val="left"/>
+      <w:pPr>
+        <w:ind w:left="3589" w:hanging="360"/>
+      </w:pPr>
+      <w:rPr>
+        <w:rFonts w:ascii="Symbol" w:hAnsi="Symbol" w:hint="default"/>
+      </w:rPr>
+    </w:lvl>
+    <w:lvl w:ilvl="4" w:tplc="04160003" w:tentative="1">
+      <w:start w:val="1"/>
+      <w:numFmt w:val="bullet"/>
+      <w:lvlText w:val="o"/>
+      <w:lvlJc w:val="left"/>
+      <w:pPr>
+        <w:ind w:left="4309" w:hanging="360"/>
+      </w:pPr>
+      <w:rPr>
+        <w:rFonts w:ascii="Courier New" w:hAnsi="Courier New" w:cs="Courier New" w:hint="default"/>
+      </w:rPr>
+    </w:lvl>
+    <w:lvl w:ilvl="5" w:tplc="04160005" w:tentative="1">
+      <w:start w:val="1"/>
+      <w:numFmt w:val="bullet"/>
+      <w:lvlText w:val=""/>
+      <w:lvlJc w:val="left"/>
+      <w:pPr>
+        <w:ind w:left="5029" w:hanging="360"/>
+      </w:pPr>
+      <w:rPr>
+        <w:rFonts w:ascii="Wingdings" w:hAnsi="Wingdings" w:hint="default"/>
+      </w:rPr>
+    </w:lvl>
+    <w:lvl w:ilvl="6" w:tplc="04160001" w:tentative="1">
+      <w:start w:val="1"/>
+      <w:numFmt w:val="bullet"/>
+      <w:lvlText w:val=""/>
+      <w:lvlJc w:val="left"/>
+      <w:pPr>
+        <w:ind w:left="5749" w:hanging="360"/>
+      </w:pPr>
+      <w:rPr>
+        <w:rFonts w:ascii="Symbol" w:hAnsi="Symbol" w:hint="default"/>
+      </w:rPr>
+    </w:lvl>
+    <w:lvl w:ilvl="7" w:tplc="04160003" w:tentative="1">
+      <w:start w:val="1"/>
+      <w:numFmt w:val="bullet"/>
+      <w:lvlText w:val="o"/>
+      <w:lvlJc w:val="left"/>
+      <w:pPr>
+        <w:ind w:left="6469" w:hanging="360"/>
+      </w:pPr>
+      <w:rPr>
+        <w:rFonts w:ascii="Courier New" w:hAnsi="Courier New" w:cs="Courier New" w:hint="default"/>
+      </w:rPr>
+    </w:lvl>
+    <w:lvl w:ilvl="8" w:tplc="04160005" w:tentative="1">
+      <w:start w:val="1"/>
+      <w:numFmt w:val="bullet"/>
+      <w:lvlText w:val=""/>
+      <w:lvlJc w:val="left"/>
+      <w:pPr>
+        <w:ind w:left="7189" w:hanging="360"/>
+      </w:pPr>
+      <w:rPr>
+        <w:rFonts w:ascii="Wingdings" w:hAnsi="Wingdings" w:hint="default"/>
+      </w:rPr>
+    </w:lvl>
+  </w:abstractNum>
+  <w:abstractNum w:abstractNumId="1" w15:restartNumberingAfterBreak="0">
     <w:nsid w:val="1B1E0DAF"/>
     <w:multiLevelType w:val="multilevel"/>
     <w:tmpl w:val="63760A56"/>
@@ -2517,7 +3495,93 @@
       </w:pPr>
     </w:lvl>
   </w:abstractNum>
-  <w:abstractNum w:abstractNumId="1" w15:restartNumberingAfterBreak="0">
+  <w:abstractNum w:abstractNumId="2" w15:restartNumberingAfterBreak="0">
+    <w:nsid w:val="2BC01CAE"/>
+    <w:multiLevelType w:val="hybridMultilevel"/>
+    <w:tmpl w:val="0EBCAC30"/>
+    <w:lvl w:ilvl="0" w:tplc="0416000F">
+      <w:start w:val="1"/>
+      <w:numFmt w:val="decimal"/>
+      <w:lvlText w:val="%1."/>
+      <w:lvlJc w:val="left"/>
+      <w:pPr>
+        <w:ind w:left="1429" w:hanging="360"/>
+      </w:pPr>
+    </w:lvl>
+    <w:lvl w:ilvl="1" w:tplc="04160019" w:tentative="1">
+      <w:start w:val="1"/>
+      <w:numFmt w:val="lowerLetter"/>
+      <w:lvlText w:val="%2."/>
+      <w:lvlJc w:val="left"/>
+      <w:pPr>
+        <w:ind w:left="2149" w:hanging="360"/>
+      </w:pPr>
+    </w:lvl>
+    <w:lvl w:ilvl="2" w:tplc="0416001B" w:tentative="1">
+      <w:start w:val="1"/>
+      <w:numFmt w:val="lowerRoman"/>
+      <w:lvlText w:val="%3."/>
+      <w:lvlJc w:val="right"/>
+      <w:pPr>
+        <w:ind w:left="2869" w:hanging="180"/>
+      </w:pPr>
+    </w:lvl>
+    <w:lvl w:ilvl="3" w:tplc="0416000F" w:tentative="1">
+      <w:start w:val="1"/>
+      <w:numFmt w:val="decimal"/>
+      <w:lvlText w:val="%4."/>
+      <w:lvlJc w:val="left"/>
+      <w:pPr>
+        <w:ind w:left="3589" w:hanging="360"/>
+      </w:pPr>
+    </w:lvl>
+    <w:lvl w:ilvl="4" w:tplc="04160019" w:tentative="1">
+      <w:start w:val="1"/>
+      <w:numFmt w:val="lowerLetter"/>
+      <w:lvlText w:val="%5."/>
+      <w:lvlJc w:val="left"/>
+      <w:pPr>
+        <w:ind w:left="4309" w:hanging="360"/>
+      </w:pPr>
+    </w:lvl>
+    <w:lvl w:ilvl="5" w:tplc="0416001B" w:tentative="1">
+      <w:start w:val="1"/>
+      <w:numFmt w:val="lowerRoman"/>
+      <w:lvlText w:val="%6."/>
+      <w:lvlJc w:val="right"/>
+      <w:pPr>
+        <w:ind w:left="5029" w:hanging="180"/>
+      </w:pPr>
+    </w:lvl>
+    <w:lvl w:ilvl="6" w:tplc="0416000F" w:tentative="1">
+      <w:start w:val="1"/>
+      <w:numFmt w:val="decimal"/>
+      <w:lvlText w:val="%7."/>
+      <w:lvlJc w:val="left"/>
+      <w:pPr>
+        <w:ind w:left="5749" w:hanging="360"/>
+      </w:pPr>
+    </w:lvl>
+    <w:lvl w:ilvl="7" w:tplc="04160019" w:tentative="1">
+      <w:start w:val="1"/>
+      <w:numFmt w:val="lowerLetter"/>
+      <w:lvlText w:val="%8."/>
+      <w:lvlJc w:val="left"/>
+      <w:pPr>
+        <w:ind w:left="6469" w:hanging="360"/>
+      </w:pPr>
+    </w:lvl>
+    <w:lvl w:ilvl="8" w:tplc="0416001B" w:tentative="1">
+      <w:start w:val="1"/>
+      <w:numFmt w:val="lowerRoman"/>
+      <w:lvlText w:val="%9."/>
+      <w:lvlJc w:val="right"/>
+      <w:pPr>
+        <w:ind w:left="7189" w:hanging="180"/>
+      </w:pPr>
+    </w:lvl>
+  </w:abstractNum>
+  <w:abstractNum w:abstractNumId="3" w15:restartNumberingAfterBreak="0">
     <w:nsid w:val="2C9E777F"/>
     <w:multiLevelType w:val="hybridMultilevel"/>
     <w:tmpl w:val="0BA07DB8"/>
@@ -2630,7 +3694,346 @@
       </w:rPr>
     </w:lvl>
   </w:abstractNum>
-  <w:abstractNum w:abstractNumId="2" w15:restartNumberingAfterBreak="0">
+  <w:abstractNum w:abstractNumId="4" w15:restartNumberingAfterBreak="0">
+    <w:nsid w:val="47246F2A"/>
+    <w:multiLevelType w:val="hybridMultilevel"/>
+    <w:tmpl w:val="D5909174"/>
+    <w:lvl w:ilvl="0" w:tplc="04160001">
+      <w:start w:val="1"/>
+      <w:numFmt w:val="bullet"/>
+      <w:lvlText w:val=""/>
+      <w:lvlJc w:val="left"/>
+      <w:pPr>
+        <w:ind w:left="1429" w:hanging="360"/>
+      </w:pPr>
+      <w:rPr>
+        <w:rFonts w:ascii="Symbol" w:hAnsi="Symbol" w:hint="default"/>
+      </w:rPr>
+    </w:lvl>
+    <w:lvl w:ilvl="1" w:tplc="04160003" w:tentative="1">
+      <w:start w:val="1"/>
+      <w:numFmt w:val="bullet"/>
+      <w:lvlText w:val="o"/>
+      <w:lvlJc w:val="left"/>
+      <w:pPr>
+        <w:ind w:left="2149" w:hanging="360"/>
+      </w:pPr>
+      <w:rPr>
+        <w:rFonts w:ascii="Courier New" w:hAnsi="Courier New" w:cs="Courier New" w:hint="default"/>
+      </w:rPr>
+    </w:lvl>
+    <w:lvl w:ilvl="2" w:tplc="04160005" w:tentative="1">
+      <w:start w:val="1"/>
+      <w:numFmt w:val="bullet"/>
+      <w:lvlText w:val=""/>
+      <w:lvlJc w:val="left"/>
+      <w:pPr>
+        <w:ind w:left="2869" w:hanging="360"/>
+      </w:pPr>
+      <w:rPr>
+        <w:rFonts w:ascii="Wingdings" w:hAnsi="Wingdings" w:hint="default"/>
+      </w:rPr>
+    </w:lvl>
+    <w:lvl w:ilvl="3" w:tplc="04160001" w:tentative="1">
+      <w:start w:val="1"/>
+      <w:numFmt w:val="bullet"/>
+      <w:lvlText w:val=""/>
+      <w:lvlJc w:val="left"/>
+      <w:pPr>
+        <w:ind w:left="3589" w:hanging="360"/>
+      </w:pPr>
+      <w:rPr>
+        <w:rFonts w:ascii="Symbol" w:hAnsi="Symbol" w:hint="default"/>
+      </w:rPr>
+    </w:lvl>
+    <w:lvl w:ilvl="4" w:tplc="04160003" w:tentative="1">
+      <w:start w:val="1"/>
+      <w:numFmt w:val="bullet"/>
+      <w:lvlText w:val="o"/>
+      <w:lvlJc w:val="left"/>
+      <w:pPr>
+        <w:ind w:left="4309" w:hanging="360"/>
+      </w:pPr>
+      <w:rPr>
+        <w:rFonts w:ascii="Courier New" w:hAnsi="Courier New" w:cs="Courier New" w:hint="default"/>
+      </w:rPr>
+    </w:lvl>
+    <w:lvl w:ilvl="5" w:tplc="04160005" w:tentative="1">
+      <w:start w:val="1"/>
+      <w:numFmt w:val="bullet"/>
+      <w:lvlText w:val=""/>
+      <w:lvlJc w:val="left"/>
+      <w:pPr>
+        <w:ind w:left="5029" w:hanging="360"/>
+      </w:pPr>
+      <w:rPr>
+        <w:rFonts w:ascii="Wingdings" w:hAnsi="Wingdings" w:hint="default"/>
+      </w:rPr>
+    </w:lvl>
+    <w:lvl w:ilvl="6" w:tplc="04160001" w:tentative="1">
+      <w:start w:val="1"/>
+      <w:numFmt w:val="bullet"/>
+      <w:lvlText w:val=""/>
+      <w:lvlJc w:val="left"/>
+      <w:pPr>
+        <w:ind w:left="5749" w:hanging="360"/>
+      </w:pPr>
+      <w:rPr>
+        <w:rFonts w:ascii="Symbol" w:hAnsi="Symbol" w:hint="default"/>
+      </w:rPr>
+    </w:lvl>
+    <w:lvl w:ilvl="7" w:tplc="04160003" w:tentative="1">
+      <w:start w:val="1"/>
+      <w:numFmt w:val="bullet"/>
+      <w:lvlText w:val="o"/>
+      <w:lvlJc w:val="left"/>
+      <w:pPr>
+        <w:ind w:left="6469" w:hanging="360"/>
+      </w:pPr>
+      <w:rPr>
+        <w:rFonts w:ascii="Courier New" w:hAnsi="Courier New" w:cs="Courier New" w:hint="default"/>
+      </w:rPr>
+    </w:lvl>
+    <w:lvl w:ilvl="8" w:tplc="04160005" w:tentative="1">
+      <w:start w:val="1"/>
+      <w:numFmt w:val="bullet"/>
+      <w:lvlText w:val=""/>
+      <w:lvlJc w:val="left"/>
+      <w:pPr>
+        <w:ind w:left="7189" w:hanging="360"/>
+      </w:pPr>
+      <w:rPr>
+        <w:rFonts w:ascii="Wingdings" w:hAnsi="Wingdings" w:hint="default"/>
+      </w:rPr>
+    </w:lvl>
+  </w:abstractNum>
+  <w:abstractNum w:abstractNumId="5" w15:restartNumberingAfterBreak="0">
+    <w:nsid w:val="48727DEB"/>
+    <w:multiLevelType w:val="hybridMultilevel"/>
+    <w:tmpl w:val="F42834C0"/>
+    <w:lvl w:ilvl="0" w:tplc="04160001">
+      <w:start w:val="1"/>
+      <w:numFmt w:val="bullet"/>
+      <w:lvlText w:val=""/>
+      <w:lvlJc w:val="left"/>
+      <w:pPr>
+        <w:ind w:left="1429" w:hanging="360"/>
+      </w:pPr>
+      <w:rPr>
+        <w:rFonts w:ascii="Symbol" w:hAnsi="Symbol" w:hint="default"/>
+      </w:rPr>
+    </w:lvl>
+    <w:lvl w:ilvl="1" w:tplc="04160003" w:tentative="1">
+      <w:start w:val="1"/>
+      <w:numFmt w:val="bullet"/>
+      <w:lvlText w:val="o"/>
+      <w:lvlJc w:val="left"/>
+      <w:pPr>
+        <w:ind w:left="2149" w:hanging="360"/>
+      </w:pPr>
+      <w:rPr>
+        <w:rFonts w:ascii="Courier New" w:hAnsi="Courier New" w:cs="Courier New" w:hint="default"/>
+      </w:rPr>
+    </w:lvl>
+    <w:lvl w:ilvl="2" w:tplc="04160005" w:tentative="1">
+      <w:start w:val="1"/>
+      <w:numFmt w:val="bullet"/>
+      <w:lvlText w:val=""/>
+      <w:lvlJc w:val="left"/>
+      <w:pPr>
+        <w:ind w:left="2869" w:hanging="360"/>
+      </w:pPr>
+      <w:rPr>
+        <w:rFonts w:ascii="Wingdings" w:hAnsi="Wingdings" w:hint="default"/>
+      </w:rPr>
+    </w:lvl>
+    <w:lvl w:ilvl="3" w:tplc="04160001" w:tentative="1">
+      <w:start w:val="1"/>
+      <w:numFmt w:val="bullet"/>
+      <w:lvlText w:val=""/>
+      <w:lvlJc w:val="left"/>
+      <w:pPr>
+        <w:ind w:left="3589" w:hanging="360"/>
+      </w:pPr>
+      <w:rPr>
+        <w:rFonts w:ascii="Symbol" w:hAnsi="Symbol" w:hint="default"/>
+      </w:rPr>
+    </w:lvl>
+    <w:lvl w:ilvl="4" w:tplc="04160003" w:tentative="1">
+      <w:start w:val="1"/>
+      <w:numFmt w:val="bullet"/>
+      <w:lvlText w:val="o"/>
+      <w:lvlJc w:val="left"/>
+      <w:pPr>
+        <w:ind w:left="4309" w:hanging="360"/>
+      </w:pPr>
+      <w:rPr>
+        <w:rFonts w:ascii="Courier New" w:hAnsi="Courier New" w:cs="Courier New" w:hint="default"/>
+      </w:rPr>
+    </w:lvl>
+    <w:lvl w:ilvl="5" w:tplc="04160005" w:tentative="1">
+      <w:start w:val="1"/>
+      <w:numFmt w:val="bullet"/>
+      <w:lvlText w:val=""/>
+      <w:lvlJc w:val="left"/>
+      <w:pPr>
+        <w:ind w:left="5029" w:hanging="360"/>
+      </w:pPr>
+      <w:rPr>
+        <w:rFonts w:ascii="Wingdings" w:hAnsi="Wingdings" w:hint="default"/>
+      </w:rPr>
+    </w:lvl>
+    <w:lvl w:ilvl="6" w:tplc="04160001" w:tentative="1">
+      <w:start w:val="1"/>
+      <w:numFmt w:val="bullet"/>
+      <w:lvlText w:val=""/>
+      <w:lvlJc w:val="left"/>
+      <w:pPr>
+        <w:ind w:left="5749" w:hanging="360"/>
+      </w:pPr>
+      <w:rPr>
+        <w:rFonts w:ascii="Symbol" w:hAnsi="Symbol" w:hint="default"/>
+      </w:rPr>
+    </w:lvl>
+    <w:lvl w:ilvl="7" w:tplc="04160003" w:tentative="1">
+      <w:start w:val="1"/>
+      <w:numFmt w:val="bullet"/>
+      <w:lvlText w:val="o"/>
+      <w:lvlJc w:val="left"/>
+      <w:pPr>
+        <w:ind w:left="6469" w:hanging="360"/>
+      </w:pPr>
+      <w:rPr>
+        <w:rFonts w:ascii="Courier New" w:hAnsi="Courier New" w:cs="Courier New" w:hint="default"/>
+      </w:rPr>
+    </w:lvl>
+    <w:lvl w:ilvl="8" w:tplc="04160005" w:tentative="1">
+      <w:start w:val="1"/>
+      <w:numFmt w:val="bullet"/>
+      <w:lvlText w:val=""/>
+      <w:lvlJc w:val="left"/>
+      <w:pPr>
+        <w:ind w:left="7189" w:hanging="360"/>
+      </w:pPr>
+      <w:rPr>
+        <w:rFonts w:ascii="Wingdings" w:hAnsi="Wingdings" w:hint="default"/>
+      </w:rPr>
+    </w:lvl>
+  </w:abstractNum>
+  <w:abstractNum w:abstractNumId="6" w15:restartNumberingAfterBreak="0">
+    <w:nsid w:val="53180C7A"/>
+    <w:multiLevelType w:val="hybridMultilevel"/>
+    <w:tmpl w:val="B086AA36"/>
+    <w:lvl w:ilvl="0" w:tplc="04160001">
+      <w:start w:val="1"/>
+      <w:numFmt w:val="bullet"/>
+      <w:lvlText w:val=""/>
+      <w:lvlJc w:val="left"/>
+      <w:pPr>
+        <w:ind w:left="1429" w:hanging="360"/>
+      </w:pPr>
+      <w:rPr>
+        <w:rFonts w:ascii="Symbol" w:hAnsi="Symbol" w:hint="default"/>
+      </w:rPr>
+    </w:lvl>
+    <w:lvl w:ilvl="1" w:tplc="04160003" w:tentative="1">
+      <w:start w:val="1"/>
+      <w:numFmt w:val="bullet"/>
+      <w:lvlText w:val="o"/>
+      <w:lvlJc w:val="left"/>
+      <w:pPr>
+        <w:ind w:left="2149" w:hanging="360"/>
+      </w:pPr>
+      <w:rPr>
+        <w:rFonts w:ascii="Courier New" w:hAnsi="Courier New" w:cs="Courier New" w:hint="default"/>
+      </w:rPr>
+    </w:lvl>
+    <w:lvl w:ilvl="2" w:tplc="04160005" w:tentative="1">
+      <w:start w:val="1"/>
+      <w:numFmt w:val="bullet"/>
+      <w:lvlText w:val=""/>
+      <w:lvlJc w:val="left"/>
+      <w:pPr>
+        <w:ind w:left="2869" w:hanging="360"/>
+      </w:pPr>
+      <w:rPr>
+        <w:rFonts w:ascii="Wingdings" w:hAnsi="Wingdings" w:hint="default"/>
+      </w:rPr>
+    </w:lvl>
+    <w:lvl w:ilvl="3" w:tplc="04160001" w:tentative="1">
+      <w:start w:val="1"/>
+      <w:numFmt w:val="bullet"/>
+      <w:lvlText w:val=""/>
+      <w:lvlJc w:val="left"/>
+      <w:pPr>
+        <w:ind w:left="3589" w:hanging="360"/>
+      </w:pPr>
+      <w:rPr>
+        <w:rFonts w:ascii="Symbol" w:hAnsi="Symbol" w:hint="default"/>
+      </w:rPr>
+    </w:lvl>
+    <w:lvl w:ilvl="4" w:tplc="04160003" w:tentative="1">
+      <w:start w:val="1"/>
+      <w:numFmt w:val="bullet"/>
+      <w:lvlText w:val="o"/>
+      <w:lvlJc w:val="left"/>
+      <w:pPr>
+        <w:ind w:left="4309" w:hanging="360"/>
+      </w:pPr>
+      <w:rPr>
+        <w:rFonts w:ascii="Courier New" w:hAnsi="Courier New" w:cs="Courier New" w:hint="default"/>
+      </w:rPr>
+    </w:lvl>
+    <w:lvl w:ilvl="5" w:tplc="04160005" w:tentative="1">
+      <w:start w:val="1"/>
+      <w:numFmt w:val="bullet"/>
+      <w:lvlText w:val=""/>
+      <w:lvlJc w:val="left"/>
+      <w:pPr>
+        <w:ind w:left="5029" w:hanging="360"/>
+      </w:pPr>
+      <w:rPr>
+        <w:rFonts w:ascii="Wingdings" w:hAnsi="Wingdings" w:hint="default"/>
+      </w:rPr>
+    </w:lvl>
+    <w:lvl w:ilvl="6" w:tplc="04160001" w:tentative="1">
+      <w:start w:val="1"/>
+      <w:numFmt w:val="bullet"/>
+      <w:lvlText w:val=""/>
+      <w:lvlJc w:val="left"/>
+      <w:pPr>
+        <w:ind w:left="5749" w:hanging="360"/>
+      </w:pPr>
+      <w:rPr>
+        <w:rFonts w:ascii="Symbol" w:hAnsi="Symbol" w:hint="default"/>
+      </w:rPr>
+    </w:lvl>
+    <w:lvl w:ilvl="7" w:tplc="04160003" w:tentative="1">
+      <w:start w:val="1"/>
+      <w:numFmt w:val="bullet"/>
+      <w:lvlText w:val="o"/>
+      <w:lvlJc w:val="left"/>
+      <w:pPr>
+        <w:ind w:left="6469" w:hanging="360"/>
+      </w:pPr>
+      <w:rPr>
+        <w:rFonts w:ascii="Courier New" w:hAnsi="Courier New" w:cs="Courier New" w:hint="default"/>
+      </w:rPr>
+    </w:lvl>
+    <w:lvl w:ilvl="8" w:tplc="04160005" w:tentative="1">
+      <w:start w:val="1"/>
+      <w:numFmt w:val="bullet"/>
+      <w:lvlText w:val=""/>
+      <w:lvlJc w:val="left"/>
+      <w:pPr>
+        <w:ind w:left="7189" w:hanging="360"/>
+      </w:pPr>
+      <w:rPr>
+        <w:rFonts w:ascii="Wingdings" w:hAnsi="Wingdings" w:hint="default"/>
+      </w:rPr>
+    </w:lvl>
+  </w:abstractNum>
+  <w:abstractNum w:abstractNumId="7" w15:restartNumberingAfterBreak="0">
     <w:nsid w:val="603F2A62"/>
     <w:multiLevelType w:val="multilevel"/>
     <w:tmpl w:val="04160025"/>
@@ -2722,43 +4125,58 @@
     </w:lvl>
   </w:abstractNum>
   <w:num w:numId="1" w16cid:durableId="281228496">
+    <w:abstractNumId w:val="1"/>
+  </w:num>
+  <w:num w:numId="2" w16cid:durableId="630331364">
+    <w:abstractNumId w:val="1"/>
+  </w:num>
+  <w:num w:numId="3" w16cid:durableId="147672697">
+    <w:abstractNumId w:val="1"/>
+  </w:num>
+  <w:num w:numId="4" w16cid:durableId="1587375012">
+    <w:abstractNumId w:val="1"/>
+  </w:num>
+  <w:num w:numId="5" w16cid:durableId="1677613179">
+    <w:abstractNumId w:val="1"/>
+  </w:num>
+  <w:num w:numId="6" w16cid:durableId="215430048">
+    <w:abstractNumId w:val="7"/>
+  </w:num>
+  <w:num w:numId="7" w16cid:durableId="665549664">
+    <w:abstractNumId w:val="7"/>
+  </w:num>
+  <w:num w:numId="8" w16cid:durableId="996347119">
+    <w:abstractNumId w:val="7"/>
+  </w:num>
+  <w:num w:numId="9" w16cid:durableId="784889522">
+    <w:abstractNumId w:val="7"/>
+  </w:num>
+  <w:num w:numId="10" w16cid:durableId="1349016892">
+    <w:abstractNumId w:val="7"/>
+  </w:num>
+  <w:num w:numId="11" w16cid:durableId="1800762452">
+    <w:abstractNumId w:val="7"/>
+  </w:num>
+  <w:num w:numId="12" w16cid:durableId="626661580">
+    <w:abstractNumId w:val="7"/>
+  </w:num>
+  <w:num w:numId="13" w16cid:durableId="677194071">
+    <w:abstractNumId w:val="3"/>
+  </w:num>
+  <w:num w:numId="14" w16cid:durableId="922683793">
+    <w:abstractNumId w:val="2"/>
+  </w:num>
+  <w:num w:numId="15" w16cid:durableId="128478790">
+    <w:abstractNumId w:val="5"/>
+  </w:num>
+  <w:num w:numId="16" w16cid:durableId="434789887">
+    <w:abstractNumId w:val="4"/>
+  </w:num>
+  <w:num w:numId="17" w16cid:durableId="42871019">
     <w:abstractNumId w:val="0"/>
   </w:num>
-  <w:num w:numId="2" w16cid:durableId="630331364">
-    <w:abstractNumId w:val="0"/>
-  </w:num>
-  <w:num w:numId="3" w16cid:durableId="147672697">
-    <w:abstractNumId w:val="0"/>
-  </w:num>
-  <w:num w:numId="4" w16cid:durableId="1587375012">
-    <w:abstractNumId w:val="0"/>
-  </w:num>
-  <w:num w:numId="5" w16cid:durableId="1677613179">
-    <w:abstractNumId w:val="0"/>
-  </w:num>
-  <w:num w:numId="6" w16cid:durableId="215430048">
-    <w:abstractNumId w:val="2"/>
-  </w:num>
-  <w:num w:numId="7" w16cid:durableId="665549664">
-    <w:abstractNumId w:val="2"/>
-  </w:num>
-  <w:num w:numId="8" w16cid:durableId="996347119">
-    <w:abstractNumId w:val="2"/>
-  </w:num>
-  <w:num w:numId="9" w16cid:durableId="784889522">
-    <w:abstractNumId w:val="2"/>
-  </w:num>
-  <w:num w:numId="10" w16cid:durableId="1349016892">
-    <w:abstractNumId w:val="2"/>
-  </w:num>
-  <w:num w:numId="11" w16cid:durableId="1800762452">
-    <w:abstractNumId w:val="2"/>
-  </w:num>
-  <w:num w:numId="12" w16cid:durableId="626661580">
-    <w:abstractNumId w:val="2"/>
-  </w:num>
-  <w:num w:numId="13" w16cid:durableId="677194071">
-    <w:abstractNumId w:val="1"/>
+  <w:num w:numId="18" w16cid:durableId="383531700">
+    <w:abstractNumId w:val="6"/>
   </w:num>
 </w:numbering>
 </file>

</xml_diff>

<commit_message>
concluir procedimento metodológico parcialmente
</commit_message>
<xml_diff>
--- a/rocam-communication-tcc.docx
+++ b/rocam-communication-tcc.docx
@@ -1553,6 +1553,97 @@
       <w:r>
         <w:t>Keywords: Word1. Word2. Word3.</w:t>
       </w:r>
+    </w:p>
+    <w:p>
+      <w:pPr>
+        <w:pStyle w:val="SemEspaamento"/>
+      </w:pPr>
+    </w:p>
+    <w:p>
+      <w:pPr>
+        <w:spacing w:after="160" w:line="259" w:lineRule="auto"/>
+        <w:ind w:firstLine="0"/>
+        <w:jc w:val="left"/>
+      </w:pPr>
+      <w:r>
+        <w:br w:type="page"/>
+      </w:r>
+    </w:p>
+    <w:p>
+      <w:pPr>
+        <w:pStyle w:val="SemEspaamento"/>
+        <w:jc w:val="center"/>
+        <w:rPr>
+          <w:b/>
+          <w:bCs/>
+        </w:rPr>
+      </w:pPr>
+      <w:r>
+        <w:rPr>
+          <w:b/>
+          <w:bCs/>
+        </w:rPr>
+        <w:lastRenderedPageBreak/>
+        <w:t>LISTA DE FIGURAS</w:t>
+      </w:r>
+    </w:p>
+    <w:p>
+      <w:pPr>
+        <w:pStyle w:val="SemEspaamento"/>
+        <w:jc w:val="center"/>
+        <w:rPr>
+          <w:b/>
+          <w:bCs/>
+        </w:rPr>
+      </w:pPr>
+    </w:p>
+    <w:p>
+      <w:pPr>
+        <w:pStyle w:val="SemEspaamento"/>
+      </w:pPr>
+    </w:p>
+    <w:p>
+      <w:pPr>
+        <w:spacing w:after="160" w:line="259" w:lineRule="auto"/>
+        <w:ind w:firstLine="0"/>
+        <w:jc w:val="left"/>
+      </w:pPr>
+      <w:r>
+        <w:br w:type="page"/>
+      </w:r>
+    </w:p>
+    <w:p>
+      <w:pPr>
+        <w:pStyle w:val="SemEspaamento"/>
+        <w:jc w:val="center"/>
+        <w:rPr>
+          <w:b/>
+          <w:bCs/>
+        </w:rPr>
+      </w:pPr>
+      <w:r>
+        <w:rPr>
+          <w:b/>
+          <w:bCs/>
+        </w:rPr>
+        <w:lastRenderedPageBreak/>
+        <w:t>LISTA DE TABELAS</w:t>
+      </w:r>
+    </w:p>
+    <w:p>
+      <w:pPr>
+        <w:pStyle w:val="SemEspaamento"/>
+        <w:jc w:val="center"/>
+        <w:rPr>
+          <w:b/>
+          <w:bCs/>
+        </w:rPr>
+      </w:pPr>
+    </w:p>
+    <w:p>
+      <w:pPr>
+        <w:pStyle w:val="SemEspaamento"/>
+      </w:pPr>
     </w:p>
     <w:p>
       <w:pPr>
@@ -1671,7 +1762,7 @@
           <w:r>
             <w:fldChar w:fldCharType="separate"/>
           </w:r>
-          <w:hyperlink w:anchor="_Toc134001822" w:history="1">
+          <w:hyperlink w:anchor="_Toc134185372" w:history="1">
             <w:r>
               <w:rPr>
                 <w:rStyle w:val="Hyperlink"/>
@@ -1714,7 +1805,7 @@
                 <w:noProof/>
                 <w:webHidden/>
               </w:rPr>
-              <w:instrText xml:space="preserve"> PAGEREF _Toc134001822 \h </w:instrText>
+              <w:instrText xml:space="preserve"> PAGEREF _Toc134185372 \h </w:instrText>
             </w:r>
             <w:r>
               <w:rPr>
@@ -1755,7 +1846,7 @@
               <w:lang w:eastAsia="pt-BR"/>
             </w:rPr>
           </w:pPr>
-          <w:hyperlink w:anchor="_Toc134001823" w:history="1">
+          <w:hyperlink w:anchor="_Toc134185373" w:history="1">
             <w:r>
               <w:rPr>
                 <w:rStyle w:val="Hyperlink"/>
@@ -1777,7 +1868,7 @@
                 <w:rStyle w:val="Hyperlink"/>
                 <w:noProof/>
               </w:rPr>
-              <w:t>REVISÃO LITERÁRIA</w:t>
+              <w:t>PROCEDIMENTO METODOLÓGICO</w:t>
             </w:r>
             <w:r>
               <w:rPr>
@@ -1798,7 +1889,7 @@
                 <w:noProof/>
                 <w:webHidden/>
               </w:rPr>
-              <w:instrText xml:space="preserve"> PAGEREF _Toc134001823 \h </w:instrText>
+              <w:instrText xml:space="preserve"> PAGEREF _Toc134185373 \h </w:instrText>
             </w:r>
             <w:r>
               <w:rPr>
@@ -1818,7 +1909,7 @@
                 <w:noProof/>
                 <w:webHidden/>
               </w:rPr>
-              <w:t>7</w:t>
+              <w:t>8</w:t>
             </w:r>
             <w:r>
               <w:rPr>
@@ -1839,7 +1930,7 @@
               <w:lang w:eastAsia="pt-BR"/>
             </w:rPr>
           </w:pPr>
-          <w:hyperlink w:anchor="_Toc134001824" w:history="1">
+          <w:hyperlink w:anchor="_Toc134185374" w:history="1">
             <w:r>
               <w:rPr>
                 <w:rStyle w:val="Hyperlink"/>
@@ -1861,7 +1952,7 @@
                 <w:rStyle w:val="Hyperlink"/>
                 <w:noProof/>
               </w:rPr>
-              <w:t>PROCEDIMENTO METODOLÓGICO</w:t>
+              <w:t>REVISÃO LITERÁRIA</w:t>
             </w:r>
             <w:r>
               <w:rPr>
@@ -1882,7 +1973,7 @@
                 <w:noProof/>
                 <w:webHidden/>
               </w:rPr>
-              <w:instrText xml:space="preserve"> PAGEREF _Toc134001824 \h </w:instrText>
+              <w:instrText xml:space="preserve"> PAGEREF _Toc134185374 \h </w:instrText>
             </w:r>
             <w:r>
               <w:rPr>
@@ -1902,7 +1993,7 @@
                 <w:noProof/>
                 <w:webHidden/>
               </w:rPr>
-              <w:t>8</w:t>
+              <w:t>11</w:t>
             </w:r>
             <w:r>
               <w:rPr>
@@ -1923,7 +2014,7 @@
               <w:lang w:eastAsia="pt-BR"/>
             </w:rPr>
           </w:pPr>
-          <w:hyperlink w:anchor="_Toc134001825" w:history="1">
+          <w:hyperlink w:anchor="_Toc134185375" w:history="1">
             <w:r>
               <w:rPr>
                 <w:rStyle w:val="Hyperlink"/>
@@ -1966,7 +2057,7 @@
                 <w:noProof/>
                 <w:webHidden/>
               </w:rPr>
-              <w:instrText xml:space="preserve"> PAGEREF _Toc134001825 \h </w:instrText>
+              <w:instrText xml:space="preserve"> PAGEREF _Toc134185375 \h </w:instrText>
             </w:r>
             <w:r>
               <w:rPr>
@@ -1986,7 +2077,7 @@
                 <w:noProof/>
                 <w:webHidden/>
               </w:rPr>
-              <w:t>9</w:t>
+              <w:t>12</w:t>
             </w:r>
             <w:r>
               <w:rPr>
@@ -2007,7 +2098,7 @@
               <w:lang w:eastAsia="pt-BR"/>
             </w:rPr>
           </w:pPr>
-          <w:hyperlink w:anchor="_Toc134001826" w:history="1">
+          <w:hyperlink w:anchor="_Toc134185376" w:history="1">
             <w:r>
               <w:rPr>
                 <w:rStyle w:val="Hyperlink"/>
@@ -2050,7 +2141,7 @@
                 <w:noProof/>
                 <w:webHidden/>
               </w:rPr>
-              <w:instrText xml:space="preserve"> PAGEREF _Toc134001826 \h </w:instrText>
+              <w:instrText xml:space="preserve"> PAGEREF _Toc134185376 \h </w:instrText>
             </w:r>
             <w:r>
               <w:rPr>
@@ -2070,7 +2161,7 @@
                 <w:noProof/>
                 <w:webHidden/>
               </w:rPr>
-              <w:t>10</w:t>
+              <w:t>13</w:t>
             </w:r>
             <w:r>
               <w:rPr>
@@ -2091,7 +2182,7 @@
               <w:lang w:eastAsia="pt-BR"/>
             </w:rPr>
           </w:pPr>
-          <w:hyperlink w:anchor="_Toc134001827" w:history="1">
+          <w:hyperlink w:anchor="_Toc134185377" w:history="1">
             <w:r>
               <w:rPr>
                 <w:rStyle w:val="Hyperlink"/>
@@ -2134,7 +2225,7 @@
                 <w:noProof/>
                 <w:webHidden/>
               </w:rPr>
-              <w:instrText xml:space="preserve"> PAGEREF _Toc134001827 \h </w:instrText>
+              <w:instrText xml:space="preserve"> PAGEREF _Toc134185377 \h </w:instrText>
             </w:r>
             <w:r>
               <w:rPr>
@@ -2154,7 +2245,7 @@
                 <w:noProof/>
                 <w:webHidden/>
               </w:rPr>
-              <w:t>11</w:t>
+              <w:t>14</w:t>
             </w:r>
             <w:r>
               <w:rPr>
@@ -2175,7 +2266,7 @@
               <w:lang w:eastAsia="pt-BR"/>
             </w:rPr>
           </w:pPr>
-          <w:hyperlink w:anchor="_Toc134001828" w:history="1">
+          <w:hyperlink w:anchor="_Toc134185378" w:history="1">
             <w:r>
               <w:rPr>
                 <w:rStyle w:val="Hyperlink"/>
@@ -2202,7 +2293,7 @@
                 <w:noProof/>
                 <w:webHidden/>
               </w:rPr>
-              <w:instrText xml:space="preserve"> PAGEREF _Toc134001828 \h </w:instrText>
+              <w:instrText xml:space="preserve"> PAGEREF _Toc134185378 \h </w:instrText>
             </w:r>
             <w:r>
               <w:rPr>
@@ -2222,7 +2313,211 @@
                 <w:noProof/>
                 <w:webHidden/>
               </w:rPr>
-              <w:t>12</w:t>
+              <w:t>15</w:t>
+            </w:r>
+            <w:r>
+              <w:rPr>
+                <w:noProof/>
+                <w:webHidden/>
+              </w:rPr>
+              <w:fldChar w:fldCharType="end"/>
+            </w:r>
+          </w:hyperlink>
+        </w:p>
+        <w:p>
+          <w:pPr>
+            <w:pStyle w:val="Sumrio1"/>
+            <w:rPr>
+              <w:rFonts w:asciiTheme="minorHAnsi" w:eastAsiaTheme="minorEastAsia" w:hAnsiTheme="minorHAnsi"/>
+              <w:noProof/>
+              <w:sz w:val="22"/>
+              <w:lang w:eastAsia="pt-BR"/>
+            </w:rPr>
+          </w:pPr>
+          <w:hyperlink w:anchor="_Toc134185379" w:history="1">
+            <w:r>
+              <w:rPr>
+                <w:rStyle w:val="Hyperlink"/>
+                <w:noProof/>
+              </w:rPr>
+              <w:t>APÊNDICE A – GESTÃO DE PROJETO USANDO O PMBOK</w:t>
+            </w:r>
+            <w:r>
+              <w:rPr>
+                <w:noProof/>
+                <w:webHidden/>
+              </w:rPr>
+              <w:tab/>
+            </w:r>
+            <w:r>
+              <w:rPr>
+                <w:noProof/>
+                <w:webHidden/>
+              </w:rPr>
+              <w:fldChar w:fldCharType="begin"/>
+            </w:r>
+            <w:r>
+              <w:rPr>
+                <w:noProof/>
+                <w:webHidden/>
+              </w:rPr>
+              <w:instrText xml:space="preserve"> PAGEREF _Toc134185379 \h </w:instrText>
+            </w:r>
+            <w:r>
+              <w:rPr>
+                <w:noProof/>
+                <w:webHidden/>
+              </w:rPr>
+            </w:r>
+            <w:r>
+              <w:rPr>
+                <w:noProof/>
+                <w:webHidden/>
+              </w:rPr>
+              <w:fldChar w:fldCharType="separate"/>
+            </w:r>
+            <w:r>
+              <w:rPr>
+                <w:noProof/>
+                <w:webHidden/>
+              </w:rPr>
+              <w:t>16</w:t>
+            </w:r>
+            <w:r>
+              <w:rPr>
+                <w:noProof/>
+                <w:webHidden/>
+              </w:rPr>
+              <w:fldChar w:fldCharType="end"/>
+            </w:r>
+          </w:hyperlink>
+        </w:p>
+        <w:p>
+          <w:pPr>
+            <w:pStyle w:val="Sumrio1"/>
+            <w:rPr>
+              <w:rFonts w:asciiTheme="minorHAnsi" w:eastAsiaTheme="minorEastAsia" w:hAnsiTheme="minorHAnsi"/>
+              <w:noProof/>
+              <w:sz w:val="22"/>
+              <w:lang w:eastAsia="pt-BR"/>
+            </w:rPr>
+          </w:pPr>
+          <w:hyperlink w:anchor="_Toc134185380" w:history="1">
+            <w:r>
+              <w:rPr>
+                <w:rStyle w:val="Hyperlink"/>
+                <w:noProof/>
+              </w:rPr>
+              <w:t>APÊNDICE B – DOCUMENTO DE REQUISITOS DO PROTÓTIPO</w:t>
+            </w:r>
+            <w:r>
+              <w:rPr>
+                <w:noProof/>
+                <w:webHidden/>
+              </w:rPr>
+              <w:tab/>
+            </w:r>
+            <w:r>
+              <w:rPr>
+                <w:noProof/>
+                <w:webHidden/>
+              </w:rPr>
+              <w:fldChar w:fldCharType="begin"/>
+            </w:r>
+            <w:r>
+              <w:rPr>
+                <w:noProof/>
+                <w:webHidden/>
+              </w:rPr>
+              <w:instrText xml:space="preserve"> PAGEREF _Toc134185380 \h </w:instrText>
+            </w:r>
+            <w:r>
+              <w:rPr>
+                <w:noProof/>
+                <w:webHidden/>
+              </w:rPr>
+            </w:r>
+            <w:r>
+              <w:rPr>
+                <w:noProof/>
+                <w:webHidden/>
+              </w:rPr>
+              <w:fldChar w:fldCharType="separate"/>
+            </w:r>
+            <w:r>
+              <w:rPr>
+                <w:noProof/>
+                <w:webHidden/>
+              </w:rPr>
+              <w:t>17</w:t>
+            </w:r>
+            <w:r>
+              <w:rPr>
+                <w:noProof/>
+                <w:webHidden/>
+              </w:rPr>
+              <w:fldChar w:fldCharType="end"/>
+            </w:r>
+          </w:hyperlink>
+        </w:p>
+        <w:p>
+          <w:pPr>
+            <w:pStyle w:val="Sumrio1"/>
+            <w:rPr>
+              <w:rFonts w:asciiTheme="minorHAnsi" w:eastAsiaTheme="minorEastAsia" w:hAnsiTheme="minorHAnsi"/>
+              <w:noProof/>
+              <w:sz w:val="22"/>
+              <w:lang w:eastAsia="pt-BR"/>
+            </w:rPr>
+          </w:pPr>
+          <w:hyperlink w:anchor="_Toc134185381" w:history="1">
+            <w:r>
+              <w:rPr>
+                <w:rStyle w:val="Hyperlink"/>
+                <w:noProof/>
+              </w:rPr>
+              <w:t>APÊNDICE C – REFERÊNCIAS DE ACOMPANHAMENTOS POLICIAIS</w:t>
+            </w:r>
+            <w:r>
+              <w:rPr>
+                <w:noProof/>
+                <w:webHidden/>
+              </w:rPr>
+              <w:tab/>
+            </w:r>
+            <w:r>
+              <w:rPr>
+                <w:noProof/>
+                <w:webHidden/>
+              </w:rPr>
+              <w:fldChar w:fldCharType="begin"/>
+            </w:r>
+            <w:r>
+              <w:rPr>
+                <w:noProof/>
+                <w:webHidden/>
+              </w:rPr>
+              <w:instrText xml:space="preserve"> PAGEREF _Toc134185381 \h </w:instrText>
+            </w:r>
+            <w:r>
+              <w:rPr>
+                <w:noProof/>
+                <w:webHidden/>
+              </w:rPr>
+            </w:r>
+            <w:r>
+              <w:rPr>
+                <w:noProof/>
+                <w:webHidden/>
+              </w:rPr>
+              <w:fldChar w:fldCharType="separate"/>
+            </w:r>
+            <w:r>
+              <w:rPr>
+                <w:noProof/>
+                <w:webHidden/>
+              </w:rPr>
+              <w:t>18</w:t>
             </w:r>
             <w:r>
               <w:rPr>
@@ -2276,7 +2571,7 @@
       <w:pPr>
         <w:pStyle w:val="Ttulo1"/>
       </w:pPr>
-      <w:bookmarkStart w:id="0" w:name="_Toc134001822"/>
+      <w:bookmarkStart w:id="0" w:name="_Toc134185372"/>
       <w:r>
         <w:lastRenderedPageBreak/>
         <w:t>INTRODUÇÃO</w:t>
@@ -2348,10 +2643,22 @@
     </w:p>
     <w:p>
       <w:r>
-        <w:t xml:space="preserve">Podemos resumir os problemas citados da seguinte forma: </w:t>
-      </w:r>
-      <w:r>
-        <w:t>devido a modulação manual, as comunicações da polícia são lentas e ineficientes, especialmente em operações de acompanhamento de indivíduos em fuga.</w:t>
+        <w:t xml:space="preserve">Podemos resumir os problemas citados </w:t>
+      </w:r>
+      <w:r>
+        <w:t>na seguinte hipótese</w:t>
+      </w:r>
+      <w:r>
+        <w:t xml:space="preserve">: </w:t>
+      </w:r>
+      <w:r>
+        <w:t>devido a modulação manual, as comunicações da polícia são lentas e ineficientes, especialmente em operações de acompanhamento de indivíduos em fuga</w:t>
+      </w:r>
+      <w:r>
+        <w:t xml:space="preserve"> (a)</w:t>
+      </w:r>
+      <w:r>
+        <w:t>.</w:t>
       </w:r>
     </w:p>
     <w:p>
@@ -2359,11 +2666,23 @@
         <w:t>Dessa forma</w:t>
       </w:r>
       <w:r>
-        <w:t xml:space="preserve">, a hipótese de que um sistema gráfico de tempo real pode melhorar as operações de acompanhamento de indivíduos em fuga é bastante plausível. Afinal, esse tipo de sistema permitiria que a comunicação entre os policiais em campo </w:t>
+        <w:t xml:space="preserve">, </w:t>
+      </w:r>
+      <w:r>
+        <w:t xml:space="preserve">uma segunda </w:t>
+      </w:r>
+      <w:r>
+        <w:t>hipótese</w:t>
+      </w:r>
+      <w:r>
+        <w:t xml:space="preserve"> (b)</w:t>
+      </w:r>
+      <w:r>
+        <w:t xml:space="preserve"> de que um sistema gráfico de tempo real pode melhorar as operações de acompanhamento de indivíduos em fuga é bastante plausível. Afinal, esse tipo de sistema permitiria que a comunicação entre os </w:t>
       </w:r>
       <w:r>
         <w:lastRenderedPageBreak/>
-        <w:t>e a central de operações fosse feita de maneira mais ágil e eficiente, sem a necessidade da modulação manual em rádios que muitas vezes ficam com seus canais preenchidos ou sem sinal.</w:t>
+        <w:t>policiais em campo e a central de operações fosse feita de maneira mais ágil e eficiente, sem a necessidade da modulação manual em rádios que muitas vezes ficam com seus canais preenchidos ou sem sinal.</w:t>
       </w:r>
     </w:p>
     <w:p>
@@ -2384,7 +2703,25 @@
         <w:t>as comunicações da polícia são</w:t>
       </w:r>
       <w:r>
-        <w:t xml:space="preserve"> lenta e ineficiente para operações de cerco e acompanhamento. Além disso,</w:t>
+        <w:t xml:space="preserve"> lenta</w:t>
+      </w:r>
+      <w:r>
+        <w:t>s</w:t>
+      </w:r>
+      <w:r>
+        <w:t xml:space="preserve"> e </w:t>
+      </w:r>
+      <w:r>
+        <w:t>isso provoca ineficiência</w:t>
+      </w:r>
+      <w:r>
+        <w:t xml:space="preserve"> </w:t>
+      </w:r>
+      <w:r>
+        <w:t xml:space="preserve">nas </w:t>
+      </w:r>
+      <w:r>
+        <w:t>operações de cerco e acompanhamento. Além disso,</w:t>
       </w:r>
       <w:r>
         <w:t xml:space="preserve"> como objetivo técnico,</w:t>
@@ -2393,7 +2730,31 @@
         <w:t xml:space="preserve"> </w:t>
       </w:r>
       <w:r>
-        <w:t>desenvolver um sistema gráfico de tempo real para provar que é viável facilitar a vida dos agentes de segurança.</w:t>
+        <w:t xml:space="preserve">desenvolver um sistema </w:t>
+      </w:r>
+      <w:r>
+        <w:t xml:space="preserve">utilizando recursos da computação </w:t>
+      </w:r>
+      <w:r>
+        <w:t xml:space="preserve">para </w:t>
+      </w:r>
+      <w:r>
+        <w:t>aumentar a velocidade da comunicação</w:t>
+      </w:r>
+      <w:r>
+        <w:t xml:space="preserve"> dos polícias</w:t>
+      </w:r>
+      <w:r>
+        <w:t>, melhorando o tempo de resposta para tomada de decisão</w:t>
+      </w:r>
+      <w:r>
+        <w:t xml:space="preserve"> e</w:t>
+      </w:r>
+      <w:r>
+        <w:t xml:space="preserve"> provando </w:t>
+      </w:r>
+      <w:r>
+        <w:t>que é viável facilitar a vida dos agentes de segurança.</w:t>
       </w:r>
     </w:p>
     <w:p/>
@@ -2415,40 +2776,12 @@
       <w:pPr>
         <w:pStyle w:val="Ttulo1"/>
       </w:pPr>
-      <w:bookmarkStart w:id="1" w:name="_Toc134001823"/>
-      <w:r>
-        <w:lastRenderedPageBreak/>
-        <w:t>REVISÃO LITERÁRIA</w:t>
-      </w:r>
-      <w:bookmarkEnd w:id="1"/>
-    </w:p>
-    <w:p/>
-    <w:p>
-      <w:r>
-        <w:t>Exemplo.</w:t>
-      </w:r>
-    </w:p>
-    <w:p/>
-    <w:p/>
-    <w:p>
-      <w:pPr>
-        <w:spacing w:after="160" w:line="259" w:lineRule="auto"/>
-        <w:ind w:firstLine="0"/>
-      </w:pPr>
-      <w:r>
-        <w:br w:type="page"/>
-      </w:r>
-    </w:p>
-    <w:p>
-      <w:pPr>
-        <w:pStyle w:val="Ttulo1"/>
-      </w:pPr>
-      <w:bookmarkStart w:id="2" w:name="_Toc134001824"/>
+      <w:bookmarkStart w:id="1" w:name="_Toc134185373"/>
       <w:r>
         <w:lastRenderedPageBreak/>
         <w:t>PROCEDIMENTO METODOLÓGICO</w:t>
       </w:r>
-      <w:bookmarkEnd w:id="2"/>
+      <w:bookmarkEnd w:id="1"/>
     </w:p>
     <w:p/>
     <w:p>
@@ -2565,7 +2898,10 @@
         </w:numPr>
       </w:pPr>
       <w:r>
-        <w:t>Realizar uma revisão sistemática para identificar os estudos de caso existentes sobre o tema em questão;</w:t>
+        <w:t>Definir questões norteadoras e r</w:t>
+      </w:r>
+      <w:r>
+        <w:t>ealizar uma revisão sistemática para identificar os estudos de caso existentes sobre o tema em questão;</w:t>
       </w:r>
     </w:p>
     <w:p>
@@ -2589,7 +2925,19 @@
         </w:numPr>
       </w:pPr>
       <w:r>
-        <w:t>Analisar os dados dos estudos de caso selecionados, identificando padrões e tendências;</w:t>
+        <w:t>Analisar os dados dos estudos de caso selecionados</w:t>
+      </w:r>
+      <w:r>
+        <w:t>, responder as questões norteadores</w:t>
+      </w:r>
+      <w:r>
+        <w:t>, identifica</w:t>
+      </w:r>
+      <w:r>
+        <w:t xml:space="preserve">r </w:t>
+      </w:r>
+      <w:r>
+        <w:t>padrões e tendências;</w:t>
       </w:r>
     </w:p>
     <w:p>
@@ -2796,6 +3144,9 @@
         <w:t xml:space="preserve"> utilizadas</w:t>
       </w:r>
       <w:r>
+        <w:t xml:space="preserve"> (o estado da arte)</w:t>
+      </w:r>
+      <w:r>
         <w:t xml:space="preserve"> </w:t>
       </w:r>
       <w:r>
@@ -2886,10 +3237,49 @@
         <w:t>terceiro passo</w:t>
       </w:r>
       <w:r>
-        <w:t xml:space="preserve"> trata-se de estudos de caso</w:t>
-      </w:r>
-      <w:r>
-        <w:t>, o problema da lentidão da comunicação da polícia e como isso impacta na eficiência de suas operações. Essas perguntas devem levar para a validação da hipótese proposta na introdução</w:t>
+        <w:t xml:space="preserve"> trata-se</w:t>
+      </w:r>
+      <w:r>
+        <w:t>, por se tratar de uma revisão sistemática da literatura</w:t>
+      </w:r>
+      <w:r>
+        <w:t>,</w:t>
+      </w:r>
+      <w:r>
+        <w:t xml:space="preserve"> é essencial para a validação da hipótese (a) definida:</w:t>
+      </w:r>
+      <w:r>
+        <w:t xml:space="preserve"> </w:t>
+      </w:r>
+      <w:r>
+        <w:t xml:space="preserve">a comunicação da polícia é lenta e isso </w:t>
+      </w:r>
+      <w:r>
+        <w:t xml:space="preserve">impacta </w:t>
+      </w:r>
+      <w:r>
+        <w:t xml:space="preserve">a </w:t>
+      </w:r>
+      <w:r>
+        <w:t>eficiência de suas operações</w:t>
+      </w:r>
+      <w:r>
+        <w:t>. Aqui de fato se produz um novo conhecimento com potencial de intervenção por parte da ciência da computação.</w:t>
+      </w:r>
+      <w:r>
+        <w:t xml:space="preserve"> Essas perguntas devem </w:t>
+      </w:r>
+      <w:r>
+        <w:t xml:space="preserve">nortear a pesquisa e levá-la </w:t>
+      </w:r>
+      <w:r>
+        <w:t xml:space="preserve">para a validação </w:t>
+      </w:r>
+      <w:r>
+        <w:t xml:space="preserve">(ou refutação se for o caso) </w:t>
+      </w:r>
+      <w:r>
+        <w:t>da hipótese proposta na introdução</w:t>
       </w:r>
       <w:r>
         <w:t xml:space="preserve"> </w:t>
@@ -2950,41 +3340,171 @@
       </w:r>
     </w:p>
     <w:p>
-      <w:r>
-        <w:t>Selecionar os estudos</w:t>
-      </w:r>
-      <w:r>
-        <w:t xml:space="preserve"> mais relevantes para a pesquisa, no quarto passo, demanda a definição de </w:t>
-      </w:r>
-      <w:r>
+      <w:pPr>
+        <w:pStyle w:val="PargrafodaLista"/>
+        <w:numPr>
+          <w:ilvl w:val="0"/>
+          <w:numId w:val="18"/>
+        </w:numPr>
+      </w:pPr>
+      <w:r>
+        <w:t xml:space="preserve">Quais fatores influenciam num acompanhamento e cerco </w:t>
+      </w:r>
+      <w:r>
+        <w:t>bem-sucedido</w:t>
+      </w:r>
+      <w:r>
+        <w:t>?</w:t>
+      </w:r>
+    </w:p>
+    <w:p>
+      <w:r>
+        <w:t xml:space="preserve">Selecionar os estudos mais relevantes para a pesquisa, no quarto passo, demanda a definição de </w:t>
+      </w:r>
+      <w:r>
+        <w:t>critérios de inclusão e exclusão</w:t>
+      </w:r>
+      <w:r>
+        <w:t xml:space="preserve">, que se estabelecem em aderir estudos que contribuam na </w:t>
+      </w:r>
+      <w:r>
+        <w:t>discussão</w:t>
+      </w:r>
+      <w:r>
+        <w:t xml:space="preserve"> </w:t>
+      </w:r>
+      <w:r>
+        <w:t>das questões norteadoras, dando subsídio de diferentes perspectivas</w:t>
+      </w:r>
+      <w:r>
+        <w:t xml:space="preserve"> e disciplinas</w:t>
+      </w:r>
+      <w:r>
+        <w:t>.</w:t>
+      </w:r>
+    </w:p>
+    <w:p>
+      <w:pPr>
         <w:rPr>
           <w:color w:val="FF0000"/>
         </w:rPr>
-        <w:t>critérios de inclusão e exclusão</w:t>
-      </w:r>
-      <w:r>
-        <w:t>.</w:t>
-      </w:r>
-    </w:p>
-    <w:p>
-      <w:pPr>
+      </w:pPr>
+      <w:r>
         <w:rPr>
           <w:color w:val="FF0000"/>
         </w:rPr>
-      </w:pPr>
-      <w:r>
-        <w:rPr>
-          <w:color w:val="FF0000"/>
-        </w:rPr>
-        <w:t>(PROCEDIMENTOS DE SELEÇÃO DE ESTUDOS)</w:t>
+        <w:t xml:space="preserve">Defina quantas recursos (publicações) foram encontrados, ou seja, potencialmente elegíveis para a revisão. Faça a leitura integral das obras e defina quantas realmente contribuíram para discussão das questões norteadoras e validação da hipótese proposta (lembre-se do artigo do Felipe). No fim, cite que a análise e validação (passo 5 e 6) serão abordados com detalhes nos capítulos 4 e 5. </w:t>
+      </w:r>
+    </w:p>
+    <w:p>
+      <w:r>
+        <w:t xml:space="preserve">Com a realidade descrita, analisada e validada é necessário propor a intervenção da ciência da computação, a fim de facilitar a vida dos agentes de segurança pública, atingindo, portanto, o objetivo técnico estabelecido na introdução. Para isso, as seguintes questões de </w:t>
+      </w:r>
+      <w:r>
+        <w:rPr>
+          <w:i/>
+          <w:iCs/>
+        </w:rPr>
+        <w:t>design</w:t>
+      </w:r>
+      <w:r>
+        <w:t xml:space="preserve"> foram definidas:</w:t>
+      </w:r>
+    </w:p>
+    <w:p>
+      <w:pPr>
+        <w:pStyle w:val="PargrafodaLista"/>
+        <w:numPr>
+          <w:ilvl w:val="0"/>
+          <w:numId w:val="21"/>
+        </w:numPr>
+      </w:pPr>
+      <w:r>
+        <w:t>Qual é a forma mais efetiva de se obter uma comunicação veloz entre os policiais em operações de cerco e acompanhamento?</w:t>
+      </w:r>
+    </w:p>
+    <w:p>
+      <w:pPr>
+        <w:pStyle w:val="PargrafodaLista"/>
+        <w:numPr>
+          <w:ilvl w:val="0"/>
+          <w:numId w:val="21"/>
+        </w:numPr>
+      </w:pPr>
+      <w:r>
+        <w:lastRenderedPageBreak/>
+        <w:t>Qual a forma mais segura de estabelecer uma comunicação dos policiais em motos com outros policiais e a central de operações?</w:t>
+      </w:r>
+    </w:p>
+    <w:p>
+      <w:pPr>
+        <w:pStyle w:val="PargrafodaLista"/>
+        <w:numPr>
+          <w:ilvl w:val="0"/>
+          <w:numId w:val="21"/>
+        </w:numPr>
+      </w:pPr>
+      <w:r>
+        <w:t>Quais processos da doutrina policial de cerco e acompanhamento podem ser automatizados?</w:t>
+      </w:r>
+    </w:p>
+    <w:p>
+      <w:pPr>
+        <w:pStyle w:val="PargrafodaLista"/>
+        <w:numPr>
+          <w:ilvl w:val="0"/>
+          <w:numId w:val="21"/>
+        </w:numPr>
+      </w:pPr>
+      <w:r>
+        <w:t>Quais impedimentos da polícia em utilizar sistemas digitais em suas operações?</w:t>
+      </w:r>
+    </w:p>
+    <w:p>
+      <w:pPr>
+        <w:pStyle w:val="PargrafodaLista"/>
+        <w:numPr>
+          <w:ilvl w:val="0"/>
+          <w:numId w:val="21"/>
+        </w:numPr>
+      </w:pPr>
+      <w:r>
+        <w:t>Como o uso de dispositivos móveis pode ser integrado ao trabalho policial para aumentar a eficiência das operações?</w:t>
+      </w:r>
+    </w:p>
+    <w:p>
+      <w:pPr>
+        <w:pStyle w:val="PargrafodaLista"/>
+        <w:numPr>
+          <w:ilvl w:val="0"/>
+          <w:numId w:val="21"/>
+        </w:numPr>
+      </w:pPr>
+      <w:r>
+        <w:t>Como podemos utilizar das câmeras corporais, já presentes, para tornar o acompanhamento ainda mais seguro?</w:t>
+      </w:r>
+    </w:p>
+    <w:p>
+      <w:r>
+        <w:t>Uma</w:t>
+      </w:r>
+      <w:r>
+        <w:t xml:space="preserve"> vez documentado todo o procedimento metodológico, o próximo capítulo é resultado da execução do planejamento aqui feito.</w:t>
       </w:r>
     </w:p>
     <w:p>
       <w:pPr>
         <w:spacing w:after="160" w:line="259" w:lineRule="auto"/>
         <w:ind w:firstLine="0"/>
-      </w:pPr>
-      <w:r>
+        <w:jc w:val="left"/>
+        <w:rPr>
+          <w:color w:val="FF0000"/>
+        </w:rPr>
+      </w:pPr>
+      <w:r>
+        <w:rPr>
+          <w:color w:val="FF0000"/>
+        </w:rPr>
         <w:br w:type="page"/>
       </w:r>
     </w:p>
@@ -2992,7 +3512,27 @@
       <w:pPr>
         <w:pStyle w:val="Ttulo1"/>
       </w:pPr>
-      <w:bookmarkStart w:id="3" w:name="_Toc134001825"/>
+      <w:bookmarkStart w:id="2" w:name="_Toc134185374"/>
+      <w:r>
+        <w:lastRenderedPageBreak/>
+        <w:t>REVISÃO LITERÁRIA</w:t>
+      </w:r>
+      <w:bookmarkEnd w:id="2"/>
+    </w:p>
+    <w:p>
+      <w:pPr>
+        <w:spacing w:after="160" w:line="259" w:lineRule="auto"/>
+        <w:ind w:firstLine="0"/>
+      </w:pPr>
+      <w:r>
+        <w:br w:type="page"/>
+      </w:r>
+    </w:p>
+    <w:p>
+      <w:pPr>
+        <w:pStyle w:val="Ttulo1"/>
+      </w:pPr>
+      <w:bookmarkStart w:id="3" w:name="_Toc134185375"/>
       <w:r>
         <w:lastRenderedPageBreak/>
         <w:t>RESULTADOS</w:t>
@@ -3020,7 +3560,7 @@
       <w:pPr>
         <w:pStyle w:val="Ttulo1"/>
       </w:pPr>
-      <w:bookmarkStart w:id="4" w:name="_Toc134001826"/>
+      <w:bookmarkStart w:id="4" w:name="_Toc134185376"/>
       <w:r>
         <w:lastRenderedPageBreak/>
         <w:t>ANÁLISE DOS RESULTADOS</w:t>
@@ -3048,7 +3588,7 @@
       <w:pPr>
         <w:pStyle w:val="Ttulo1"/>
       </w:pPr>
-      <w:bookmarkStart w:id="5" w:name="_Toc134001827"/>
+      <w:bookmarkStart w:id="5" w:name="_Toc134185377"/>
       <w:r>
         <w:lastRenderedPageBreak/>
         <w:t>CONSIDERAÇÕES FINAIS</w:t>
@@ -3088,7 +3628,7 @@
         <w:br w:type="page"/>
       </w:r>
     </w:p>
-    <w:bookmarkStart w:id="6" w:name="_Toc134001828" w:displacedByCustomXml="next"/>
+    <w:bookmarkStart w:id="6" w:name="_Toc134185378" w:displacedByCustomXml="next"/>
     <w:sdt>
       <w:sdtPr>
         <w:rPr>
@@ -3189,11 +3729,120 @@
         <w:pStyle w:val="SemEspaamento"/>
       </w:pPr>
     </w:p>
+    <w:p>
+      <w:pPr>
+        <w:spacing w:after="160" w:line="259" w:lineRule="auto"/>
+        <w:ind w:firstLine="0"/>
+        <w:jc w:val="left"/>
+      </w:pPr>
+      <w:r>
+        <w:br w:type="page"/>
+      </w:r>
+    </w:p>
+    <w:p>
+      <w:pPr>
+        <w:pStyle w:val="Ttulo1"/>
+        <w:numPr>
+          <w:ilvl w:val="0"/>
+          <w:numId w:val="0"/>
+        </w:numPr>
+        <w:ind w:left="432" w:hanging="432"/>
+      </w:pPr>
+      <w:bookmarkStart w:id="7" w:name="_Toc134185379"/>
+      <w:r>
+        <w:lastRenderedPageBreak/>
+        <w:t>APÊNDICE A – GESTÃO DE PROJETO USANDO O PMBOK</w:t>
+      </w:r>
+      <w:bookmarkEnd w:id="7"/>
+    </w:p>
+    <w:p/>
+    <w:p>
+      <w:r>
+        <w:t>T</w:t>
+      </w:r>
+      <w:r>
+        <w:t>este</w:t>
+      </w:r>
+    </w:p>
+    <w:p/>
+    <w:p>
+      <w:pPr>
+        <w:spacing w:after="160" w:line="259" w:lineRule="auto"/>
+        <w:ind w:firstLine="0"/>
+        <w:jc w:val="left"/>
+      </w:pPr>
+      <w:r>
+        <w:br w:type="page"/>
+      </w:r>
+    </w:p>
+    <w:p>
+      <w:pPr>
+        <w:pStyle w:val="Ttulo1"/>
+        <w:numPr>
+          <w:ilvl w:val="0"/>
+          <w:numId w:val="0"/>
+        </w:numPr>
+      </w:pPr>
+      <w:bookmarkStart w:id="8" w:name="_Toc134185380"/>
+      <w:r>
+        <w:lastRenderedPageBreak/>
+        <w:t xml:space="preserve">APÊNDICE B – DOCUMENTO DE REQUISITOS </w:t>
+      </w:r>
+      <w:r>
+        <w:t>DO PROTÓTIPO</w:t>
+      </w:r>
+      <w:bookmarkEnd w:id="8"/>
+    </w:p>
+    <w:p/>
+    <w:p>
+      <w:r>
+        <w:t>Teste</w:t>
+      </w:r>
+    </w:p>
+    <w:p>
+      <w:pPr>
+        <w:spacing w:after="160" w:line="259" w:lineRule="auto"/>
+        <w:ind w:firstLine="0"/>
+        <w:jc w:val="left"/>
+      </w:pPr>
+      <w:r>
+        <w:br w:type="page"/>
+      </w:r>
+    </w:p>
+    <w:p>
+      <w:pPr>
+        <w:pStyle w:val="Ttulo1"/>
+        <w:numPr>
+          <w:ilvl w:val="0"/>
+          <w:numId w:val="0"/>
+        </w:numPr>
+        <w:ind w:left="432" w:hanging="432"/>
+        <w:jc w:val="center"/>
+      </w:pPr>
+      <w:bookmarkStart w:id="9" w:name="_Toc134185381"/>
+      <w:r>
+        <w:lastRenderedPageBreak/>
+        <w:t>APÊNDICE C –</w:t>
+      </w:r>
+      <w:r>
+        <w:t xml:space="preserve"> </w:t>
+      </w:r>
+      <w:r>
+        <w:t>REFERÊNCIAS DE ACOMPANHAMENTOS POLICIAIS</w:t>
+      </w:r>
+      <w:bookmarkEnd w:id="9"/>
+    </w:p>
+    <w:p/>
+    <w:p>
+      <w:r>
+        <w:t>Teste.</w:t>
+      </w:r>
+    </w:p>
     <w:sectPr>
       <w:headerReference w:type="default" r:id="rId8"/>
       <w:pgSz w:w="11906" w:h="16838"/>
       <w:pgMar w:top="1701" w:right="1134" w:bottom="1134" w:left="1701" w:header="709" w:footer="709" w:gutter="0"/>
-      <w:pgNumType w:start="6"/>
+      <w:pgNumType w:start="8"/>
       <w:cols w:space="708"/>
       <w:docGrid w:linePitch="360"/>
     </w:sectPr>
@@ -3296,6 +3945,119 @@
 <file path=word/numbering.xml><?xml version="1.0" encoding="utf-8"?>
 <w:numbering xmlns:wpc="http://schemas.microsoft.com/office/word/2010/wordprocessingCanvas" xmlns:cx="http://schemas.microsoft.com/office/drawing/2014/chartex" xmlns:cx1="http://schemas.microsoft.com/office/drawing/2015/9/8/chartex" xmlns:cx2="http://schemas.microsoft.com/office/drawing/2015/10/21/chartex" xmlns:cx3="http://schemas.microsoft.com/office/drawing/2016/5/9/chartex" xmlns:cx4="http://schemas.microsoft.com/office/drawing/2016/5/10/chartex" xmlns:cx5="http://schemas.microsoft.com/office/drawing/2016/5/11/chartex" xmlns:cx6="http://schemas.microsoft.com/office/drawing/2016/5/12/chartex" xmlns:cx7="http://schemas.microsoft.com/office/drawing/2016/5/13/chartex" xmlns:cx8="http://schemas.microsoft.com/office/drawing/2016/5/14/chartex" xmlns:mc="http://schemas.openxmlformats.org/markup-compatibility/2006" xmlns:aink="http://schemas.microsoft.com/office/drawing/2016/ink" xmlns:am3d="http://schemas.microsoft.com/office/drawing/2017/model3d" xmlns:o="urn:schemas-microsoft-com:office:office" xmlns:oel="http://schemas.microsoft.com/office/2019/extlst" xmlns:r="http://schemas.openxmlformats.org/officeDocument/2006/relationships" xmlns:m="http://schemas.openxmlformats.org/officeDocument/2006/math" xmlns:v="urn:schemas-microsoft-com:vml" xmlns:wp14="http://schemas.microsoft.com/office/word/2010/wordprocessingDrawing" xmlns:wp="http://schemas.openxmlformats.org/drawingml/2006/wordprocessingDrawing" xmlns:w10="urn:schemas-microsoft-com:office:word" xmlns:w="http://schemas.openxmlformats.org/wordprocessingml/2006/main" xmlns:w14="http://schemas.microsoft.com/office/word/2010/wordml" xmlns:w15="http://schemas.microsoft.com/office/word/2012/wordml" xmlns:w16cex="http://schemas.microsoft.com/office/word/2018/wordml/cex" xmlns:w16cid="http://schemas.microsoft.com/office/word/2016/wordml/cid" xmlns:w16="http://schemas.microsoft.com/office/word/2018/wordml" xmlns:w16sdtdh="http://schemas.microsoft.com/office/word/2020/wordml/sdtdatahash" xmlns:w16se="http://schemas.microsoft.com/office/word/2015/wordml/symex" xmlns:wpg="http://schemas.microsoft.com/office/word/2010/wordprocessingGroup" xmlns:wpi="http://schemas.microsoft.com/office/word/2010/wordprocessingInk" xmlns:wne="http://schemas.microsoft.com/office/word/2006/wordml" xmlns:wps="http://schemas.microsoft.com/office/word/2010/wordprocessingShape" mc:Ignorable="w14 w15 w16se w16cid w16 w16cex w16sdtdh wp14">
   <w:abstractNum w:abstractNumId="0" w15:restartNumberingAfterBreak="0">
+    <w:nsid w:val="013A2D4D"/>
+    <w:multiLevelType w:val="hybridMultilevel"/>
+    <w:tmpl w:val="228495FE"/>
+    <w:lvl w:ilvl="0" w:tplc="04160001">
+      <w:start w:val="1"/>
+      <w:numFmt w:val="bullet"/>
+      <w:lvlText w:val=""/>
+      <w:lvlJc w:val="left"/>
+      <w:pPr>
+        <w:ind w:left="720" w:hanging="360"/>
+      </w:pPr>
+      <w:rPr>
+        <w:rFonts w:ascii="Symbol" w:hAnsi="Symbol" w:hint="default"/>
+      </w:rPr>
+    </w:lvl>
+    <w:lvl w:ilvl="1" w:tplc="04160003" w:tentative="1">
+      <w:start w:val="1"/>
+      <w:numFmt w:val="bullet"/>
+      <w:lvlText w:val="o"/>
+      <w:lvlJc w:val="left"/>
+      <w:pPr>
+        <w:ind w:left="1440" w:hanging="360"/>
+      </w:pPr>
+      <w:rPr>
+        <w:rFonts w:ascii="Courier New" w:hAnsi="Courier New" w:cs="Courier New" w:hint="default"/>
+      </w:rPr>
+    </w:lvl>
+    <w:lvl w:ilvl="2" w:tplc="04160005" w:tentative="1">
+      <w:start w:val="1"/>
+      <w:numFmt w:val="bullet"/>
+      <w:lvlText w:val=""/>
+      <w:lvlJc w:val="left"/>
+      <w:pPr>
+        <w:ind w:left="2160" w:hanging="360"/>
+      </w:pPr>
+      <w:rPr>
+        <w:rFonts w:ascii="Wingdings" w:hAnsi="Wingdings" w:hint="default"/>
+      </w:rPr>
+    </w:lvl>
+    <w:lvl w:ilvl="3" w:tplc="04160001" w:tentative="1">
+      <w:start w:val="1"/>
+      <w:numFmt w:val="bullet"/>
+      <w:lvlText w:val=""/>
+      <w:lvlJc w:val="left"/>
+      <w:pPr>
+        <w:ind w:left="2880" w:hanging="360"/>
+      </w:pPr>
+      <w:rPr>
+        <w:rFonts w:ascii="Symbol" w:hAnsi="Symbol" w:hint="default"/>
+      </w:rPr>
+    </w:lvl>
+    <w:lvl w:ilvl="4" w:tplc="04160003" w:tentative="1">
+      <w:start w:val="1"/>
+      <w:numFmt w:val="bullet"/>
+      <w:lvlText w:val="o"/>
+      <w:lvlJc w:val="left"/>
+      <w:pPr>
+        <w:ind w:left="3600" w:hanging="360"/>
+      </w:pPr>
+      <w:rPr>
+        <w:rFonts w:ascii="Courier New" w:hAnsi="Courier New" w:cs="Courier New" w:hint="default"/>
+      </w:rPr>
+    </w:lvl>
+    <w:lvl w:ilvl="5" w:tplc="04160005" w:tentative="1">
+      <w:start w:val="1"/>
+      <w:numFmt w:val="bullet"/>
+      <w:lvlText w:val=""/>
+      <w:lvlJc w:val="left"/>
+      <w:pPr>
+        <w:ind w:left="4320" w:hanging="360"/>
+      </w:pPr>
+      <w:rPr>
+        <w:rFonts w:ascii="Wingdings" w:hAnsi="Wingdings" w:hint="default"/>
+      </w:rPr>
+    </w:lvl>
+    <w:lvl w:ilvl="6" w:tplc="04160001" w:tentative="1">
+      <w:start w:val="1"/>
+      <w:numFmt w:val="bullet"/>
+      <w:lvlText w:val=""/>
+      <w:lvlJc w:val="left"/>
+      <w:pPr>
+        <w:ind w:left="5040" w:hanging="360"/>
+      </w:pPr>
+      <w:rPr>
+        <w:rFonts w:ascii="Symbol" w:hAnsi="Symbol" w:hint="default"/>
+      </w:rPr>
+    </w:lvl>
+    <w:lvl w:ilvl="7" w:tplc="04160003" w:tentative="1">
+      <w:start w:val="1"/>
+      <w:numFmt w:val="bullet"/>
+      <w:lvlText w:val="o"/>
+      <w:lvlJc w:val="left"/>
+      <w:pPr>
+        <w:ind w:left="5760" w:hanging="360"/>
+      </w:pPr>
+      <w:rPr>
+        <w:rFonts w:ascii="Courier New" w:hAnsi="Courier New" w:cs="Courier New" w:hint="default"/>
+      </w:rPr>
+    </w:lvl>
+    <w:lvl w:ilvl="8" w:tplc="04160005" w:tentative="1">
+      <w:start w:val="1"/>
+      <w:numFmt w:val="bullet"/>
+      <w:lvlText w:val=""/>
+      <w:lvlJc w:val="left"/>
+      <w:pPr>
+        <w:ind w:left="6480" w:hanging="360"/>
+      </w:pPr>
+      <w:rPr>
+        <w:rFonts w:ascii="Wingdings" w:hAnsi="Wingdings" w:hint="default"/>
+      </w:rPr>
+    </w:lvl>
+  </w:abstractNum>
+  <w:abstractNum w:abstractNumId="1" w15:restartNumberingAfterBreak="0">
     <w:nsid w:val="05C92821"/>
     <w:multiLevelType w:val="hybridMultilevel"/>
     <w:tmpl w:val="6CECF0D0"/>
@@ -3408,7 +4170,120 @@
       </w:rPr>
     </w:lvl>
   </w:abstractNum>
-  <w:abstractNum w:abstractNumId="1" w15:restartNumberingAfterBreak="0">
+  <w:abstractNum w:abstractNumId="2" w15:restartNumberingAfterBreak="0">
+    <w:nsid w:val="195868BD"/>
+    <w:multiLevelType w:val="hybridMultilevel"/>
+    <w:tmpl w:val="AFFE14BC"/>
+    <w:lvl w:ilvl="0" w:tplc="04160001">
+      <w:start w:val="1"/>
+      <w:numFmt w:val="bullet"/>
+      <w:lvlText w:val=""/>
+      <w:lvlJc w:val="left"/>
+      <w:pPr>
+        <w:ind w:left="720" w:hanging="360"/>
+      </w:pPr>
+      <w:rPr>
+        <w:rFonts w:ascii="Symbol" w:hAnsi="Symbol" w:hint="default"/>
+      </w:rPr>
+    </w:lvl>
+    <w:lvl w:ilvl="1" w:tplc="04160003" w:tentative="1">
+      <w:start w:val="1"/>
+      <w:numFmt w:val="bullet"/>
+      <w:lvlText w:val="o"/>
+      <w:lvlJc w:val="left"/>
+      <w:pPr>
+        <w:ind w:left="1440" w:hanging="360"/>
+      </w:pPr>
+      <w:rPr>
+        <w:rFonts w:ascii="Courier New" w:hAnsi="Courier New" w:cs="Courier New" w:hint="default"/>
+      </w:rPr>
+    </w:lvl>
+    <w:lvl w:ilvl="2" w:tplc="04160005" w:tentative="1">
+      <w:start w:val="1"/>
+      <w:numFmt w:val="bullet"/>
+      <w:lvlText w:val=""/>
+      <w:lvlJc w:val="left"/>
+      <w:pPr>
+        <w:ind w:left="2160" w:hanging="360"/>
+      </w:pPr>
+      <w:rPr>
+        <w:rFonts w:ascii="Wingdings" w:hAnsi="Wingdings" w:hint="default"/>
+      </w:rPr>
+    </w:lvl>
+    <w:lvl w:ilvl="3" w:tplc="04160001" w:tentative="1">
+      <w:start w:val="1"/>
+      <w:numFmt w:val="bullet"/>
+      <w:lvlText w:val=""/>
+      <w:lvlJc w:val="left"/>
+      <w:pPr>
+        <w:ind w:left="2880" w:hanging="360"/>
+      </w:pPr>
+      <w:rPr>
+        <w:rFonts w:ascii="Symbol" w:hAnsi="Symbol" w:hint="default"/>
+      </w:rPr>
+    </w:lvl>
+    <w:lvl w:ilvl="4" w:tplc="04160003" w:tentative="1">
+      <w:start w:val="1"/>
+      <w:numFmt w:val="bullet"/>
+      <w:lvlText w:val="o"/>
+      <w:lvlJc w:val="left"/>
+      <w:pPr>
+        <w:ind w:left="3600" w:hanging="360"/>
+      </w:pPr>
+      <w:rPr>
+        <w:rFonts w:ascii="Courier New" w:hAnsi="Courier New" w:cs="Courier New" w:hint="default"/>
+      </w:rPr>
+    </w:lvl>
+    <w:lvl w:ilvl="5" w:tplc="04160005" w:tentative="1">
+      <w:start w:val="1"/>
+      <w:numFmt w:val="bullet"/>
+      <w:lvlText w:val=""/>
+      <w:lvlJc w:val="left"/>
+      <w:pPr>
+        <w:ind w:left="4320" w:hanging="360"/>
+      </w:pPr>
+      <w:rPr>
+        <w:rFonts w:ascii="Wingdings" w:hAnsi="Wingdings" w:hint="default"/>
+      </w:rPr>
+    </w:lvl>
+    <w:lvl w:ilvl="6" w:tplc="04160001" w:tentative="1">
+      <w:start w:val="1"/>
+      <w:numFmt w:val="bullet"/>
+      <w:lvlText w:val=""/>
+      <w:lvlJc w:val="left"/>
+      <w:pPr>
+        <w:ind w:left="5040" w:hanging="360"/>
+      </w:pPr>
+      <w:rPr>
+        <w:rFonts w:ascii="Symbol" w:hAnsi="Symbol" w:hint="default"/>
+      </w:rPr>
+    </w:lvl>
+    <w:lvl w:ilvl="7" w:tplc="04160003" w:tentative="1">
+      <w:start w:val="1"/>
+      <w:numFmt w:val="bullet"/>
+      <w:lvlText w:val="o"/>
+      <w:lvlJc w:val="left"/>
+      <w:pPr>
+        <w:ind w:left="5760" w:hanging="360"/>
+      </w:pPr>
+      <w:rPr>
+        <w:rFonts w:ascii="Courier New" w:hAnsi="Courier New" w:cs="Courier New" w:hint="default"/>
+      </w:rPr>
+    </w:lvl>
+    <w:lvl w:ilvl="8" w:tplc="04160005" w:tentative="1">
+      <w:start w:val="1"/>
+      <w:numFmt w:val="bullet"/>
+      <w:lvlText w:val=""/>
+      <w:lvlJc w:val="left"/>
+      <w:pPr>
+        <w:ind w:left="6480" w:hanging="360"/>
+      </w:pPr>
+      <w:rPr>
+        <w:rFonts w:ascii="Wingdings" w:hAnsi="Wingdings" w:hint="default"/>
+      </w:rPr>
+    </w:lvl>
+  </w:abstractNum>
+  <w:abstractNum w:abstractNumId="3" w15:restartNumberingAfterBreak="0">
     <w:nsid w:val="1B1E0DAF"/>
     <w:multiLevelType w:val="multilevel"/>
     <w:tmpl w:val="63760A56"/>
@@ -3495,7 +4370,7 @@
       </w:pPr>
     </w:lvl>
   </w:abstractNum>
-  <w:abstractNum w:abstractNumId="2" w15:restartNumberingAfterBreak="0">
+  <w:abstractNum w:abstractNumId="4" w15:restartNumberingAfterBreak="0">
     <w:nsid w:val="2BC01CAE"/>
     <w:multiLevelType w:val="hybridMultilevel"/>
     <w:tmpl w:val="0EBCAC30"/>
@@ -3581,7 +4456,7 @@
       </w:pPr>
     </w:lvl>
   </w:abstractNum>
-  <w:abstractNum w:abstractNumId="3" w15:restartNumberingAfterBreak="0">
+  <w:abstractNum w:abstractNumId="5" w15:restartNumberingAfterBreak="0">
     <w:nsid w:val="2C9E777F"/>
     <w:multiLevelType w:val="hybridMultilevel"/>
     <w:tmpl w:val="0BA07DB8"/>
@@ -3694,7 +4569,7 @@
       </w:rPr>
     </w:lvl>
   </w:abstractNum>
-  <w:abstractNum w:abstractNumId="4" w15:restartNumberingAfterBreak="0">
+  <w:abstractNum w:abstractNumId="6" w15:restartNumberingAfterBreak="0">
     <w:nsid w:val="47246F2A"/>
     <w:multiLevelType w:val="hybridMultilevel"/>
     <w:tmpl w:val="D5909174"/>
@@ -3807,7 +4682,7 @@
       </w:rPr>
     </w:lvl>
   </w:abstractNum>
-  <w:abstractNum w:abstractNumId="5" w15:restartNumberingAfterBreak="0">
+  <w:abstractNum w:abstractNumId="7" w15:restartNumberingAfterBreak="0">
     <w:nsid w:val="48727DEB"/>
     <w:multiLevelType w:val="hybridMultilevel"/>
     <w:tmpl w:val="F42834C0"/>
@@ -3920,7 +4795,7 @@
       </w:rPr>
     </w:lvl>
   </w:abstractNum>
-  <w:abstractNum w:abstractNumId="6" w15:restartNumberingAfterBreak="0">
+  <w:abstractNum w:abstractNumId="8" w15:restartNumberingAfterBreak="0">
     <w:nsid w:val="53180C7A"/>
     <w:multiLevelType w:val="hybridMultilevel"/>
     <w:tmpl w:val="B086AA36"/>
@@ -4033,7 +4908,7 @@
       </w:rPr>
     </w:lvl>
   </w:abstractNum>
-  <w:abstractNum w:abstractNumId="7" w15:restartNumberingAfterBreak="0">
+  <w:abstractNum w:abstractNumId="9" w15:restartNumberingAfterBreak="0">
     <w:nsid w:val="603F2A62"/>
     <w:multiLevelType w:val="multilevel"/>
     <w:tmpl w:val="04160025"/>
@@ -4124,59 +4999,181 @@
       </w:pPr>
     </w:lvl>
   </w:abstractNum>
+  <w:abstractNum w:abstractNumId="10" w15:restartNumberingAfterBreak="0">
+    <w:nsid w:val="7B81474D"/>
+    <w:multiLevelType w:val="hybridMultilevel"/>
+    <w:tmpl w:val="2B1C2C6C"/>
+    <w:lvl w:ilvl="0" w:tplc="04160001">
+      <w:start w:val="1"/>
+      <w:numFmt w:val="bullet"/>
+      <w:lvlText w:val=""/>
+      <w:lvlJc w:val="left"/>
+      <w:pPr>
+        <w:ind w:left="1429" w:hanging="360"/>
+      </w:pPr>
+      <w:rPr>
+        <w:rFonts w:ascii="Symbol" w:hAnsi="Symbol" w:hint="default"/>
+      </w:rPr>
+    </w:lvl>
+    <w:lvl w:ilvl="1" w:tplc="04160003" w:tentative="1">
+      <w:start w:val="1"/>
+      <w:numFmt w:val="bullet"/>
+      <w:lvlText w:val="o"/>
+      <w:lvlJc w:val="left"/>
+      <w:pPr>
+        <w:ind w:left="2149" w:hanging="360"/>
+      </w:pPr>
+      <w:rPr>
+        <w:rFonts w:ascii="Courier New" w:hAnsi="Courier New" w:cs="Courier New" w:hint="default"/>
+      </w:rPr>
+    </w:lvl>
+    <w:lvl w:ilvl="2" w:tplc="04160005" w:tentative="1">
+      <w:start w:val="1"/>
+      <w:numFmt w:val="bullet"/>
+      <w:lvlText w:val=""/>
+      <w:lvlJc w:val="left"/>
+      <w:pPr>
+        <w:ind w:left="2869" w:hanging="360"/>
+      </w:pPr>
+      <w:rPr>
+        <w:rFonts w:ascii="Wingdings" w:hAnsi="Wingdings" w:hint="default"/>
+      </w:rPr>
+    </w:lvl>
+    <w:lvl w:ilvl="3" w:tplc="04160001" w:tentative="1">
+      <w:start w:val="1"/>
+      <w:numFmt w:val="bullet"/>
+      <w:lvlText w:val=""/>
+      <w:lvlJc w:val="left"/>
+      <w:pPr>
+        <w:ind w:left="3589" w:hanging="360"/>
+      </w:pPr>
+      <w:rPr>
+        <w:rFonts w:ascii="Symbol" w:hAnsi="Symbol" w:hint="default"/>
+      </w:rPr>
+    </w:lvl>
+    <w:lvl w:ilvl="4" w:tplc="04160003" w:tentative="1">
+      <w:start w:val="1"/>
+      <w:numFmt w:val="bullet"/>
+      <w:lvlText w:val="o"/>
+      <w:lvlJc w:val="left"/>
+      <w:pPr>
+        <w:ind w:left="4309" w:hanging="360"/>
+      </w:pPr>
+      <w:rPr>
+        <w:rFonts w:ascii="Courier New" w:hAnsi="Courier New" w:cs="Courier New" w:hint="default"/>
+      </w:rPr>
+    </w:lvl>
+    <w:lvl w:ilvl="5" w:tplc="04160005" w:tentative="1">
+      <w:start w:val="1"/>
+      <w:numFmt w:val="bullet"/>
+      <w:lvlText w:val=""/>
+      <w:lvlJc w:val="left"/>
+      <w:pPr>
+        <w:ind w:left="5029" w:hanging="360"/>
+      </w:pPr>
+      <w:rPr>
+        <w:rFonts w:ascii="Wingdings" w:hAnsi="Wingdings" w:hint="default"/>
+      </w:rPr>
+    </w:lvl>
+    <w:lvl w:ilvl="6" w:tplc="04160001" w:tentative="1">
+      <w:start w:val="1"/>
+      <w:numFmt w:val="bullet"/>
+      <w:lvlText w:val=""/>
+      <w:lvlJc w:val="left"/>
+      <w:pPr>
+        <w:ind w:left="5749" w:hanging="360"/>
+      </w:pPr>
+      <w:rPr>
+        <w:rFonts w:ascii="Symbol" w:hAnsi="Symbol" w:hint="default"/>
+      </w:rPr>
+    </w:lvl>
+    <w:lvl w:ilvl="7" w:tplc="04160003" w:tentative="1">
+      <w:start w:val="1"/>
+      <w:numFmt w:val="bullet"/>
+      <w:lvlText w:val="o"/>
+      <w:lvlJc w:val="left"/>
+      <w:pPr>
+        <w:ind w:left="6469" w:hanging="360"/>
+      </w:pPr>
+      <w:rPr>
+        <w:rFonts w:ascii="Courier New" w:hAnsi="Courier New" w:cs="Courier New" w:hint="default"/>
+      </w:rPr>
+    </w:lvl>
+    <w:lvl w:ilvl="8" w:tplc="04160005" w:tentative="1">
+      <w:start w:val="1"/>
+      <w:numFmt w:val="bullet"/>
+      <w:lvlText w:val=""/>
+      <w:lvlJc w:val="left"/>
+      <w:pPr>
+        <w:ind w:left="7189" w:hanging="360"/>
+      </w:pPr>
+      <w:rPr>
+        <w:rFonts w:ascii="Wingdings" w:hAnsi="Wingdings" w:hint="default"/>
+      </w:rPr>
+    </w:lvl>
+  </w:abstractNum>
   <w:num w:numId="1" w16cid:durableId="281228496">
+    <w:abstractNumId w:val="3"/>
+  </w:num>
+  <w:num w:numId="2" w16cid:durableId="630331364">
+    <w:abstractNumId w:val="3"/>
+  </w:num>
+  <w:num w:numId="3" w16cid:durableId="147672697">
+    <w:abstractNumId w:val="3"/>
+  </w:num>
+  <w:num w:numId="4" w16cid:durableId="1587375012">
+    <w:abstractNumId w:val="3"/>
+  </w:num>
+  <w:num w:numId="5" w16cid:durableId="1677613179">
+    <w:abstractNumId w:val="3"/>
+  </w:num>
+  <w:num w:numId="6" w16cid:durableId="215430048">
+    <w:abstractNumId w:val="9"/>
+  </w:num>
+  <w:num w:numId="7" w16cid:durableId="665549664">
+    <w:abstractNumId w:val="9"/>
+  </w:num>
+  <w:num w:numId="8" w16cid:durableId="996347119">
+    <w:abstractNumId w:val="9"/>
+  </w:num>
+  <w:num w:numId="9" w16cid:durableId="784889522">
+    <w:abstractNumId w:val="9"/>
+  </w:num>
+  <w:num w:numId="10" w16cid:durableId="1349016892">
+    <w:abstractNumId w:val="9"/>
+  </w:num>
+  <w:num w:numId="11" w16cid:durableId="1800762452">
+    <w:abstractNumId w:val="9"/>
+  </w:num>
+  <w:num w:numId="12" w16cid:durableId="626661580">
+    <w:abstractNumId w:val="9"/>
+  </w:num>
+  <w:num w:numId="13" w16cid:durableId="677194071">
+    <w:abstractNumId w:val="5"/>
+  </w:num>
+  <w:num w:numId="14" w16cid:durableId="922683793">
+    <w:abstractNumId w:val="4"/>
+  </w:num>
+  <w:num w:numId="15" w16cid:durableId="128478790">
+    <w:abstractNumId w:val="7"/>
+  </w:num>
+  <w:num w:numId="16" w16cid:durableId="434789887">
+    <w:abstractNumId w:val="6"/>
+  </w:num>
+  <w:num w:numId="17" w16cid:durableId="42871019">
     <w:abstractNumId w:val="1"/>
   </w:num>
-  <w:num w:numId="2" w16cid:durableId="630331364">
-    <w:abstractNumId w:val="1"/>
+  <w:num w:numId="18" w16cid:durableId="383531700">
+    <w:abstractNumId w:val="8"/>
   </w:num>
-  <w:num w:numId="3" w16cid:durableId="147672697">
-    <w:abstractNumId w:val="1"/>
-  </w:num>
-  <w:num w:numId="4" w16cid:durableId="1587375012">
-    <w:abstractNumId w:val="1"/>
-  </w:num>
-  <w:num w:numId="5" w16cid:durableId="1677613179">
-    <w:abstractNumId w:val="1"/>
-  </w:num>
-  <w:num w:numId="6" w16cid:durableId="215430048">
-    <w:abstractNumId w:val="7"/>
-  </w:num>
-  <w:num w:numId="7" w16cid:durableId="665549664">
-    <w:abstractNumId w:val="7"/>
-  </w:num>
-  <w:num w:numId="8" w16cid:durableId="996347119">
-    <w:abstractNumId w:val="7"/>
-  </w:num>
-  <w:num w:numId="9" w16cid:durableId="784889522">
-    <w:abstractNumId w:val="7"/>
-  </w:num>
-  <w:num w:numId="10" w16cid:durableId="1349016892">
-    <w:abstractNumId w:val="7"/>
-  </w:num>
-  <w:num w:numId="11" w16cid:durableId="1800762452">
-    <w:abstractNumId w:val="7"/>
-  </w:num>
-  <w:num w:numId="12" w16cid:durableId="626661580">
-    <w:abstractNumId w:val="7"/>
-  </w:num>
-  <w:num w:numId="13" w16cid:durableId="677194071">
-    <w:abstractNumId w:val="3"/>
-  </w:num>
-  <w:num w:numId="14" w16cid:durableId="922683793">
+  <w:num w:numId="19" w16cid:durableId="251476909">
     <w:abstractNumId w:val="2"/>
   </w:num>
-  <w:num w:numId="15" w16cid:durableId="128478790">
-    <w:abstractNumId w:val="5"/>
-  </w:num>
-  <w:num w:numId="16" w16cid:durableId="434789887">
-    <w:abstractNumId w:val="4"/>
-  </w:num>
-  <w:num w:numId="17" w16cid:durableId="42871019">
+  <w:num w:numId="20" w16cid:durableId="2126001471">
     <w:abstractNumId w:val="0"/>
   </w:num>
-  <w:num w:numId="18" w16cid:durableId="383531700">
-    <w:abstractNumId w:val="6"/>
+  <w:num w:numId="21" w16cid:durableId="1947152079">
+    <w:abstractNumId w:val="10"/>
   </w:num>
 </w:numbering>
 </file>
@@ -5030,6 +6027,52 @@
     <w:unhideWhenUsed/>
     <w:rsid w:val="00ED0A0A"/>
   </w:style>
+  <w:style w:type="table" w:styleId="Tabelacomgrade">
+    <w:name w:val="Table Grid"/>
+    <w:basedOn w:val="Tabelanormal"/>
+    <w:uiPriority w:val="39"/>
+    <w:rsid w:val="00CC3591"/>
+    <w:pPr>
+      <w:spacing w:after="0" w:line="240" w:lineRule="auto"/>
+    </w:pPr>
+    <w:tblPr>
+      <w:tblBorders>
+        <w:top w:val="single" w:sz="4" w:space="0" w:color="auto"/>
+        <w:left w:val="single" w:sz="4" w:space="0" w:color="auto"/>
+        <w:bottom w:val="single" w:sz="4" w:space="0" w:color="auto"/>
+        <w:right w:val="single" w:sz="4" w:space="0" w:color="auto"/>
+        <w:insideH w:val="single" w:sz="4" w:space="0" w:color="auto"/>
+        <w:insideV w:val="single" w:sz="4" w:space="0" w:color="auto"/>
+      </w:tblBorders>
+    </w:tblPr>
+  </w:style>
+  <w:style w:type="paragraph" w:styleId="Legenda">
+    <w:name w:val="caption"/>
+    <w:basedOn w:val="Normal"/>
+    <w:next w:val="Normal"/>
+    <w:uiPriority w:val="35"/>
+    <w:unhideWhenUsed/>
+    <w:qFormat/>
+    <w:rsid w:val="00CC3591"/>
+    <w:pPr>
+      <w:spacing w:after="200" w:line="240" w:lineRule="auto"/>
+    </w:pPr>
+    <w:rPr>
+      <w:i/>
+      <w:iCs/>
+      <w:color w:val="44546A" w:themeColor="text2"/>
+      <w:sz w:val="18"/>
+      <w:szCs w:val="18"/>
+    </w:rPr>
+  </w:style>
+  <w:style w:type="paragraph" w:styleId="ndicedeilustraes">
+    <w:name w:val="table of figures"/>
+    <w:basedOn w:val="Normal"/>
+    <w:next w:val="Normal"/>
+    <w:uiPriority w:val="99"/>
+    <w:unhideWhenUsed/>
+    <w:rsid w:val="009002C7"/>
+  </w:style>
 </w:styles>
 </file>
 

</xml_diff>

<commit_message>
substanciar a definição de 'doutrina' na introdução
</commit_message>
<xml_diff>
--- a/rocam-communication-tcc.docx
+++ b/rocam-communication-tcc.docx
@@ -1115,427 +1115,7 @@
         <w:rPr>
           <w:lang w:val="en-US"/>
         </w:rPr>
-        <w:t xml:space="preserve">Text </w:t>
-      </w:r>
-      <w:proofErr w:type="spellStart"/>
-      <w:r>
-        <w:rPr>
-          <w:lang w:val="en-US"/>
-        </w:rPr>
-        <w:t>text</w:t>
-      </w:r>
-      <w:proofErr w:type="spellEnd"/>
-      <w:r>
-        <w:rPr>
-          <w:lang w:val="en-US"/>
-        </w:rPr>
-        <w:t xml:space="preserve"> </w:t>
-      </w:r>
-      <w:proofErr w:type="spellStart"/>
-      <w:r>
-        <w:rPr>
-          <w:lang w:val="en-US"/>
-        </w:rPr>
-        <w:t>text</w:t>
-      </w:r>
-      <w:proofErr w:type="spellEnd"/>
-      <w:r>
-        <w:rPr>
-          <w:lang w:val="en-US"/>
-        </w:rPr>
-        <w:t xml:space="preserve"> </w:t>
-      </w:r>
-      <w:proofErr w:type="spellStart"/>
-      <w:r>
-        <w:rPr>
-          <w:lang w:val="en-US"/>
-        </w:rPr>
-        <w:t>text</w:t>
-      </w:r>
-      <w:proofErr w:type="spellEnd"/>
-      <w:r>
-        <w:rPr>
-          <w:lang w:val="en-US"/>
-        </w:rPr>
-        <w:t xml:space="preserve"> </w:t>
-      </w:r>
-      <w:proofErr w:type="spellStart"/>
-      <w:r>
-        <w:rPr>
-          <w:lang w:val="en-US"/>
-        </w:rPr>
-        <w:t>text</w:t>
-      </w:r>
-      <w:proofErr w:type="spellEnd"/>
-      <w:r>
-        <w:rPr>
-          <w:lang w:val="en-US"/>
-        </w:rPr>
-        <w:t xml:space="preserve"> </w:t>
-      </w:r>
-      <w:proofErr w:type="spellStart"/>
-      <w:r>
-        <w:rPr>
-          <w:lang w:val="en-US"/>
-        </w:rPr>
-        <w:t>text</w:t>
-      </w:r>
-      <w:proofErr w:type="spellEnd"/>
-      <w:r>
-        <w:rPr>
-          <w:lang w:val="en-US"/>
-        </w:rPr>
-        <w:t xml:space="preserve"> </w:t>
-      </w:r>
-      <w:proofErr w:type="spellStart"/>
-      <w:r>
-        <w:rPr>
-          <w:lang w:val="en-US"/>
-        </w:rPr>
-        <w:t>text</w:t>
-      </w:r>
-      <w:proofErr w:type="spellEnd"/>
-      <w:r>
-        <w:rPr>
-          <w:lang w:val="en-US"/>
-        </w:rPr>
-        <w:t xml:space="preserve"> </w:t>
-      </w:r>
-      <w:proofErr w:type="spellStart"/>
-      <w:r>
-        <w:rPr>
-          <w:lang w:val="en-US"/>
-        </w:rPr>
-        <w:t>text</w:t>
-      </w:r>
-      <w:proofErr w:type="spellEnd"/>
-      <w:r>
-        <w:rPr>
-          <w:lang w:val="en-US"/>
-        </w:rPr>
-        <w:t xml:space="preserve"> </w:t>
-      </w:r>
-      <w:proofErr w:type="spellStart"/>
-      <w:r>
-        <w:rPr>
-          <w:lang w:val="en-US"/>
-        </w:rPr>
-        <w:t>text</w:t>
-      </w:r>
-      <w:proofErr w:type="spellEnd"/>
-      <w:r>
-        <w:rPr>
-          <w:lang w:val="en-US"/>
-        </w:rPr>
-        <w:t xml:space="preserve"> </w:t>
-      </w:r>
-      <w:proofErr w:type="spellStart"/>
-      <w:r>
-        <w:rPr>
-          <w:lang w:val="en-US"/>
-        </w:rPr>
-        <w:t>text</w:t>
-      </w:r>
-      <w:proofErr w:type="spellEnd"/>
-      <w:r>
-        <w:rPr>
-          <w:lang w:val="en-US"/>
-        </w:rPr>
-        <w:t xml:space="preserve"> </w:t>
-      </w:r>
-      <w:proofErr w:type="spellStart"/>
-      <w:r>
-        <w:rPr>
-          <w:lang w:val="en-US"/>
-        </w:rPr>
-        <w:t>text</w:t>
-      </w:r>
-      <w:proofErr w:type="spellEnd"/>
-      <w:r>
-        <w:rPr>
-          <w:lang w:val="en-US"/>
-        </w:rPr>
-        <w:t xml:space="preserve"> </w:t>
-      </w:r>
-      <w:proofErr w:type="spellStart"/>
-      <w:r>
-        <w:rPr>
-          <w:lang w:val="en-US"/>
-        </w:rPr>
-        <w:t>text</w:t>
-      </w:r>
-      <w:proofErr w:type="spellEnd"/>
-      <w:r>
-        <w:rPr>
-          <w:lang w:val="en-US"/>
-        </w:rPr>
-        <w:t xml:space="preserve"> </w:t>
-      </w:r>
-      <w:proofErr w:type="spellStart"/>
-      <w:r>
-        <w:rPr>
-          <w:lang w:val="en-US"/>
-        </w:rPr>
-        <w:t>text</w:t>
-      </w:r>
-      <w:proofErr w:type="spellEnd"/>
-      <w:r>
-        <w:rPr>
-          <w:lang w:val="en-US"/>
-        </w:rPr>
-        <w:t xml:space="preserve"> </w:t>
-      </w:r>
-      <w:proofErr w:type="spellStart"/>
-      <w:r>
-        <w:rPr>
-          <w:lang w:val="en-US"/>
-        </w:rPr>
-        <w:t>text</w:t>
-      </w:r>
-      <w:proofErr w:type="spellEnd"/>
-      <w:r>
-        <w:rPr>
-          <w:lang w:val="en-US"/>
-        </w:rPr>
-        <w:t xml:space="preserve"> </w:t>
-      </w:r>
-      <w:proofErr w:type="spellStart"/>
-      <w:r>
-        <w:rPr>
-          <w:lang w:val="en-US"/>
-        </w:rPr>
-        <w:t>text</w:t>
-      </w:r>
-      <w:proofErr w:type="spellEnd"/>
-      <w:r>
-        <w:rPr>
-          <w:lang w:val="en-US"/>
-        </w:rPr>
-        <w:t xml:space="preserve"> </w:t>
-      </w:r>
-      <w:proofErr w:type="spellStart"/>
-      <w:r>
-        <w:rPr>
-          <w:lang w:val="en-US"/>
-        </w:rPr>
-        <w:t>text</w:t>
-      </w:r>
-      <w:proofErr w:type="spellEnd"/>
-      <w:r>
-        <w:rPr>
-          <w:lang w:val="en-US"/>
-        </w:rPr>
-        <w:t xml:space="preserve"> </w:t>
-      </w:r>
-      <w:proofErr w:type="spellStart"/>
-      <w:r>
-        <w:rPr>
-          <w:lang w:val="en-US"/>
-        </w:rPr>
-        <w:t>text</w:t>
-      </w:r>
-      <w:proofErr w:type="spellEnd"/>
-      <w:r>
-        <w:rPr>
-          <w:lang w:val="en-US"/>
-        </w:rPr>
-        <w:t xml:space="preserve"> </w:t>
-      </w:r>
-      <w:proofErr w:type="spellStart"/>
-      <w:r>
-        <w:rPr>
-          <w:lang w:val="en-US"/>
-        </w:rPr>
-        <w:t>text</w:t>
-      </w:r>
-      <w:proofErr w:type="spellEnd"/>
-      <w:r>
-        <w:rPr>
-          <w:lang w:val="en-US"/>
-        </w:rPr>
-        <w:t xml:space="preserve"> </w:t>
-      </w:r>
-      <w:proofErr w:type="spellStart"/>
-      <w:r>
-        <w:rPr>
-          <w:lang w:val="en-US"/>
-        </w:rPr>
-        <w:t>text</w:t>
-      </w:r>
-      <w:proofErr w:type="spellEnd"/>
-      <w:r>
-        <w:rPr>
-          <w:lang w:val="en-US"/>
-        </w:rPr>
-        <w:t xml:space="preserve"> </w:t>
-      </w:r>
-      <w:proofErr w:type="spellStart"/>
-      <w:r>
-        <w:rPr>
-          <w:lang w:val="en-US"/>
-        </w:rPr>
-        <w:t>text</w:t>
-      </w:r>
-      <w:proofErr w:type="spellEnd"/>
-      <w:r>
-        <w:rPr>
-          <w:lang w:val="en-US"/>
-        </w:rPr>
-        <w:t xml:space="preserve"> </w:t>
-      </w:r>
-      <w:proofErr w:type="spellStart"/>
-      <w:r>
-        <w:rPr>
-          <w:lang w:val="en-US"/>
-        </w:rPr>
-        <w:t>text</w:t>
-      </w:r>
-      <w:proofErr w:type="spellEnd"/>
-      <w:r>
-        <w:rPr>
-          <w:lang w:val="en-US"/>
-        </w:rPr>
-        <w:t xml:space="preserve"> </w:t>
-      </w:r>
-      <w:proofErr w:type="spellStart"/>
-      <w:r>
-        <w:rPr>
-          <w:lang w:val="en-US"/>
-        </w:rPr>
-        <w:t>text</w:t>
-      </w:r>
-      <w:proofErr w:type="spellEnd"/>
-      <w:r>
-        <w:rPr>
-          <w:lang w:val="en-US"/>
-        </w:rPr>
-        <w:t xml:space="preserve"> </w:t>
-      </w:r>
-      <w:proofErr w:type="spellStart"/>
-      <w:r>
-        <w:rPr>
-          <w:lang w:val="en-US"/>
-        </w:rPr>
-        <w:t>text</w:t>
-      </w:r>
-      <w:proofErr w:type="spellEnd"/>
-      <w:r>
-        <w:rPr>
-          <w:lang w:val="en-US"/>
-        </w:rPr>
-        <w:t xml:space="preserve"> </w:t>
-      </w:r>
-      <w:proofErr w:type="spellStart"/>
-      <w:r>
-        <w:rPr>
-          <w:lang w:val="en-US"/>
-        </w:rPr>
-        <w:t>text</w:t>
-      </w:r>
-      <w:proofErr w:type="spellEnd"/>
-      <w:r>
-        <w:rPr>
-          <w:lang w:val="en-US"/>
-        </w:rPr>
-        <w:t xml:space="preserve"> </w:t>
-      </w:r>
-      <w:proofErr w:type="spellStart"/>
-      <w:r>
-        <w:rPr>
-          <w:lang w:val="en-US"/>
-        </w:rPr>
-        <w:t>text</w:t>
-      </w:r>
-      <w:proofErr w:type="spellEnd"/>
-      <w:r>
-        <w:rPr>
-          <w:lang w:val="en-US"/>
-        </w:rPr>
-        <w:t xml:space="preserve"> </w:t>
-      </w:r>
-      <w:proofErr w:type="spellStart"/>
-      <w:r>
-        <w:rPr>
-          <w:lang w:val="en-US"/>
-        </w:rPr>
-        <w:t>text</w:t>
-      </w:r>
-      <w:proofErr w:type="spellEnd"/>
-      <w:r>
-        <w:rPr>
-          <w:lang w:val="en-US"/>
-        </w:rPr>
-        <w:t xml:space="preserve"> </w:t>
-      </w:r>
-      <w:proofErr w:type="spellStart"/>
-      <w:r>
-        <w:rPr>
-          <w:lang w:val="en-US"/>
-        </w:rPr>
-        <w:t>text</w:t>
-      </w:r>
-      <w:proofErr w:type="spellEnd"/>
-      <w:r>
-        <w:rPr>
-          <w:lang w:val="en-US"/>
-        </w:rPr>
-        <w:t xml:space="preserve"> </w:t>
-      </w:r>
-      <w:proofErr w:type="spellStart"/>
-      <w:r>
-        <w:rPr>
-          <w:lang w:val="en-US"/>
-        </w:rPr>
-        <w:t>text</w:t>
-      </w:r>
-      <w:proofErr w:type="spellEnd"/>
-      <w:r>
-        <w:rPr>
-          <w:lang w:val="en-US"/>
-        </w:rPr>
-        <w:t xml:space="preserve"> </w:t>
-      </w:r>
-      <w:proofErr w:type="spellStart"/>
-      <w:r>
-        <w:rPr>
-          <w:lang w:val="en-US"/>
-        </w:rPr>
-        <w:t>text</w:t>
-      </w:r>
-      <w:proofErr w:type="spellEnd"/>
-      <w:r>
-        <w:rPr>
-          <w:lang w:val="en-US"/>
-        </w:rPr>
-        <w:t xml:space="preserve"> </w:t>
-      </w:r>
-      <w:proofErr w:type="spellStart"/>
-      <w:r>
-        <w:rPr>
-          <w:lang w:val="en-US"/>
-        </w:rPr>
-        <w:t>text</w:t>
-      </w:r>
-      <w:proofErr w:type="spellEnd"/>
-      <w:r>
-        <w:rPr>
-          <w:lang w:val="en-US"/>
-        </w:rPr>
-        <w:t xml:space="preserve"> </w:t>
-      </w:r>
-      <w:proofErr w:type="spellStart"/>
-      <w:r>
-        <w:rPr>
-          <w:lang w:val="en-US"/>
-        </w:rPr>
-        <w:t>text</w:t>
-      </w:r>
-      <w:proofErr w:type="spellEnd"/>
-      <w:r>
-        <w:rPr>
-          <w:lang w:val="en-US"/>
-        </w:rPr>
-        <w:t>.</w:t>
+        <w:t>Text text text text text text text text text text text text text text text text text text text text text text text text text text text text text text text.</w:t>
       </w:r>
     </w:p>
     <w:p>
@@ -2581,7 +2161,84 @@
     <w:p/>
     <w:p>
       <w:r>
-        <w:t>A doutrina policial é um conjunto de princípios que norteiam as ações dos policiais durante suas operações, visando a proteção do agente de segurança e dos cidadãos.</w:t>
+        <w:t xml:space="preserve">Doutrina pode ser definida como “o conjunto de valores, princípios, conceitos, normas, métodos e processos, cuja finalidade é orientar para a concepção e sua aplicação nas instituições, disciplinando e sistematizando todas as suas atividades” </w:t>
+      </w:r>
+      <w:r>
+        <w:rPr>
+          <w:noProof/>
+        </w:rPr>
+        <w:t>(</w:t>
+      </w:r>
+      <w:r>
+        <w:rPr>
+          <w:noProof/>
+        </w:rPr>
+        <w:t xml:space="preserve">JORGE, 2009 apud </w:t>
+      </w:r>
+      <w:r>
+        <w:rPr>
+          <w:noProof/>
+        </w:rPr>
+        <w:t>LISOT, 2011, p. 46)</w:t>
+      </w:r>
+      <w:r>
+        <w:t xml:space="preserve">. </w:t>
+      </w:r>
+      <w:r>
+        <w:t>Em vista disso, a</w:t>
+      </w:r>
+      <w:r>
+        <w:t xml:space="preserve"> doutrina policial é um conjunto de princípios</w:t>
+      </w:r>
+      <w:r>
+        <w:t>, valores e normas</w:t>
+      </w:r>
+      <w:r>
+        <w:t xml:space="preserve"> </w:t>
+      </w:r>
+      <w:r>
+        <w:t xml:space="preserve">definidas por instituições responsáveis </w:t>
+      </w:r>
+      <w:r>
+        <w:t xml:space="preserve">que norteiam as ações dos policiais durante suas operações, </w:t>
+      </w:r>
+      <w:r>
+        <w:t xml:space="preserve">orientando, sistematizando e condensando práticas e saberes desenvolvido por policiais </w:t>
+      </w:r>
+      <w:r>
+        <w:t>visando a proteção do agente de segurança e dos cidadãos</w:t>
+      </w:r>
+      <w:r>
+        <w:t xml:space="preserve"> durante a execução do policiamento ostensivo e preservação da ordem pública </w:t>
+      </w:r>
+      <w:sdt>
+        <w:sdtPr>
+          <w:id w:val="-2050133220"/>
+          <w:citation/>
+        </w:sdtPr>
+        <w:sdtContent>
+          <w:r>
+            <w:fldChar w:fldCharType="begin"/>
+          </w:r>
+          <w:r>
+            <w:instrText xml:space="preserve"> CITATION Lis11 \l 1046 </w:instrText>
+          </w:r>
+          <w:r>
+            <w:fldChar w:fldCharType="separate"/>
+          </w:r>
+          <w:r>
+            <w:rPr>
+              <w:noProof/>
+            </w:rPr>
+            <w:t>(LISOT, 2011)</w:t>
+          </w:r>
+          <w:r>
+            <w:fldChar w:fldCharType="end"/>
+          </w:r>
+        </w:sdtContent>
+      </w:sdt>
+      <w:r>
+        <w:t>.</w:t>
       </w:r>
     </w:p>
     <w:p>
@@ -2643,6 +2300,7 @@
     </w:p>
     <w:p>
       <w:r>
+        <w:lastRenderedPageBreak/>
         <w:t xml:space="preserve">Podemos resumir os problemas citados </w:t>
       </w:r>
       <w:r>
@@ -2678,11 +2336,7 @@
         <w:t xml:space="preserve"> (b)</w:t>
       </w:r>
       <w:r>
-        <w:t xml:space="preserve"> de que um sistema gráfico de tempo real pode melhorar as operações de acompanhamento de indivíduos em fuga é bastante plausível. Afinal, esse tipo de sistema permitiria que a comunicação entre os </w:t>
-      </w:r>
-      <w:r>
-        <w:lastRenderedPageBreak/>
-        <w:t>policiais em campo e a central de operações fosse feita de maneira mais ágil e eficiente, sem a necessidade da modulação manual em rádios que muitas vezes ficam com seus canais preenchidos ou sem sinal.</w:t>
+        <w:t xml:space="preserve"> de que um sistema gráfico de tempo real pode melhorar as operações de acompanhamento de indivíduos em fuga é bastante plausível. Afinal, esse tipo de sistema permitiria que a comunicação entre os policiais em campo e a central de operações fosse feita de maneira mais ágil e eficiente, sem a necessidade da modulação manual em rádios que muitas vezes ficam com seus canais preenchidos ou sem sinal.</w:t>
       </w:r>
     </w:p>
     <w:p>
@@ -3682,6 +3336,35 @@
               <w:r>
                 <w:fldChar w:fldCharType="separate"/>
               </w:r>
+              <w:r>
+                <w:rPr>
+                  <w:noProof/>
+                </w:rPr>
+                <w:t xml:space="preserve">LISOT, A. Doutrina Policial Militar e as Parcerias Público-Privadas na Gestão por Resultado. </w:t>
+              </w:r>
+              <w:r>
+                <w:rPr>
+                  <w:b/>
+                  <w:bCs/>
+                  <w:noProof/>
+                </w:rPr>
+                <w:t>Revista Ordem Pública e Defesa Social</w:t>
+              </w:r>
+              <w:r>
+                <w:rPr>
+                  <w:noProof/>
+                </w:rPr>
+                <w:t>, Santa Catarina, IV, 2011. 35-53.</w:t>
+              </w:r>
+            </w:p>
+            <w:p>
+              <w:pPr>
+                <w:pStyle w:val="Bibliografia"/>
+                <w:ind w:firstLine="0"/>
+                <w:rPr>
+                  <w:noProof/>
+                </w:rPr>
+              </w:pPr>
               <w:r>
                 <w:rPr>
                   <w:noProof/>
@@ -6073,6 +5756,46 @@
     <w:unhideWhenUsed/>
     <w:rsid w:val="009002C7"/>
   </w:style>
+  <w:style w:type="paragraph" w:styleId="Textodenotadefim">
+    <w:name w:val="endnote text"/>
+    <w:basedOn w:val="Normal"/>
+    <w:link w:val="TextodenotadefimChar"/>
+    <w:uiPriority w:val="99"/>
+    <w:semiHidden/>
+    <w:unhideWhenUsed/>
+    <w:rsid w:val="0036511D"/>
+    <w:pPr>
+      <w:spacing w:line="240" w:lineRule="auto"/>
+    </w:pPr>
+    <w:rPr>
+      <w:sz w:val="20"/>
+      <w:szCs w:val="20"/>
+    </w:rPr>
+  </w:style>
+  <w:style w:type="character" w:customStyle="1" w:styleId="TextodenotadefimChar">
+    <w:name w:val="Texto de nota de fim Char"/>
+    <w:basedOn w:val="Fontepargpadro"/>
+    <w:link w:val="Textodenotadefim"/>
+    <w:uiPriority w:val="99"/>
+    <w:semiHidden/>
+    <w:rsid w:val="0036511D"/>
+    <w:rPr>
+      <w:rFonts w:ascii="Arial" w:hAnsi="Arial"/>
+      <w:sz w:val="20"/>
+      <w:szCs w:val="20"/>
+    </w:rPr>
+  </w:style>
+  <w:style w:type="character" w:styleId="Refdenotadefim">
+    <w:name w:val="endnote reference"/>
+    <w:basedOn w:val="Fontepargpadro"/>
+    <w:uiPriority w:val="99"/>
+    <w:semiHidden/>
+    <w:unhideWhenUsed/>
+    <w:rsid w:val="0036511D"/>
+    <w:rPr>
+      <w:vertAlign w:val="superscript"/>
+    </w:rPr>
+  </w:style>
 </w:styles>
 </file>
 
@@ -6394,13 +6117,35 @@
     <b:City>Rio de Janeiro</b:City>
     <b:Pages>152</b:Pages>
     <b:Edition>3ª</b:Edition>
+    <b:RefOrder>2</b:RefOrder>
+  </b:Source>
+  <b:Source>
+    <b:Tag>Lis11</b:Tag>
+    <b:SourceType>ArticleInAPeriodical</b:SourceType>
+    <b:Guid>{C2040105-8D30-42AD-A6E5-A161E8134471}</b:Guid>
+    <b:Title>Doutrina Policial Militar e as Parcerias Público-Privadas na Gestão por Resultado</b:Title>
+    <b:Year>2011</b:Year>
+    <b:City>Santa Catarina</b:City>
+    <b:Volume>IV</b:Volume>
+    <b:Author>
+      <b:Author>
+        <b:NameList>
+          <b:Person>
+            <b:Last>Lisot</b:Last>
+            <b:First>Altair</b:First>
+          </b:Person>
+        </b:NameList>
+      </b:Author>
+    </b:Author>
+    <b:PeriodicalTitle>Revista Ordem Pública e Defesa Social</b:PeriodicalTitle>
+    <b:Pages>35-53</b:Pages>
     <b:RefOrder>1</b:RefOrder>
   </b:Source>
 </b:Sources>
 </file>
 
 <file path=customXml/itemProps1.xml><?xml version="1.0" encoding="utf-8"?>
-<ds:datastoreItem xmlns:ds="http://schemas.openxmlformats.org/officeDocument/2006/customXml" ds:itemID="{20510EE2-337C-4CA9-93E1-2E5B76CC1E43}">
+<ds:datastoreItem xmlns:ds="http://schemas.openxmlformats.org/officeDocument/2006/customXml" ds:itemID="{0C657191-19FD-4927-BF67-23DD26F07F40}">
   <ds:schemaRefs>
     <ds:schemaRef ds:uri="http://schemas.openxmlformats.org/officeDocument/2006/bibliography"/>
   </ds:schemaRefs>

</xml_diff>